<commit_message>
Add first meeting to logbook
</commit_message>
<xml_diff>
--- a/Claudio/Logbook - ClaudioVestini.docx
+++ b/Claudio/Logbook - ClaudioVestini.docx
@@ -62,23 +62,31 @@
       <w:bookmarkEnd w:id="1"/>
     </w:p>
     <w:p>
-      <w:r>
-        <w:t>Student 1</w:t>
-      </w:r>
-    </w:p>
-    <w:p>
-      <w:r>
-        <w:t>Student 2</w:t>
-      </w:r>
-    </w:p>
-    <w:p>
-      <w:r>
-        <w:t>Student 3</w:t>
-      </w:r>
-    </w:p>
-    <w:p>
-      <w:r>
-        <w:t>Student 4</w:t>
+      <w:pPr>
+        <w:rPr>
+          <w:lang w:val="it-IT"/>
+        </w:rPr>
+      </w:pPr>
+      <w:r>
+        <w:rPr>
+          <w:lang w:val="it-IT"/>
+        </w:rPr>
+        <w:t>Claudio Vestini</w:t>
+      </w:r>
+    </w:p>
+    <w:p>
+      <w:r>
+        <w:t>Alex Berresford</w:t>
+      </w:r>
+    </w:p>
+    <w:p>
+      <w:r>
+        <w:t>Fizza Naqvi</w:t>
+      </w:r>
+    </w:p>
+    <w:p>
+      <w:r>
+        <w:t>Hani Moussa</w:t>
       </w:r>
     </w:p>
     <w:p>
@@ -1118,9 +1126,9 @@
     <w:p>
       <w:pPr>
         <w:sectPr>
-          <w:footerReference w:type="even" r:id="rId7"/>
-          <w:footerReference w:type="default" r:id="rId8"/>
-          <w:footerReference w:type="first" r:id="rId9"/>
+          <w:footerReference w:type="even" r:id="rId8"/>
+          <w:footerReference w:type="default" r:id="rId9"/>
+          <w:footerReference w:type="first" r:id="rId10"/>
           <w:pgSz w:w="11906" w:h="16838"/>
           <w:pgMar w:top="1440" w:right="1440" w:bottom="1440" w:left="1440" w:header="708" w:footer="708" w:gutter="0"/>
           <w:pgNumType w:fmt="lowerRoman" w:start="1"/>
@@ -1142,7 +1150,19 @@
       <w:bookmarkStart w:id="6" w:name="_Toc179729668"/>
       <w:r>
         <w:lastRenderedPageBreak/>
-        <w:t>2024-10-04 First meeting</w:t>
+        <w:t>2024-</w:t>
+      </w:r>
+      <w:r>
+        <w:t>21</w:t>
+      </w:r>
+      <w:r>
+        <w:t>-</w:t>
+      </w:r>
+      <w:r>
+        <w:t>10</w:t>
+      </w:r>
+      <w:r>
+        <w:t xml:space="preserve"> First meeting</w:t>
       </w:r>
       <w:bookmarkEnd w:id="4"/>
       <w:bookmarkEnd w:id="5"/>
@@ -1152,67 +1172,541 @@
       <w:pPr>
         <w:rPr>
           <w:rStyle w:val="SubtleReference"/>
-        </w:rPr>
-      </w:pPr>
-      <w:r>
-        <w:rPr>
-          <w:rStyle w:val="SubtleReference"/>
-        </w:rPr>
-        <w:t>Present: Name1, Name2, Name3</w:t>
-      </w:r>
-    </w:p>
-    <w:p>
-      <w:pPr>
-        <w:rPr>
-          <w:rStyle w:val="SubtleReference"/>
-        </w:rPr>
-      </w:pPr>
-      <w:r>
-        <w:rPr>
-          <w:rStyle w:val="SubtleReference"/>
-        </w:rPr>
-        <w:t>Apologies: Name4</w:t>
-      </w:r>
-    </w:p>
-    <w:p>
-      <w:pPr>
-        <w:rPr>
-          <w:rStyle w:val="SubtleReference"/>
-        </w:rPr>
-      </w:pPr>
-      <w:r>
-        <w:rPr>
-          <w:rStyle w:val="SubtleReference"/>
-        </w:rPr>
-        <w:t>Location and time: … at …</w:t>
-      </w:r>
-    </w:p>
-    <w:p>
-      <w:pPr>
-        <w:rPr>
-          <w:rStyle w:val="SubtleReference"/>
-        </w:rPr>
-      </w:pPr>
-      <w:r>
-        <w:rPr>
-          <w:rStyle w:val="SubtleReference"/>
-        </w:rPr>
-        <w:t>Author of minutes: Name 2</w:t>
-      </w:r>
-    </w:p>
-    <w:p>
-      <w:pPr>
-        <w:rPr>
-          <w:rStyle w:val="SubtleReference"/>
-        </w:rPr>
-      </w:pPr>
-    </w:p>
-    <w:p>
-      <w:r>
-        <w:t>Content goes here</w:t>
+          <w:lang w:val="it-IT"/>
+        </w:rPr>
+      </w:pPr>
+      <w:r>
+        <w:rPr>
+          <w:rStyle w:val="SubtleReference"/>
+          <w:lang w:val="it-IT"/>
+        </w:rPr>
+        <w:t xml:space="preserve">Present: </w:t>
+      </w:r>
+      <w:r>
+        <w:rPr>
+          <w:rStyle w:val="SubtleReference"/>
+          <w:lang w:val="it-IT"/>
+        </w:rPr>
+        <w:t>Claudio Vestini</w:t>
+      </w:r>
+      <w:r>
+        <w:rPr>
+          <w:rStyle w:val="SubtleReference"/>
+          <w:lang w:val="it-IT"/>
+        </w:rPr>
+        <w:t>,</w:t>
+      </w:r>
+      <w:r>
+        <w:rPr>
+          <w:rStyle w:val="SubtleReference"/>
+          <w:lang w:val="it-IT"/>
+        </w:rPr>
+        <w:t xml:space="preserve"> Hani Moussa</w:t>
+      </w:r>
+      <w:r>
+        <w:rPr>
+          <w:rStyle w:val="SubtleReference"/>
+          <w:lang w:val="it-IT"/>
+        </w:rPr>
+        <w:t xml:space="preserve">, </w:t>
+      </w:r>
+      <w:r>
+        <w:rPr>
+          <w:rStyle w:val="SubtleReference"/>
+          <w:lang w:val="it-IT"/>
+        </w:rPr>
+        <w:t>Alex Berresford, Fizza Naqvi</w:t>
+      </w:r>
+    </w:p>
+    <w:p>
+      <w:pPr>
+        <w:rPr>
+          <w:rStyle w:val="SubtleReference"/>
+        </w:rPr>
+      </w:pPr>
+      <w:r>
+        <w:rPr>
+          <w:rStyle w:val="SubtleReference"/>
+        </w:rPr>
+        <w:t>Apologies: N</w:t>
+      </w:r>
+      <w:r>
+        <w:rPr>
+          <w:rStyle w:val="SubtleReference"/>
+        </w:rPr>
+        <w:t>one</w:t>
+      </w:r>
+    </w:p>
+    <w:p>
+      <w:pPr>
+        <w:rPr>
+          <w:rStyle w:val="SubtleReference"/>
+        </w:rPr>
+      </w:pPr>
+      <w:r>
+        <w:rPr>
+          <w:rStyle w:val="SubtleReference"/>
+        </w:rPr>
+        <w:t>Location and time:</w:t>
+      </w:r>
+      <w:r>
+        <w:rPr>
+          <w:rStyle w:val="SubtleReference"/>
+        </w:rPr>
+        <w:t xml:space="preserve"> RSL Study Room 4</w:t>
+      </w:r>
+      <w:r>
+        <w:rPr>
+          <w:rStyle w:val="SubtleReference"/>
+        </w:rPr>
+        <w:t xml:space="preserve"> at</w:t>
+      </w:r>
+      <w:r>
+        <w:rPr>
+          <w:rStyle w:val="SubtleReference"/>
+        </w:rPr>
+        <w:t xml:space="preserve"> 14:00</w:t>
+      </w:r>
+    </w:p>
+    <w:p>
+      <w:pPr>
+        <w:rPr>
+          <w:rStyle w:val="SubtleReference"/>
+        </w:rPr>
+      </w:pPr>
+      <w:r>
+        <w:rPr>
+          <w:rStyle w:val="SubtleReference"/>
+        </w:rPr>
+        <w:t xml:space="preserve">Author of minutes: </w:t>
+      </w:r>
+      <w:r>
+        <w:rPr>
+          <w:rStyle w:val="SubtleReference"/>
+        </w:rPr>
+        <w:t>Claudio Vestini</w:t>
       </w:r>
     </w:p>
     <w:p/>
+    <w:p>
+      <w:pPr>
+        <w:pStyle w:val="ListParagraph"/>
+        <w:numPr>
+          <w:ilvl w:val="0"/>
+          <w:numId w:val="3"/>
+        </w:numPr>
+      </w:pPr>
+      <w:r>
+        <w:t>Discussion of project organisation:</w:t>
+      </w:r>
+    </w:p>
+    <w:p>
+      <w:pPr>
+        <w:pStyle w:val="ListParagraph"/>
+        <w:numPr>
+          <w:ilvl w:val="1"/>
+          <w:numId w:val="3"/>
+        </w:numPr>
+      </w:pPr>
+      <w:r>
+        <w:t>File system</w:t>
+      </w:r>
+      <w:r>
+        <w:t xml:space="preserve"> (GitHub repository, GitHub Projects roadmap (Gantt chart)</w:t>
+      </w:r>
+      <w:r>
+        <w:t>)</w:t>
+      </w:r>
+    </w:p>
+    <w:p>
+      <w:pPr>
+        <w:pStyle w:val="ListParagraph"/>
+        <w:numPr>
+          <w:ilvl w:val="1"/>
+          <w:numId w:val="3"/>
+        </w:numPr>
+      </w:pPr>
+      <w:r>
+        <w:t xml:space="preserve"> Google Drive folder</w:t>
+      </w:r>
+    </w:p>
+    <w:p>
+      <w:pPr>
+        <w:pStyle w:val="ListParagraph"/>
+        <w:numPr>
+          <w:ilvl w:val="1"/>
+          <w:numId w:val="3"/>
+        </w:numPr>
+      </w:pPr>
+      <w:r>
+        <w:t xml:space="preserve"> </w:t>
+      </w:r>
+      <w:r>
+        <w:t>R</w:t>
+      </w:r>
+      <w:r>
+        <w:t>eport LaTeX file</w:t>
+      </w:r>
+    </w:p>
+    <w:p>
+      <w:pPr>
+        <w:pStyle w:val="ListParagraph"/>
+        <w:numPr>
+          <w:ilvl w:val="1"/>
+          <w:numId w:val="3"/>
+        </w:numPr>
+      </w:pPr>
+      <w:r>
+        <w:t xml:space="preserve"> References </w:t>
+      </w:r>
+      <w:proofErr w:type="gramStart"/>
+      <w:r>
+        <w:t>(.bib</w:t>
+      </w:r>
+      <w:proofErr w:type="gramEnd"/>
+      <w:r>
+        <w:t xml:space="preserve"> master file)</w:t>
+      </w:r>
+    </w:p>
+    <w:p>
+      <w:pPr>
+        <w:pStyle w:val="ListParagraph"/>
+        <w:numPr>
+          <w:ilvl w:val="1"/>
+          <w:numId w:val="3"/>
+        </w:numPr>
+      </w:pPr>
+      <w:r>
+        <w:t xml:space="preserve"> Meetings and WhatsApp group for communications</w:t>
+      </w:r>
+    </w:p>
+    <w:p/>
+    <w:p>
+      <w:pPr>
+        <w:pStyle w:val="ListParagraph"/>
+        <w:numPr>
+          <w:ilvl w:val="0"/>
+          <w:numId w:val="3"/>
+        </w:numPr>
+      </w:pPr>
+      <w:r>
+        <w:t>Allocation of tasks</w:t>
+      </w:r>
+      <w:r>
+        <w:t xml:space="preserve"> (initial draft)</w:t>
+      </w:r>
+      <w:r>
+        <w:t>:</w:t>
+      </w:r>
+    </w:p>
+    <w:p>
+      <w:pPr>
+        <w:pStyle w:val="ListParagraph"/>
+        <w:numPr>
+          <w:ilvl w:val="1"/>
+          <w:numId w:val="3"/>
+        </w:numPr>
+      </w:pPr>
+      <w:r>
+        <w:t>Claudio:</w:t>
+      </w:r>
+    </w:p>
+    <w:p>
+      <w:pPr>
+        <w:pStyle w:val="ListParagraph"/>
+        <w:numPr>
+          <w:ilvl w:val="2"/>
+          <w:numId w:val="3"/>
+        </w:numPr>
+      </w:pPr>
+      <w:r>
+        <w:t>Aerothermal</w:t>
+      </w:r>
+    </w:p>
+    <w:p>
+      <w:pPr>
+        <w:pStyle w:val="ListParagraph"/>
+        <w:numPr>
+          <w:ilvl w:val="2"/>
+          <w:numId w:val="3"/>
+        </w:numPr>
+      </w:pPr>
+      <w:r>
+        <w:t>Instrumentation</w:t>
+      </w:r>
+    </w:p>
+    <w:p>
+      <w:pPr>
+        <w:pStyle w:val="ListParagraph"/>
+        <w:numPr>
+          <w:ilvl w:val="1"/>
+          <w:numId w:val="3"/>
+        </w:numPr>
+      </w:pPr>
+      <w:r>
+        <w:t>Hani:</w:t>
+      </w:r>
+    </w:p>
+    <w:p>
+      <w:pPr>
+        <w:pStyle w:val="ListParagraph"/>
+        <w:numPr>
+          <w:ilvl w:val="2"/>
+          <w:numId w:val="3"/>
+        </w:numPr>
+      </w:pPr>
+      <w:r>
+        <w:t>Electronics</w:t>
+      </w:r>
+    </w:p>
+    <w:p>
+      <w:pPr>
+        <w:pStyle w:val="ListParagraph"/>
+        <w:numPr>
+          <w:ilvl w:val="2"/>
+          <w:numId w:val="3"/>
+        </w:numPr>
+      </w:pPr>
+      <w:r>
+        <w:t>Interfaces</w:t>
+      </w:r>
+    </w:p>
+    <w:p>
+      <w:pPr>
+        <w:pStyle w:val="ListParagraph"/>
+        <w:numPr>
+          <w:ilvl w:val="1"/>
+          <w:numId w:val="3"/>
+        </w:numPr>
+      </w:pPr>
+      <w:r>
+        <w:t>Fizza:</w:t>
+      </w:r>
+    </w:p>
+    <w:p>
+      <w:pPr>
+        <w:pStyle w:val="ListParagraph"/>
+        <w:numPr>
+          <w:ilvl w:val="2"/>
+          <w:numId w:val="3"/>
+        </w:numPr>
+      </w:pPr>
+      <w:r>
+        <w:t>Trajectory</w:t>
+      </w:r>
+    </w:p>
+    <w:p>
+      <w:pPr>
+        <w:pStyle w:val="ListParagraph"/>
+        <w:numPr>
+          <w:ilvl w:val="2"/>
+          <w:numId w:val="3"/>
+        </w:numPr>
+      </w:pPr>
+      <w:r>
+        <w:t>Internal heat generation</w:t>
+      </w:r>
+    </w:p>
+    <w:p>
+      <w:pPr>
+        <w:pStyle w:val="ListParagraph"/>
+        <w:numPr>
+          <w:ilvl w:val="1"/>
+          <w:numId w:val="3"/>
+        </w:numPr>
+      </w:pPr>
+      <w:r>
+        <w:t>Alex:</w:t>
+      </w:r>
+    </w:p>
+    <w:p>
+      <w:pPr>
+        <w:pStyle w:val="ListParagraph"/>
+        <w:numPr>
+          <w:ilvl w:val="2"/>
+          <w:numId w:val="3"/>
+        </w:numPr>
+      </w:pPr>
+      <w:r>
+        <w:t>Mechanical</w:t>
+      </w:r>
+    </w:p>
+    <w:p>
+      <w:pPr>
+        <w:pStyle w:val="ListParagraph"/>
+        <w:numPr>
+          <w:ilvl w:val="2"/>
+          <w:numId w:val="3"/>
+        </w:numPr>
+      </w:pPr>
+      <w:r>
+        <w:t>Launch service provider</w:t>
+      </w:r>
+    </w:p>
+    <w:p>
+      <w:pPr>
+        <w:pStyle w:val="ListParagraph"/>
+        <w:numPr>
+          <w:ilvl w:val="2"/>
+          <w:numId w:val="3"/>
+        </w:numPr>
+      </w:pPr>
+      <w:r>
+        <w:t>Launch environment</w:t>
+      </w:r>
+    </w:p>
+    <w:p/>
+    <w:p>
+      <w:pPr>
+        <w:pStyle w:val="ListParagraph"/>
+        <w:numPr>
+          <w:ilvl w:val="0"/>
+          <w:numId w:val="3"/>
+        </w:numPr>
+      </w:pPr>
+      <w:r>
+        <w:t>Discussion of scientific goals</w:t>
+      </w:r>
+      <w:r>
+        <w:t>:</w:t>
+      </w:r>
+    </w:p>
+    <w:p>
+      <w:pPr>
+        <w:pStyle w:val="ListParagraph"/>
+        <w:numPr>
+          <w:ilvl w:val="1"/>
+          <w:numId w:val="3"/>
+        </w:numPr>
+      </w:pPr>
+      <w:r>
+        <w:t xml:space="preserve">CubeSat constraints </w:t>
+      </w:r>
+      <w:r>
+        <w:t xml:space="preserve">dictated by launch service provider </w:t>
+      </w:r>
+      <w:r>
+        <w:t xml:space="preserve">(size, weight, </w:t>
+      </w:r>
+      <w:proofErr w:type="spellStart"/>
+      <w:r>
+        <w:t>center</w:t>
+      </w:r>
+      <w:proofErr w:type="spellEnd"/>
+      <w:r>
+        <w:t xml:space="preserve"> of mass, electronics, stress response)</w:t>
+      </w:r>
+      <w:r>
+        <w:t xml:space="preserve"> - Alex</w:t>
+      </w:r>
+    </w:p>
+    <w:p>
+      <w:pPr>
+        <w:pStyle w:val="ListParagraph"/>
+        <w:numPr>
+          <w:ilvl w:val="1"/>
+          <w:numId w:val="3"/>
+        </w:numPr>
+      </w:pPr>
+      <w:r>
+        <w:t>Ionospheric disruption due to re-entry impact - Fizza</w:t>
+      </w:r>
+    </w:p>
+    <w:p>
+      <w:pPr>
+        <w:pStyle w:val="ListParagraph"/>
+        <w:numPr>
+          <w:ilvl w:val="1"/>
+          <w:numId w:val="3"/>
+        </w:numPr>
+      </w:pPr>
+      <w:r>
+        <w:t>Consideration of Magnus Effect during hypersonic re-entry – Alex</w:t>
+      </w:r>
+    </w:p>
+    <w:p>
+      <w:pPr>
+        <w:pStyle w:val="ListParagraph"/>
+        <w:numPr>
+          <w:ilvl w:val="1"/>
+          <w:numId w:val="3"/>
+        </w:numPr>
+      </w:pPr>
+      <w:r>
+        <w:t>Budget</w:t>
+      </w:r>
+      <w:r>
+        <w:t xml:space="preserve"> analysis - everyone</w:t>
+      </w:r>
+    </w:p>
+    <w:p>
+      <w:pPr>
+        <w:pStyle w:val="ListParagraph"/>
+        <w:numPr>
+          <w:ilvl w:val="1"/>
+          <w:numId w:val="3"/>
+        </w:numPr>
+      </w:pPr>
+      <w:r>
+        <w:t>Model Predictive Control for maintaining trajectory attitude (both in orbit and during re-entry)</w:t>
+      </w:r>
+      <w:r>
+        <w:t>. Use of cold gas thrusters as actuators - Claudio</w:t>
+      </w:r>
+    </w:p>
+    <w:p>
+      <w:pPr>
+        <w:pStyle w:val="ListParagraph"/>
+        <w:numPr>
+          <w:ilvl w:val="1"/>
+          <w:numId w:val="3"/>
+        </w:numPr>
+      </w:pPr>
+      <w:r>
+        <w:t xml:space="preserve">Black box (GPS-tracked, ablative-protected) for retaining re-entry data </w:t>
+      </w:r>
+      <w:proofErr w:type="gramStart"/>
+      <w:r>
+        <w:t>–  Alex</w:t>
+      </w:r>
+      <w:proofErr w:type="gramEnd"/>
+    </w:p>
+    <w:p>
+      <w:pPr>
+        <w:pStyle w:val="ListParagraph"/>
+        <w:numPr>
+          <w:ilvl w:val="1"/>
+          <w:numId w:val="3"/>
+        </w:numPr>
+      </w:pPr>
+      <w:r>
+        <w:t>Materials testing for re-entry – Hani</w:t>
+      </w:r>
+    </w:p>
+    <w:p>
+      <w:pPr>
+        <w:pStyle w:val="ListParagraph"/>
+        <w:numPr>
+          <w:ilvl w:val="1"/>
+          <w:numId w:val="3"/>
+        </w:numPr>
+      </w:pPr>
+      <w:r>
+        <w:t>Communications: information transfer during blackout – Claudio</w:t>
+      </w:r>
+    </w:p>
+    <w:p>
+      <w:pPr>
+        <w:pStyle w:val="ListParagraph"/>
+        <w:numPr>
+          <w:ilvl w:val="1"/>
+          <w:numId w:val="3"/>
+        </w:numPr>
+      </w:pPr>
+      <w:r>
+        <w:t>Modelling the aerothermal environment in different re-entry stages - Claudio</w:t>
+      </w:r>
+    </w:p>
     <w:p>
       <w:pPr>
         <w:pStyle w:val="Heading3"/>
@@ -1220,6 +1714,7 @@
       <w:bookmarkStart w:id="7" w:name="_Toc178896308"/>
       <w:bookmarkStart w:id="8" w:name="_Toc179729669"/>
       <w:r>
+        <w:lastRenderedPageBreak/>
         <w:t>References</w:t>
       </w:r>
       <w:bookmarkEnd w:id="7"/>
@@ -1236,6 +1731,18 @@
       </w:r>
       <w:bookmarkEnd w:id="9"/>
       <w:bookmarkEnd w:id="10"/>
+    </w:p>
+    <w:p>
+      <w:pPr>
+        <w:pStyle w:val="ListParagraph"/>
+        <w:numPr>
+          <w:ilvl w:val="0"/>
+          <w:numId w:val="4"/>
+        </w:numPr>
+      </w:pPr>
+      <w:r>
+        <w:t>Discuss scientific goals with supervisors</w:t>
+      </w:r>
     </w:p>
     <w:p>
       <w:pPr>
@@ -1377,13 +1884,7 @@
       </w:pPr>
       <w:r>
         <w:lastRenderedPageBreak/>
-        <w:t xml:space="preserve">2024-10-05 </w:t>
-      </w:r>
-      <w:r>
-        <w:t>Third</w:t>
-      </w:r>
-      <w:r>
-        <w:t xml:space="preserve"> meeting</w:t>
+        <w:t>2024-10-05 Third meeting</w:t>
       </w:r>
     </w:p>
     <w:p>
@@ -1500,13 +2001,7 @@
       </w:pPr>
       <w:r>
         <w:lastRenderedPageBreak/>
-        <w:t xml:space="preserve">2024-10-05 </w:t>
-      </w:r>
-      <w:r>
-        <w:t>Fourth</w:t>
-      </w:r>
-      <w:r>
-        <w:t xml:space="preserve"> meeting</w:t>
+        <w:t>2024-10-05 Fourth meeting</w:t>
       </w:r>
     </w:p>
     <w:p>
@@ -1623,13 +2118,7 @@
       </w:pPr>
       <w:r>
         <w:lastRenderedPageBreak/>
-        <w:t xml:space="preserve">2024-10-05 </w:t>
-      </w:r>
-      <w:r>
-        <w:t>Fifth</w:t>
-      </w:r>
-      <w:r>
-        <w:t xml:space="preserve"> meeting</w:t>
+        <w:t>2024-10-05 Fifth meeting</w:t>
       </w:r>
     </w:p>
     <w:p>
@@ -1932,13 +2421,24 @@
       <w:ind w:right="360"/>
     </w:pPr>
     <w:r>
-      <w:t>[DAT</w:t>
+      <w:t>[</w:t>
     </w:r>
     <w:r>
-      <w:t>E</w:t>
+      <w:t>21/10/</w:t>
+    </w:r>
+    <w:proofErr w:type="gramStart"/>
+    <w:r>
+      <w:t>2024</w:t>
     </w:r>
     <w:r>
-      <w:t>][SIGNATURE]</w:t>
+      <w:t>][</w:t>
+    </w:r>
+    <w:proofErr w:type="gramEnd"/>
+    <w:r>
+      <w:t>Claudio Vestini</w:t>
+    </w:r>
+    <w:r>
+      <w:t>]</w:t>
     </w:r>
   </w:p>
 </w:ftr>
@@ -1961,6 +2461,448 @@
     </w:p>
   </w:footnote>
 </w:footnotes>
+</file>
+
+<file path=word/numbering.xml><?xml version="1.0" encoding="utf-8"?>
+<w:numbering xmlns:wpc="http://schemas.microsoft.com/office/word/2010/wordprocessingCanvas" xmlns:cx="http://schemas.microsoft.com/office/drawing/2014/chartex" xmlns:cx1="http://schemas.microsoft.com/office/drawing/2015/9/8/chartex" xmlns:cx2="http://schemas.microsoft.com/office/drawing/2015/10/21/chartex" xmlns:cx3="http://schemas.microsoft.com/office/drawing/2016/5/9/chartex" xmlns:cx4="http://schemas.microsoft.com/office/drawing/2016/5/10/chartex" xmlns:cx5="http://schemas.microsoft.com/office/drawing/2016/5/11/chartex" xmlns:cx6="http://schemas.microsoft.com/office/drawing/2016/5/12/chartex" xmlns:cx7="http://schemas.microsoft.com/office/drawing/2016/5/13/chartex" xmlns:cx8="http://schemas.microsoft.com/office/drawing/2016/5/14/chartex" xmlns:mc="http://schemas.openxmlformats.org/markup-compatibility/2006" xmlns:aink="http://schemas.microsoft.com/office/drawing/2016/ink" xmlns:am3d="http://schemas.microsoft.com/office/drawing/2017/model3d" xmlns:o="urn:schemas-microsoft-com:office:office" xmlns:oel="http://schemas.microsoft.com/office/2019/extlst" xmlns:r="http://schemas.openxmlformats.org/officeDocument/2006/relationships" xmlns:m="http://schemas.openxmlformats.org/officeDocument/2006/math" xmlns:v="urn:schemas-microsoft-com:vml" xmlns:wp14="http://schemas.microsoft.com/office/word/2010/wordprocessingDrawing" xmlns:wp="http://schemas.openxmlformats.org/drawingml/2006/wordprocessingDrawing" xmlns:w10="urn:schemas-microsoft-com:office:word" xmlns:w="http://schemas.openxmlformats.org/wordprocessingml/2006/main" xmlns:w14="http://schemas.microsoft.com/office/word/2010/wordml" xmlns:w15="http://schemas.microsoft.com/office/word/2012/wordml" xmlns:w16cex="http://schemas.microsoft.com/office/word/2018/wordml/cex" xmlns:w16cid="http://schemas.microsoft.com/office/word/2016/wordml/cid" xmlns:w16="http://schemas.microsoft.com/office/word/2018/wordml" xmlns:w16du="http://schemas.microsoft.com/office/word/2023/wordml/word16du" xmlns:w16sdtdh="http://schemas.microsoft.com/office/word/2020/wordml/sdtdatahash" xmlns:w16se="http://schemas.microsoft.com/office/word/2015/wordml/symex" xmlns:wpg="http://schemas.microsoft.com/office/word/2010/wordprocessingGroup" xmlns:wpi="http://schemas.microsoft.com/office/word/2010/wordprocessingInk" xmlns:wne="http://schemas.microsoft.com/office/word/2006/wordml" xmlns:wps="http://schemas.microsoft.com/office/word/2010/wordprocessingShape" mc:Ignorable="w14 w15 w16se w16cid w16 w16cex w16sdtdh w16du wp14">
+  <w:abstractNum w:abstractNumId="0" w15:restartNumberingAfterBreak="0">
+    <w:nsid w:val="02BF12B5"/>
+    <w:multiLevelType w:val="hybridMultilevel"/>
+    <w:tmpl w:val="97728B4E"/>
+    <w:lvl w:ilvl="0" w:tplc="08090001">
+      <w:start w:val="1"/>
+      <w:numFmt w:val="bullet"/>
+      <w:lvlText w:val=""/>
+      <w:lvlJc w:val="left"/>
+      <w:pPr>
+        <w:ind w:left="720" w:hanging="360"/>
+      </w:pPr>
+      <w:rPr>
+        <w:rFonts w:ascii="Symbol" w:hAnsi="Symbol" w:hint="default"/>
+      </w:rPr>
+    </w:lvl>
+    <w:lvl w:ilvl="1" w:tplc="08090003">
+      <w:start w:val="1"/>
+      <w:numFmt w:val="bullet"/>
+      <w:lvlText w:val="o"/>
+      <w:lvlJc w:val="left"/>
+      <w:pPr>
+        <w:ind w:left="1440" w:hanging="360"/>
+      </w:pPr>
+      <w:rPr>
+        <w:rFonts w:ascii="Courier New" w:hAnsi="Courier New" w:cs="Courier New" w:hint="default"/>
+      </w:rPr>
+    </w:lvl>
+    <w:lvl w:ilvl="2" w:tplc="08090005">
+      <w:start w:val="1"/>
+      <w:numFmt w:val="bullet"/>
+      <w:lvlText w:val=""/>
+      <w:lvlJc w:val="left"/>
+      <w:pPr>
+        <w:ind w:left="2160" w:hanging="360"/>
+      </w:pPr>
+      <w:rPr>
+        <w:rFonts w:ascii="Wingdings" w:hAnsi="Wingdings" w:hint="default"/>
+      </w:rPr>
+    </w:lvl>
+    <w:lvl w:ilvl="3" w:tplc="08090001" w:tentative="1">
+      <w:start w:val="1"/>
+      <w:numFmt w:val="bullet"/>
+      <w:lvlText w:val=""/>
+      <w:lvlJc w:val="left"/>
+      <w:pPr>
+        <w:ind w:left="2880" w:hanging="360"/>
+      </w:pPr>
+      <w:rPr>
+        <w:rFonts w:ascii="Symbol" w:hAnsi="Symbol" w:hint="default"/>
+      </w:rPr>
+    </w:lvl>
+    <w:lvl w:ilvl="4" w:tplc="08090003" w:tentative="1">
+      <w:start w:val="1"/>
+      <w:numFmt w:val="bullet"/>
+      <w:lvlText w:val="o"/>
+      <w:lvlJc w:val="left"/>
+      <w:pPr>
+        <w:ind w:left="3600" w:hanging="360"/>
+      </w:pPr>
+      <w:rPr>
+        <w:rFonts w:ascii="Courier New" w:hAnsi="Courier New" w:cs="Courier New" w:hint="default"/>
+      </w:rPr>
+    </w:lvl>
+    <w:lvl w:ilvl="5" w:tplc="08090005" w:tentative="1">
+      <w:start w:val="1"/>
+      <w:numFmt w:val="bullet"/>
+      <w:lvlText w:val=""/>
+      <w:lvlJc w:val="left"/>
+      <w:pPr>
+        <w:ind w:left="4320" w:hanging="360"/>
+      </w:pPr>
+      <w:rPr>
+        <w:rFonts w:ascii="Wingdings" w:hAnsi="Wingdings" w:hint="default"/>
+      </w:rPr>
+    </w:lvl>
+    <w:lvl w:ilvl="6" w:tplc="08090001" w:tentative="1">
+      <w:start w:val="1"/>
+      <w:numFmt w:val="bullet"/>
+      <w:lvlText w:val=""/>
+      <w:lvlJc w:val="left"/>
+      <w:pPr>
+        <w:ind w:left="5040" w:hanging="360"/>
+      </w:pPr>
+      <w:rPr>
+        <w:rFonts w:ascii="Symbol" w:hAnsi="Symbol" w:hint="default"/>
+      </w:rPr>
+    </w:lvl>
+    <w:lvl w:ilvl="7" w:tplc="08090003" w:tentative="1">
+      <w:start w:val="1"/>
+      <w:numFmt w:val="bullet"/>
+      <w:lvlText w:val="o"/>
+      <w:lvlJc w:val="left"/>
+      <w:pPr>
+        <w:ind w:left="5760" w:hanging="360"/>
+      </w:pPr>
+      <w:rPr>
+        <w:rFonts w:ascii="Courier New" w:hAnsi="Courier New" w:cs="Courier New" w:hint="default"/>
+      </w:rPr>
+    </w:lvl>
+    <w:lvl w:ilvl="8" w:tplc="08090005" w:tentative="1">
+      <w:start w:val="1"/>
+      <w:numFmt w:val="bullet"/>
+      <w:lvlText w:val=""/>
+      <w:lvlJc w:val="left"/>
+      <w:pPr>
+        <w:ind w:left="6480" w:hanging="360"/>
+      </w:pPr>
+      <w:rPr>
+        <w:rFonts w:ascii="Wingdings" w:hAnsi="Wingdings" w:hint="default"/>
+      </w:rPr>
+    </w:lvl>
+  </w:abstractNum>
+  <w:abstractNum w:abstractNumId="1" w15:restartNumberingAfterBreak="0">
+    <w:nsid w:val="188F6DE2"/>
+    <w:multiLevelType w:val="hybridMultilevel"/>
+    <w:tmpl w:val="78F4A396"/>
+    <w:lvl w:ilvl="0" w:tplc="08090001">
+      <w:start w:val="1"/>
+      <w:numFmt w:val="bullet"/>
+      <w:lvlText w:val=""/>
+      <w:lvlJc w:val="left"/>
+      <w:pPr>
+        <w:ind w:left="720" w:hanging="360"/>
+      </w:pPr>
+      <w:rPr>
+        <w:rFonts w:ascii="Symbol" w:hAnsi="Symbol" w:hint="default"/>
+      </w:rPr>
+    </w:lvl>
+    <w:lvl w:ilvl="1" w:tplc="08090003" w:tentative="1">
+      <w:start w:val="1"/>
+      <w:numFmt w:val="bullet"/>
+      <w:lvlText w:val="o"/>
+      <w:lvlJc w:val="left"/>
+      <w:pPr>
+        <w:ind w:left="1440" w:hanging="360"/>
+      </w:pPr>
+      <w:rPr>
+        <w:rFonts w:ascii="Courier New" w:hAnsi="Courier New" w:cs="Courier New" w:hint="default"/>
+      </w:rPr>
+    </w:lvl>
+    <w:lvl w:ilvl="2" w:tplc="08090005" w:tentative="1">
+      <w:start w:val="1"/>
+      <w:numFmt w:val="bullet"/>
+      <w:lvlText w:val=""/>
+      <w:lvlJc w:val="left"/>
+      <w:pPr>
+        <w:ind w:left="2160" w:hanging="360"/>
+      </w:pPr>
+      <w:rPr>
+        <w:rFonts w:ascii="Wingdings" w:hAnsi="Wingdings" w:hint="default"/>
+      </w:rPr>
+    </w:lvl>
+    <w:lvl w:ilvl="3" w:tplc="08090001" w:tentative="1">
+      <w:start w:val="1"/>
+      <w:numFmt w:val="bullet"/>
+      <w:lvlText w:val=""/>
+      <w:lvlJc w:val="left"/>
+      <w:pPr>
+        <w:ind w:left="2880" w:hanging="360"/>
+      </w:pPr>
+      <w:rPr>
+        <w:rFonts w:ascii="Symbol" w:hAnsi="Symbol" w:hint="default"/>
+      </w:rPr>
+    </w:lvl>
+    <w:lvl w:ilvl="4" w:tplc="08090003" w:tentative="1">
+      <w:start w:val="1"/>
+      <w:numFmt w:val="bullet"/>
+      <w:lvlText w:val="o"/>
+      <w:lvlJc w:val="left"/>
+      <w:pPr>
+        <w:ind w:left="3600" w:hanging="360"/>
+      </w:pPr>
+      <w:rPr>
+        <w:rFonts w:ascii="Courier New" w:hAnsi="Courier New" w:cs="Courier New" w:hint="default"/>
+      </w:rPr>
+    </w:lvl>
+    <w:lvl w:ilvl="5" w:tplc="08090005" w:tentative="1">
+      <w:start w:val="1"/>
+      <w:numFmt w:val="bullet"/>
+      <w:lvlText w:val=""/>
+      <w:lvlJc w:val="left"/>
+      <w:pPr>
+        <w:ind w:left="4320" w:hanging="360"/>
+      </w:pPr>
+      <w:rPr>
+        <w:rFonts w:ascii="Wingdings" w:hAnsi="Wingdings" w:hint="default"/>
+      </w:rPr>
+    </w:lvl>
+    <w:lvl w:ilvl="6" w:tplc="08090001" w:tentative="1">
+      <w:start w:val="1"/>
+      <w:numFmt w:val="bullet"/>
+      <w:lvlText w:val=""/>
+      <w:lvlJc w:val="left"/>
+      <w:pPr>
+        <w:ind w:left="5040" w:hanging="360"/>
+      </w:pPr>
+      <w:rPr>
+        <w:rFonts w:ascii="Symbol" w:hAnsi="Symbol" w:hint="default"/>
+      </w:rPr>
+    </w:lvl>
+    <w:lvl w:ilvl="7" w:tplc="08090003" w:tentative="1">
+      <w:start w:val="1"/>
+      <w:numFmt w:val="bullet"/>
+      <w:lvlText w:val="o"/>
+      <w:lvlJc w:val="left"/>
+      <w:pPr>
+        <w:ind w:left="5760" w:hanging="360"/>
+      </w:pPr>
+      <w:rPr>
+        <w:rFonts w:ascii="Courier New" w:hAnsi="Courier New" w:cs="Courier New" w:hint="default"/>
+      </w:rPr>
+    </w:lvl>
+    <w:lvl w:ilvl="8" w:tplc="08090005" w:tentative="1">
+      <w:start w:val="1"/>
+      <w:numFmt w:val="bullet"/>
+      <w:lvlText w:val=""/>
+      <w:lvlJc w:val="left"/>
+      <w:pPr>
+        <w:ind w:left="6480" w:hanging="360"/>
+      </w:pPr>
+      <w:rPr>
+        <w:rFonts w:ascii="Wingdings" w:hAnsi="Wingdings" w:hint="default"/>
+      </w:rPr>
+    </w:lvl>
+  </w:abstractNum>
+  <w:abstractNum w:abstractNumId="2" w15:restartNumberingAfterBreak="0">
+    <w:nsid w:val="416A3F75"/>
+    <w:multiLevelType w:val="hybridMultilevel"/>
+    <w:tmpl w:val="4F7C9A5E"/>
+    <w:lvl w:ilvl="0" w:tplc="08090001">
+      <w:start w:val="1"/>
+      <w:numFmt w:val="bullet"/>
+      <w:lvlText w:val=""/>
+      <w:lvlJc w:val="left"/>
+      <w:pPr>
+        <w:ind w:left="720" w:hanging="360"/>
+      </w:pPr>
+      <w:rPr>
+        <w:rFonts w:ascii="Symbol" w:hAnsi="Symbol" w:hint="default"/>
+      </w:rPr>
+    </w:lvl>
+    <w:lvl w:ilvl="1" w:tplc="08090003" w:tentative="1">
+      <w:start w:val="1"/>
+      <w:numFmt w:val="bullet"/>
+      <w:lvlText w:val="o"/>
+      <w:lvlJc w:val="left"/>
+      <w:pPr>
+        <w:ind w:left="1440" w:hanging="360"/>
+      </w:pPr>
+      <w:rPr>
+        <w:rFonts w:ascii="Courier New" w:hAnsi="Courier New" w:cs="Courier New" w:hint="default"/>
+      </w:rPr>
+    </w:lvl>
+    <w:lvl w:ilvl="2" w:tplc="08090005" w:tentative="1">
+      <w:start w:val="1"/>
+      <w:numFmt w:val="bullet"/>
+      <w:lvlText w:val=""/>
+      <w:lvlJc w:val="left"/>
+      <w:pPr>
+        <w:ind w:left="2160" w:hanging="360"/>
+      </w:pPr>
+      <w:rPr>
+        <w:rFonts w:ascii="Wingdings" w:hAnsi="Wingdings" w:hint="default"/>
+      </w:rPr>
+    </w:lvl>
+    <w:lvl w:ilvl="3" w:tplc="08090001" w:tentative="1">
+      <w:start w:val="1"/>
+      <w:numFmt w:val="bullet"/>
+      <w:lvlText w:val=""/>
+      <w:lvlJc w:val="left"/>
+      <w:pPr>
+        <w:ind w:left="2880" w:hanging="360"/>
+      </w:pPr>
+      <w:rPr>
+        <w:rFonts w:ascii="Symbol" w:hAnsi="Symbol" w:hint="default"/>
+      </w:rPr>
+    </w:lvl>
+    <w:lvl w:ilvl="4" w:tplc="08090003" w:tentative="1">
+      <w:start w:val="1"/>
+      <w:numFmt w:val="bullet"/>
+      <w:lvlText w:val="o"/>
+      <w:lvlJc w:val="left"/>
+      <w:pPr>
+        <w:ind w:left="3600" w:hanging="360"/>
+      </w:pPr>
+      <w:rPr>
+        <w:rFonts w:ascii="Courier New" w:hAnsi="Courier New" w:cs="Courier New" w:hint="default"/>
+      </w:rPr>
+    </w:lvl>
+    <w:lvl w:ilvl="5" w:tplc="08090005" w:tentative="1">
+      <w:start w:val="1"/>
+      <w:numFmt w:val="bullet"/>
+      <w:lvlText w:val=""/>
+      <w:lvlJc w:val="left"/>
+      <w:pPr>
+        <w:ind w:left="4320" w:hanging="360"/>
+      </w:pPr>
+      <w:rPr>
+        <w:rFonts w:ascii="Wingdings" w:hAnsi="Wingdings" w:hint="default"/>
+      </w:rPr>
+    </w:lvl>
+    <w:lvl w:ilvl="6" w:tplc="08090001" w:tentative="1">
+      <w:start w:val="1"/>
+      <w:numFmt w:val="bullet"/>
+      <w:lvlText w:val=""/>
+      <w:lvlJc w:val="left"/>
+      <w:pPr>
+        <w:ind w:left="5040" w:hanging="360"/>
+      </w:pPr>
+      <w:rPr>
+        <w:rFonts w:ascii="Symbol" w:hAnsi="Symbol" w:hint="default"/>
+      </w:rPr>
+    </w:lvl>
+    <w:lvl w:ilvl="7" w:tplc="08090003" w:tentative="1">
+      <w:start w:val="1"/>
+      <w:numFmt w:val="bullet"/>
+      <w:lvlText w:val="o"/>
+      <w:lvlJc w:val="left"/>
+      <w:pPr>
+        <w:ind w:left="5760" w:hanging="360"/>
+      </w:pPr>
+      <w:rPr>
+        <w:rFonts w:ascii="Courier New" w:hAnsi="Courier New" w:cs="Courier New" w:hint="default"/>
+      </w:rPr>
+    </w:lvl>
+    <w:lvl w:ilvl="8" w:tplc="08090005" w:tentative="1">
+      <w:start w:val="1"/>
+      <w:numFmt w:val="bullet"/>
+      <w:lvlText w:val=""/>
+      <w:lvlJc w:val="left"/>
+      <w:pPr>
+        <w:ind w:left="6480" w:hanging="360"/>
+      </w:pPr>
+      <w:rPr>
+        <w:rFonts w:ascii="Wingdings" w:hAnsi="Wingdings" w:hint="default"/>
+      </w:rPr>
+    </w:lvl>
+  </w:abstractNum>
+  <w:abstractNum w:abstractNumId="3" w15:restartNumberingAfterBreak="0">
+    <w:nsid w:val="4D7B2074"/>
+    <w:multiLevelType w:val="hybridMultilevel"/>
+    <w:tmpl w:val="6BB20EF4"/>
+    <w:lvl w:ilvl="0" w:tplc="0809000F">
+      <w:start w:val="1"/>
+      <w:numFmt w:val="decimal"/>
+      <w:lvlText w:val="%1."/>
+      <w:lvlJc w:val="left"/>
+      <w:pPr>
+        <w:ind w:left="720" w:hanging="360"/>
+      </w:pPr>
+    </w:lvl>
+    <w:lvl w:ilvl="1" w:tplc="08090019" w:tentative="1">
+      <w:start w:val="1"/>
+      <w:numFmt w:val="lowerLetter"/>
+      <w:lvlText w:val="%2."/>
+      <w:lvlJc w:val="left"/>
+      <w:pPr>
+        <w:ind w:left="1440" w:hanging="360"/>
+      </w:pPr>
+    </w:lvl>
+    <w:lvl w:ilvl="2" w:tplc="0809001B" w:tentative="1">
+      <w:start w:val="1"/>
+      <w:numFmt w:val="lowerRoman"/>
+      <w:lvlText w:val="%3."/>
+      <w:lvlJc w:val="right"/>
+      <w:pPr>
+        <w:ind w:left="2160" w:hanging="180"/>
+      </w:pPr>
+    </w:lvl>
+    <w:lvl w:ilvl="3" w:tplc="0809000F" w:tentative="1">
+      <w:start w:val="1"/>
+      <w:numFmt w:val="decimal"/>
+      <w:lvlText w:val="%4."/>
+      <w:lvlJc w:val="left"/>
+      <w:pPr>
+        <w:ind w:left="2880" w:hanging="360"/>
+      </w:pPr>
+    </w:lvl>
+    <w:lvl w:ilvl="4" w:tplc="08090019" w:tentative="1">
+      <w:start w:val="1"/>
+      <w:numFmt w:val="lowerLetter"/>
+      <w:lvlText w:val="%5."/>
+      <w:lvlJc w:val="left"/>
+      <w:pPr>
+        <w:ind w:left="3600" w:hanging="360"/>
+      </w:pPr>
+    </w:lvl>
+    <w:lvl w:ilvl="5" w:tplc="0809001B" w:tentative="1">
+      <w:start w:val="1"/>
+      <w:numFmt w:val="lowerRoman"/>
+      <w:lvlText w:val="%6."/>
+      <w:lvlJc w:val="right"/>
+      <w:pPr>
+        <w:ind w:left="4320" w:hanging="180"/>
+      </w:pPr>
+    </w:lvl>
+    <w:lvl w:ilvl="6" w:tplc="0809000F" w:tentative="1">
+      <w:start w:val="1"/>
+      <w:numFmt w:val="decimal"/>
+      <w:lvlText w:val="%7."/>
+      <w:lvlJc w:val="left"/>
+      <w:pPr>
+        <w:ind w:left="5040" w:hanging="360"/>
+      </w:pPr>
+    </w:lvl>
+    <w:lvl w:ilvl="7" w:tplc="08090019" w:tentative="1">
+      <w:start w:val="1"/>
+      <w:numFmt w:val="lowerLetter"/>
+      <w:lvlText w:val="%8."/>
+      <w:lvlJc w:val="left"/>
+      <w:pPr>
+        <w:ind w:left="5760" w:hanging="360"/>
+      </w:pPr>
+    </w:lvl>
+    <w:lvl w:ilvl="8" w:tplc="0809001B" w:tentative="1">
+      <w:start w:val="1"/>
+      <w:numFmt w:val="lowerRoman"/>
+      <w:lvlText w:val="%9."/>
+      <w:lvlJc w:val="right"/>
+      <w:pPr>
+        <w:ind w:left="6480" w:hanging="180"/>
+      </w:pPr>
+    </w:lvl>
+  </w:abstractNum>
+  <w:num w:numId="1" w16cid:durableId="1709986352">
+    <w:abstractNumId w:val="2"/>
+  </w:num>
+  <w:num w:numId="2" w16cid:durableId="34433342">
+    <w:abstractNumId w:val="3"/>
+  </w:num>
+  <w:num w:numId="3" w16cid:durableId="440995750">
+    <w:abstractNumId w:val="0"/>
+  </w:num>
+  <w:num w:numId="4" w16cid:durableId="2086755334">
+    <w:abstractNumId w:val="1"/>
+  </w:num>
+</w:numbering>
 </file>
 
 <file path=word/styles.xml><?xml version="1.0" encoding="utf-8"?>

</xml_diff>

<commit_message>
Update logbook 3rd meeting
</commit_message>
<xml_diff>
--- a/Claudio/Logbook - ClaudioVestini.docx
+++ b/Claudio/Logbook - ClaudioVestini.docx
@@ -17,10 +17,7 @@
         <w:jc w:val="center"/>
       </w:pPr>
       <w:r>
-        <w:t xml:space="preserve">Team </w:t>
-      </w:r>
-      <w:r>
-        <w:t>B</w:t>
+        <w:t>Team B</w:t>
       </w:r>
     </w:p>
     <w:p>
@@ -44,7 +41,7 @@
       <w:pPr>
         <w:pStyle w:val="Heading1"/>
       </w:pPr>
-      <w:bookmarkStart w:id="0" w:name="_Toc179729664"/>
+      <w:bookmarkStart w:id="0" w:name="_Toc181104340"/>
       <w:r>
         <w:lastRenderedPageBreak/>
         <w:t>Common part</w:t>
@@ -55,22 +52,14 @@
       <w:pPr>
         <w:pStyle w:val="Heading2"/>
       </w:pPr>
-      <w:bookmarkStart w:id="1" w:name="_Toc179729665"/>
+      <w:bookmarkStart w:id="1" w:name="_Toc181104341"/>
       <w:r>
         <w:t>Team members</w:t>
       </w:r>
       <w:bookmarkEnd w:id="1"/>
     </w:p>
     <w:p>
-      <w:pPr>
-        <w:rPr>
-          <w:lang w:val="it-IT"/>
-        </w:rPr>
-      </w:pPr>
-      <w:r>
-        <w:rPr>
-          <w:lang w:val="it-IT"/>
-        </w:rPr>
+      <w:r>
         <w:t>Claudio Vestini</w:t>
       </w:r>
     </w:p>
@@ -93,15 +82,9 @@
       <w:pPr>
         <w:pStyle w:val="Heading2"/>
       </w:pPr>
-      <w:bookmarkStart w:id="2" w:name="_Toc179729666"/>
-      <w:r>
-        <w:t xml:space="preserve">Code of </w:t>
-      </w:r>
-      <w:r>
-        <w:t>C</w:t>
-      </w:r>
-      <w:r>
-        <w:t>onduct</w:t>
+      <w:bookmarkStart w:id="2" w:name="_Toc181104342"/>
+      <w:r>
+        <w:t>Code of Conduct</w:t>
       </w:r>
       <w:bookmarkEnd w:id="2"/>
     </w:p>
@@ -138,7 +121,7 @@
       <w:pPr>
         <w:pStyle w:val="Heading2"/>
       </w:pPr>
-      <w:bookmarkStart w:id="3" w:name="_Toc179729667"/>
+      <w:bookmarkStart w:id="3" w:name="_Toc181104343"/>
       <w:r>
         <w:t>Summary of the project and objectives</w:t>
       </w:r>
@@ -221,7 +204,7 @@
             </w:rPr>
             <w:fldChar w:fldCharType="separate"/>
           </w:r>
-          <w:hyperlink w:anchor="_Toc179729664" w:history="1">
+          <w:hyperlink w:anchor="_Toc181104340" w:history="1">
             <w:r>
               <w:rPr>
                 <w:rStyle w:val="Hyperlink"/>
@@ -248,7 +231,7 @@
                 <w:noProof/>
                 <w:webHidden/>
               </w:rPr>
-              <w:instrText xml:space="preserve"> PAGEREF _Toc179729664 \h </w:instrText>
+              <w:instrText xml:space="preserve"> PAGEREF _Toc181104340 \h </w:instrText>
             </w:r>
             <w:r>
               <w:rPr>
@@ -295,7 +278,7 @@
               <w:lang w:eastAsia="en-GB"/>
             </w:rPr>
           </w:pPr>
-          <w:hyperlink w:anchor="_Toc179729665" w:history="1">
+          <w:hyperlink w:anchor="_Toc181104341" w:history="1">
             <w:r>
               <w:rPr>
                 <w:rStyle w:val="Hyperlink"/>
@@ -322,7 +305,7 @@
                 <w:noProof/>
                 <w:webHidden/>
               </w:rPr>
-              <w:instrText xml:space="preserve"> PAGEREF _Toc179729665 \h </w:instrText>
+              <w:instrText xml:space="preserve"> PAGEREF _Toc181104341 \h </w:instrText>
             </w:r>
             <w:r>
               <w:rPr>
@@ -369,7 +352,7 @@
               <w:lang w:eastAsia="en-GB"/>
             </w:rPr>
           </w:pPr>
-          <w:hyperlink w:anchor="_Toc179729666" w:history="1">
+          <w:hyperlink w:anchor="_Toc181104342" w:history="1">
             <w:r>
               <w:rPr>
                 <w:rStyle w:val="Hyperlink"/>
@@ -396,7 +379,7 @@
                 <w:noProof/>
                 <w:webHidden/>
               </w:rPr>
-              <w:instrText xml:space="preserve"> PAGEREF _Toc179729666 \h </w:instrText>
+              <w:instrText xml:space="preserve"> PAGEREF _Toc181104342 \h </w:instrText>
             </w:r>
             <w:r>
               <w:rPr>
@@ -443,7 +426,7 @@
               <w:lang w:eastAsia="en-GB"/>
             </w:rPr>
           </w:pPr>
-          <w:hyperlink w:anchor="_Toc179729667" w:history="1">
+          <w:hyperlink w:anchor="_Toc181104343" w:history="1">
             <w:r>
               <w:rPr>
                 <w:rStyle w:val="Hyperlink"/>
@@ -470,7 +453,7 @@
                 <w:noProof/>
                 <w:webHidden/>
               </w:rPr>
-              <w:instrText xml:space="preserve"> PAGEREF _Toc179729667 \h </w:instrText>
+              <w:instrText xml:space="preserve"> PAGEREF _Toc181104343 \h </w:instrText>
             </w:r>
             <w:r>
               <w:rPr>
@@ -517,13 +500,13 @@
               <w:lang w:eastAsia="en-GB"/>
             </w:rPr>
           </w:pPr>
-          <w:hyperlink w:anchor="_Toc179729668" w:history="1">
+          <w:hyperlink w:anchor="_Toc181104344" w:history="1">
             <w:r>
               <w:rPr>
                 <w:rStyle w:val="Hyperlink"/>
                 <w:noProof/>
               </w:rPr>
-              <w:t>2024-10-04 First meeting</w:t>
+              <w:t>2024-21-10 First meeting</w:t>
             </w:r>
             <w:r>
               <w:rPr>
@@ -544,7 +527,7 @@
                 <w:noProof/>
                 <w:webHidden/>
               </w:rPr>
-              <w:instrText xml:space="preserve"> PAGEREF _Toc179729668 \h </w:instrText>
+              <w:instrText xml:space="preserve"> PAGEREF _Toc181104344 \h </w:instrText>
             </w:r>
             <w:r>
               <w:rPr>
@@ -589,7 +572,7 @@
               <w:lang w:eastAsia="en-GB"/>
             </w:rPr>
           </w:pPr>
-          <w:hyperlink w:anchor="_Toc179729669" w:history="1">
+          <w:hyperlink w:anchor="_Toc181104345" w:history="1">
             <w:r>
               <w:rPr>
                 <w:rStyle w:val="Hyperlink"/>
@@ -616,7 +599,7 @@
                 <w:noProof/>
                 <w:webHidden/>
               </w:rPr>
-              <w:instrText xml:space="preserve"> PAGEREF _Toc179729669 \h </w:instrText>
+              <w:instrText xml:space="preserve"> PAGEREF _Toc181104345 \h </w:instrText>
             </w:r>
             <w:r>
               <w:rPr>
@@ -636,7 +619,7 @@
                 <w:noProof/>
                 <w:webHidden/>
               </w:rPr>
-              <w:t>1</w:t>
+              <w:t>2</w:t>
             </w:r>
             <w:r>
               <w:rPr>
@@ -661,7 +644,7 @@
               <w:lang w:eastAsia="en-GB"/>
             </w:rPr>
           </w:pPr>
-          <w:hyperlink w:anchor="_Toc179729670" w:history="1">
+          <w:hyperlink w:anchor="_Toc181104346" w:history="1">
             <w:r>
               <w:rPr>
                 <w:rStyle w:val="Hyperlink"/>
@@ -688,7 +671,7 @@
                 <w:noProof/>
                 <w:webHidden/>
               </w:rPr>
-              <w:instrText xml:space="preserve"> PAGEREF _Toc179729670 \h </w:instrText>
+              <w:instrText xml:space="preserve"> PAGEREF _Toc181104346 \h </w:instrText>
             </w:r>
             <w:r>
               <w:rPr>
@@ -708,7 +691,7 @@
                 <w:noProof/>
                 <w:webHidden/>
               </w:rPr>
-              <w:t>1</w:t>
+              <w:t>2</w:t>
             </w:r>
             <w:r>
               <w:rPr>
@@ -733,7 +716,7 @@
               <w:lang w:eastAsia="en-GB"/>
             </w:rPr>
           </w:pPr>
-          <w:hyperlink w:anchor="_Toc179729671" w:history="1">
+          <w:hyperlink w:anchor="_Toc181104347" w:history="1">
             <w:r>
               <w:rPr>
                 <w:rStyle w:val="Hyperlink"/>
@@ -760,7 +743,7 @@
                 <w:noProof/>
                 <w:webHidden/>
               </w:rPr>
-              <w:instrText xml:space="preserve"> PAGEREF _Toc179729671 \h </w:instrText>
+              <w:instrText xml:space="preserve"> PAGEREF _Toc181104347 \h </w:instrText>
             </w:r>
             <w:r>
               <w:rPr>
@@ -780,7 +763,7 @@
                 <w:noProof/>
                 <w:webHidden/>
               </w:rPr>
-              <w:t>1</w:t>
+              <w:t>2</w:t>
             </w:r>
             <w:r>
               <w:rPr>
@@ -807,13 +790,13 @@
               <w:lang w:eastAsia="en-GB"/>
             </w:rPr>
           </w:pPr>
-          <w:hyperlink w:anchor="_Toc179729672" w:history="1">
+          <w:hyperlink w:anchor="_Toc181104348" w:history="1">
             <w:r>
               <w:rPr>
                 <w:rStyle w:val="Hyperlink"/>
                 <w:noProof/>
               </w:rPr>
-              <w:t>2024-10-05 Second meeting</w:t>
+              <w:t>2024-22-10 Second meeting</w:t>
             </w:r>
             <w:r>
               <w:rPr>
@@ -834,7 +817,7 @@
                 <w:noProof/>
                 <w:webHidden/>
               </w:rPr>
-              <w:instrText xml:space="preserve"> PAGEREF _Toc179729672 \h </w:instrText>
+              <w:instrText xml:space="preserve"> PAGEREF _Toc181104348 \h </w:instrText>
             </w:r>
             <w:r>
               <w:rPr>
@@ -854,7 +837,7 @@
                 <w:noProof/>
                 <w:webHidden/>
               </w:rPr>
-              <w:t>2</w:t>
+              <w:t>3</w:t>
             </w:r>
             <w:r>
               <w:rPr>
@@ -879,7 +862,7 @@
               <w:lang w:eastAsia="en-GB"/>
             </w:rPr>
           </w:pPr>
-          <w:hyperlink w:anchor="_Toc179729673" w:history="1">
+          <w:hyperlink w:anchor="_Toc181104349" w:history="1">
             <w:r>
               <w:rPr>
                 <w:rStyle w:val="Hyperlink"/>
@@ -906,7 +889,7 @@
                 <w:noProof/>
                 <w:webHidden/>
               </w:rPr>
-              <w:instrText xml:space="preserve"> PAGEREF _Toc179729673 \h </w:instrText>
+              <w:instrText xml:space="preserve"> PAGEREF _Toc181104349 \h </w:instrText>
             </w:r>
             <w:r>
               <w:rPr>
@@ -926,7 +909,7 @@
                 <w:noProof/>
                 <w:webHidden/>
               </w:rPr>
-              <w:t>2</w:t>
+              <w:t>3</w:t>
             </w:r>
             <w:r>
               <w:rPr>
@@ -951,7 +934,7 @@
               <w:lang w:eastAsia="en-GB"/>
             </w:rPr>
           </w:pPr>
-          <w:hyperlink w:anchor="_Toc179729674" w:history="1">
+          <w:hyperlink w:anchor="_Toc181104350" w:history="1">
             <w:r>
               <w:rPr>
                 <w:rStyle w:val="Hyperlink"/>
@@ -978,7 +961,7 @@
                 <w:noProof/>
                 <w:webHidden/>
               </w:rPr>
-              <w:instrText xml:space="preserve"> PAGEREF _Toc179729674 \h </w:instrText>
+              <w:instrText xml:space="preserve"> PAGEREF _Toc181104350 \h </w:instrText>
             </w:r>
             <w:r>
               <w:rPr>
@@ -998,7 +981,7 @@
                 <w:noProof/>
                 <w:webHidden/>
               </w:rPr>
-              <w:t>2</w:t>
+              <w:t>3</w:t>
             </w:r>
             <w:r>
               <w:rPr>
@@ -1023,7 +1006,7 @@
               <w:lang w:eastAsia="en-GB"/>
             </w:rPr>
           </w:pPr>
-          <w:hyperlink w:anchor="_Toc179729675" w:history="1">
+          <w:hyperlink w:anchor="_Toc181104351" w:history="1">
             <w:r>
               <w:rPr>
                 <w:rStyle w:val="Hyperlink"/>
@@ -1050,7 +1033,7 @@
                 <w:noProof/>
                 <w:webHidden/>
               </w:rPr>
-              <w:instrText xml:space="preserve"> PAGEREF _Toc179729675 \h </w:instrText>
+              <w:instrText xml:space="preserve"> PAGEREF _Toc181104351 \h </w:instrText>
             </w:r>
             <w:r>
               <w:rPr>
@@ -1070,7 +1053,877 @@
                 <w:noProof/>
                 <w:webHidden/>
               </w:rPr>
-              <w:t>2</w:t>
+              <w:t>3</w:t>
+            </w:r>
+            <w:r>
+              <w:rPr>
+                <w:noProof/>
+                <w:webHidden/>
+              </w:rPr>
+              <w:fldChar w:fldCharType="end"/>
+            </w:r>
+          </w:hyperlink>
+        </w:p>
+        <w:p>
+          <w:pPr>
+            <w:pStyle w:val="TOC1"/>
+            <w:tabs>
+              <w:tab w:val="right" w:leader="dot" w:pos="9016"/>
+            </w:tabs>
+            <w:rPr>
+              <w:rFonts w:eastAsiaTheme="minorEastAsia"/>
+              <w:b w:val="0"/>
+              <w:bCs w:val="0"/>
+              <w:i w:val="0"/>
+              <w:iCs w:val="0"/>
+              <w:noProof/>
+              <w:lang w:eastAsia="en-GB"/>
+            </w:rPr>
+          </w:pPr>
+          <w:hyperlink w:anchor="_Toc181104352" w:history="1">
+            <w:r>
+              <w:rPr>
+                <w:rStyle w:val="Hyperlink"/>
+                <w:noProof/>
+              </w:rPr>
+              <w:t>2024-10-28 Third meeting</w:t>
+            </w:r>
+            <w:r>
+              <w:rPr>
+                <w:noProof/>
+                <w:webHidden/>
+              </w:rPr>
+              <w:tab/>
+            </w:r>
+            <w:r>
+              <w:rPr>
+                <w:noProof/>
+                <w:webHidden/>
+              </w:rPr>
+              <w:fldChar w:fldCharType="begin"/>
+            </w:r>
+            <w:r>
+              <w:rPr>
+                <w:noProof/>
+                <w:webHidden/>
+              </w:rPr>
+              <w:instrText xml:space="preserve"> PAGEREF _Toc181104352 \h </w:instrText>
+            </w:r>
+            <w:r>
+              <w:rPr>
+                <w:noProof/>
+                <w:webHidden/>
+              </w:rPr>
+            </w:r>
+            <w:r>
+              <w:rPr>
+                <w:noProof/>
+                <w:webHidden/>
+              </w:rPr>
+              <w:fldChar w:fldCharType="separate"/>
+            </w:r>
+            <w:r>
+              <w:rPr>
+                <w:noProof/>
+                <w:webHidden/>
+              </w:rPr>
+              <w:t>4</w:t>
+            </w:r>
+            <w:r>
+              <w:rPr>
+                <w:noProof/>
+                <w:webHidden/>
+              </w:rPr>
+              <w:fldChar w:fldCharType="end"/>
+            </w:r>
+          </w:hyperlink>
+        </w:p>
+        <w:p>
+          <w:pPr>
+            <w:pStyle w:val="TOC3"/>
+            <w:tabs>
+              <w:tab w:val="right" w:leader="dot" w:pos="9016"/>
+            </w:tabs>
+            <w:rPr>
+              <w:rFonts w:eastAsiaTheme="minorEastAsia"/>
+              <w:noProof/>
+              <w:sz w:val="24"/>
+              <w:szCs w:val="24"/>
+              <w:lang w:eastAsia="en-GB"/>
+            </w:rPr>
+          </w:pPr>
+          <w:hyperlink w:anchor="_Toc181104353" w:history="1">
+            <w:r>
+              <w:rPr>
+                <w:rStyle w:val="Hyperlink"/>
+                <w:noProof/>
+              </w:rPr>
+              <w:t>References</w:t>
+            </w:r>
+            <w:r>
+              <w:rPr>
+                <w:noProof/>
+                <w:webHidden/>
+              </w:rPr>
+              <w:tab/>
+            </w:r>
+            <w:r>
+              <w:rPr>
+                <w:noProof/>
+                <w:webHidden/>
+              </w:rPr>
+              <w:fldChar w:fldCharType="begin"/>
+            </w:r>
+            <w:r>
+              <w:rPr>
+                <w:noProof/>
+                <w:webHidden/>
+              </w:rPr>
+              <w:instrText xml:space="preserve"> PAGEREF _Toc181104353 \h </w:instrText>
+            </w:r>
+            <w:r>
+              <w:rPr>
+                <w:noProof/>
+                <w:webHidden/>
+              </w:rPr>
+            </w:r>
+            <w:r>
+              <w:rPr>
+                <w:noProof/>
+                <w:webHidden/>
+              </w:rPr>
+              <w:fldChar w:fldCharType="separate"/>
+            </w:r>
+            <w:r>
+              <w:rPr>
+                <w:noProof/>
+                <w:webHidden/>
+              </w:rPr>
+              <w:t>5</w:t>
+            </w:r>
+            <w:r>
+              <w:rPr>
+                <w:noProof/>
+                <w:webHidden/>
+              </w:rPr>
+              <w:fldChar w:fldCharType="end"/>
+            </w:r>
+          </w:hyperlink>
+        </w:p>
+        <w:p>
+          <w:pPr>
+            <w:pStyle w:val="TOC3"/>
+            <w:tabs>
+              <w:tab w:val="right" w:leader="dot" w:pos="9016"/>
+            </w:tabs>
+            <w:rPr>
+              <w:rFonts w:eastAsiaTheme="minorEastAsia"/>
+              <w:noProof/>
+              <w:sz w:val="24"/>
+              <w:szCs w:val="24"/>
+              <w:lang w:eastAsia="en-GB"/>
+            </w:rPr>
+          </w:pPr>
+          <w:hyperlink w:anchor="_Toc181104354" w:history="1">
+            <w:r>
+              <w:rPr>
+                <w:rStyle w:val="Hyperlink"/>
+                <w:noProof/>
+              </w:rPr>
+              <w:t>Actions</w:t>
+            </w:r>
+            <w:r>
+              <w:rPr>
+                <w:noProof/>
+                <w:webHidden/>
+              </w:rPr>
+              <w:tab/>
+            </w:r>
+            <w:r>
+              <w:rPr>
+                <w:noProof/>
+                <w:webHidden/>
+              </w:rPr>
+              <w:fldChar w:fldCharType="begin"/>
+            </w:r>
+            <w:r>
+              <w:rPr>
+                <w:noProof/>
+                <w:webHidden/>
+              </w:rPr>
+              <w:instrText xml:space="preserve"> PAGEREF _Toc181104354 \h </w:instrText>
+            </w:r>
+            <w:r>
+              <w:rPr>
+                <w:noProof/>
+                <w:webHidden/>
+              </w:rPr>
+            </w:r>
+            <w:r>
+              <w:rPr>
+                <w:noProof/>
+                <w:webHidden/>
+              </w:rPr>
+              <w:fldChar w:fldCharType="separate"/>
+            </w:r>
+            <w:r>
+              <w:rPr>
+                <w:noProof/>
+                <w:webHidden/>
+              </w:rPr>
+              <w:t>5</w:t>
+            </w:r>
+            <w:r>
+              <w:rPr>
+                <w:noProof/>
+                <w:webHidden/>
+              </w:rPr>
+              <w:fldChar w:fldCharType="end"/>
+            </w:r>
+          </w:hyperlink>
+        </w:p>
+        <w:p>
+          <w:pPr>
+            <w:pStyle w:val="TOC3"/>
+            <w:tabs>
+              <w:tab w:val="right" w:leader="dot" w:pos="9016"/>
+            </w:tabs>
+            <w:rPr>
+              <w:rFonts w:eastAsiaTheme="minorEastAsia"/>
+              <w:noProof/>
+              <w:sz w:val="24"/>
+              <w:szCs w:val="24"/>
+              <w:lang w:eastAsia="en-GB"/>
+            </w:rPr>
+          </w:pPr>
+          <w:hyperlink w:anchor="_Toc181104355" w:history="1">
+            <w:r>
+              <w:rPr>
+                <w:rStyle w:val="Hyperlink"/>
+                <w:noProof/>
+              </w:rPr>
+              <w:t>Deadlines</w:t>
+            </w:r>
+            <w:r>
+              <w:rPr>
+                <w:noProof/>
+                <w:webHidden/>
+              </w:rPr>
+              <w:tab/>
+            </w:r>
+            <w:r>
+              <w:rPr>
+                <w:noProof/>
+                <w:webHidden/>
+              </w:rPr>
+              <w:fldChar w:fldCharType="begin"/>
+            </w:r>
+            <w:r>
+              <w:rPr>
+                <w:noProof/>
+                <w:webHidden/>
+              </w:rPr>
+              <w:instrText xml:space="preserve"> PAGEREF _Toc181104355 \h </w:instrText>
+            </w:r>
+            <w:r>
+              <w:rPr>
+                <w:noProof/>
+                <w:webHidden/>
+              </w:rPr>
+            </w:r>
+            <w:r>
+              <w:rPr>
+                <w:noProof/>
+                <w:webHidden/>
+              </w:rPr>
+              <w:fldChar w:fldCharType="separate"/>
+            </w:r>
+            <w:r>
+              <w:rPr>
+                <w:noProof/>
+                <w:webHidden/>
+              </w:rPr>
+              <w:t>5</w:t>
+            </w:r>
+            <w:r>
+              <w:rPr>
+                <w:noProof/>
+                <w:webHidden/>
+              </w:rPr>
+              <w:fldChar w:fldCharType="end"/>
+            </w:r>
+          </w:hyperlink>
+        </w:p>
+        <w:p>
+          <w:pPr>
+            <w:pStyle w:val="TOC1"/>
+            <w:tabs>
+              <w:tab w:val="right" w:leader="dot" w:pos="9016"/>
+            </w:tabs>
+            <w:rPr>
+              <w:rFonts w:eastAsiaTheme="minorEastAsia"/>
+              <w:b w:val="0"/>
+              <w:bCs w:val="0"/>
+              <w:i w:val="0"/>
+              <w:iCs w:val="0"/>
+              <w:noProof/>
+              <w:lang w:eastAsia="en-GB"/>
+            </w:rPr>
+          </w:pPr>
+          <w:hyperlink w:anchor="_Toc181104356" w:history="1">
+            <w:r>
+              <w:rPr>
+                <w:rStyle w:val="Hyperlink"/>
+                <w:noProof/>
+              </w:rPr>
+              <w:t>2024-10-05 Fourth meeting</w:t>
+            </w:r>
+            <w:r>
+              <w:rPr>
+                <w:noProof/>
+                <w:webHidden/>
+              </w:rPr>
+              <w:tab/>
+            </w:r>
+            <w:r>
+              <w:rPr>
+                <w:noProof/>
+                <w:webHidden/>
+              </w:rPr>
+              <w:fldChar w:fldCharType="begin"/>
+            </w:r>
+            <w:r>
+              <w:rPr>
+                <w:noProof/>
+                <w:webHidden/>
+              </w:rPr>
+              <w:instrText xml:space="preserve"> PAGEREF _Toc181104356 \h </w:instrText>
+            </w:r>
+            <w:r>
+              <w:rPr>
+                <w:noProof/>
+                <w:webHidden/>
+              </w:rPr>
+            </w:r>
+            <w:r>
+              <w:rPr>
+                <w:noProof/>
+                <w:webHidden/>
+              </w:rPr>
+              <w:fldChar w:fldCharType="separate"/>
+            </w:r>
+            <w:r>
+              <w:rPr>
+                <w:noProof/>
+                <w:webHidden/>
+              </w:rPr>
+              <w:t>6</w:t>
+            </w:r>
+            <w:r>
+              <w:rPr>
+                <w:noProof/>
+                <w:webHidden/>
+              </w:rPr>
+              <w:fldChar w:fldCharType="end"/>
+            </w:r>
+          </w:hyperlink>
+        </w:p>
+        <w:p>
+          <w:pPr>
+            <w:pStyle w:val="TOC3"/>
+            <w:tabs>
+              <w:tab w:val="right" w:leader="dot" w:pos="9016"/>
+            </w:tabs>
+            <w:rPr>
+              <w:rFonts w:eastAsiaTheme="minorEastAsia"/>
+              <w:noProof/>
+              <w:sz w:val="24"/>
+              <w:szCs w:val="24"/>
+              <w:lang w:eastAsia="en-GB"/>
+            </w:rPr>
+          </w:pPr>
+          <w:hyperlink w:anchor="_Toc181104357" w:history="1">
+            <w:r>
+              <w:rPr>
+                <w:rStyle w:val="Hyperlink"/>
+                <w:noProof/>
+              </w:rPr>
+              <w:t>References</w:t>
+            </w:r>
+            <w:r>
+              <w:rPr>
+                <w:noProof/>
+                <w:webHidden/>
+              </w:rPr>
+              <w:tab/>
+            </w:r>
+            <w:r>
+              <w:rPr>
+                <w:noProof/>
+                <w:webHidden/>
+              </w:rPr>
+              <w:fldChar w:fldCharType="begin"/>
+            </w:r>
+            <w:r>
+              <w:rPr>
+                <w:noProof/>
+                <w:webHidden/>
+              </w:rPr>
+              <w:instrText xml:space="preserve"> PAGEREF _Toc181104357 \h </w:instrText>
+            </w:r>
+            <w:r>
+              <w:rPr>
+                <w:noProof/>
+                <w:webHidden/>
+              </w:rPr>
+            </w:r>
+            <w:r>
+              <w:rPr>
+                <w:noProof/>
+                <w:webHidden/>
+              </w:rPr>
+              <w:fldChar w:fldCharType="separate"/>
+            </w:r>
+            <w:r>
+              <w:rPr>
+                <w:noProof/>
+                <w:webHidden/>
+              </w:rPr>
+              <w:t>6</w:t>
+            </w:r>
+            <w:r>
+              <w:rPr>
+                <w:noProof/>
+                <w:webHidden/>
+              </w:rPr>
+              <w:fldChar w:fldCharType="end"/>
+            </w:r>
+          </w:hyperlink>
+        </w:p>
+        <w:p>
+          <w:pPr>
+            <w:pStyle w:val="TOC3"/>
+            <w:tabs>
+              <w:tab w:val="right" w:leader="dot" w:pos="9016"/>
+            </w:tabs>
+            <w:rPr>
+              <w:rFonts w:eastAsiaTheme="minorEastAsia"/>
+              <w:noProof/>
+              <w:sz w:val="24"/>
+              <w:szCs w:val="24"/>
+              <w:lang w:eastAsia="en-GB"/>
+            </w:rPr>
+          </w:pPr>
+          <w:hyperlink w:anchor="_Toc181104358" w:history="1">
+            <w:r>
+              <w:rPr>
+                <w:rStyle w:val="Hyperlink"/>
+                <w:noProof/>
+              </w:rPr>
+              <w:t>Actions</w:t>
+            </w:r>
+            <w:r>
+              <w:rPr>
+                <w:noProof/>
+                <w:webHidden/>
+              </w:rPr>
+              <w:tab/>
+            </w:r>
+            <w:r>
+              <w:rPr>
+                <w:noProof/>
+                <w:webHidden/>
+              </w:rPr>
+              <w:fldChar w:fldCharType="begin"/>
+            </w:r>
+            <w:r>
+              <w:rPr>
+                <w:noProof/>
+                <w:webHidden/>
+              </w:rPr>
+              <w:instrText xml:space="preserve"> PAGEREF _Toc181104358 \h </w:instrText>
+            </w:r>
+            <w:r>
+              <w:rPr>
+                <w:noProof/>
+                <w:webHidden/>
+              </w:rPr>
+            </w:r>
+            <w:r>
+              <w:rPr>
+                <w:noProof/>
+                <w:webHidden/>
+              </w:rPr>
+              <w:fldChar w:fldCharType="separate"/>
+            </w:r>
+            <w:r>
+              <w:rPr>
+                <w:noProof/>
+                <w:webHidden/>
+              </w:rPr>
+              <w:t>6</w:t>
+            </w:r>
+            <w:r>
+              <w:rPr>
+                <w:noProof/>
+                <w:webHidden/>
+              </w:rPr>
+              <w:fldChar w:fldCharType="end"/>
+            </w:r>
+          </w:hyperlink>
+        </w:p>
+        <w:p>
+          <w:pPr>
+            <w:pStyle w:val="TOC3"/>
+            <w:tabs>
+              <w:tab w:val="right" w:leader="dot" w:pos="9016"/>
+            </w:tabs>
+            <w:rPr>
+              <w:rFonts w:eastAsiaTheme="minorEastAsia"/>
+              <w:noProof/>
+              <w:sz w:val="24"/>
+              <w:szCs w:val="24"/>
+              <w:lang w:eastAsia="en-GB"/>
+            </w:rPr>
+          </w:pPr>
+          <w:hyperlink w:anchor="_Toc181104359" w:history="1">
+            <w:r>
+              <w:rPr>
+                <w:rStyle w:val="Hyperlink"/>
+                <w:noProof/>
+              </w:rPr>
+              <w:t>Deadlines</w:t>
+            </w:r>
+            <w:r>
+              <w:rPr>
+                <w:noProof/>
+                <w:webHidden/>
+              </w:rPr>
+              <w:tab/>
+            </w:r>
+            <w:r>
+              <w:rPr>
+                <w:noProof/>
+                <w:webHidden/>
+              </w:rPr>
+              <w:fldChar w:fldCharType="begin"/>
+            </w:r>
+            <w:r>
+              <w:rPr>
+                <w:noProof/>
+                <w:webHidden/>
+              </w:rPr>
+              <w:instrText xml:space="preserve"> PAGEREF _Toc181104359 \h </w:instrText>
+            </w:r>
+            <w:r>
+              <w:rPr>
+                <w:noProof/>
+                <w:webHidden/>
+              </w:rPr>
+            </w:r>
+            <w:r>
+              <w:rPr>
+                <w:noProof/>
+                <w:webHidden/>
+              </w:rPr>
+              <w:fldChar w:fldCharType="separate"/>
+            </w:r>
+            <w:r>
+              <w:rPr>
+                <w:noProof/>
+                <w:webHidden/>
+              </w:rPr>
+              <w:t>6</w:t>
+            </w:r>
+            <w:r>
+              <w:rPr>
+                <w:noProof/>
+                <w:webHidden/>
+              </w:rPr>
+              <w:fldChar w:fldCharType="end"/>
+            </w:r>
+          </w:hyperlink>
+        </w:p>
+        <w:p>
+          <w:pPr>
+            <w:pStyle w:val="TOC1"/>
+            <w:tabs>
+              <w:tab w:val="right" w:leader="dot" w:pos="9016"/>
+            </w:tabs>
+            <w:rPr>
+              <w:rFonts w:eastAsiaTheme="minorEastAsia"/>
+              <w:b w:val="0"/>
+              <w:bCs w:val="0"/>
+              <w:i w:val="0"/>
+              <w:iCs w:val="0"/>
+              <w:noProof/>
+              <w:lang w:eastAsia="en-GB"/>
+            </w:rPr>
+          </w:pPr>
+          <w:hyperlink w:anchor="_Toc181104360" w:history="1">
+            <w:r>
+              <w:rPr>
+                <w:rStyle w:val="Hyperlink"/>
+                <w:noProof/>
+              </w:rPr>
+              <w:t>2024-10-05 Fifth meeting</w:t>
+            </w:r>
+            <w:r>
+              <w:rPr>
+                <w:noProof/>
+                <w:webHidden/>
+              </w:rPr>
+              <w:tab/>
+            </w:r>
+            <w:r>
+              <w:rPr>
+                <w:noProof/>
+                <w:webHidden/>
+              </w:rPr>
+              <w:fldChar w:fldCharType="begin"/>
+            </w:r>
+            <w:r>
+              <w:rPr>
+                <w:noProof/>
+                <w:webHidden/>
+              </w:rPr>
+              <w:instrText xml:space="preserve"> PAGEREF _Toc181104360 \h </w:instrText>
+            </w:r>
+            <w:r>
+              <w:rPr>
+                <w:noProof/>
+                <w:webHidden/>
+              </w:rPr>
+            </w:r>
+            <w:r>
+              <w:rPr>
+                <w:noProof/>
+                <w:webHidden/>
+              </w:rPr>
+              <w:fldChar w:fldCharType="separate"/>
+            </w:r>
+            <w:r>
+              <w:rPr>
+                <w:noProof/>
+                <w:webHidden/>
+              </w:rPr>
+              <w:t>7</w:t>
+            </w:r>
+            <w:r>
+              <w:rPr>
+                <w:noProof/>
+                <w:webHidden/>
+              </w:rPr>
+              <w:fldChar w:fldCharType="end"/>
+            </w:r>
+          </w:hyperlink>
+        </w:p>
+        <w:p>
+          <w:pPr>
+            <w:pStyle w:val="TOC3"/>
+            <w:tabs>
+              <w:tab w:val="right" w:leader="dot" w:pos="9016"/>
+            </w:tabs>
+            <w:rPr>
+              <w:rFonts w:eastAsiaTheme="minorEastAsia"/>
+              <w:noProof/>
+              <w:sz w:val="24"/>
+              <w:szCs w:val="24"/>
+              <w:lang w:eastAsia="en-GB"/>
+            </w:rPr>
+          </w:pPr>
+          <w:hyperlink w:anchor="_Toc181104361" w:history="1">
+            <w:r>
+              <w:rPr>
+                <w:rStyle w:val="Hyperlink"/>
+                <w:noProof/>
+              </w:rPr>
+              <w:t>References</w:t>
+            </w:r>
+            <w:r>
+              <w:rPr>
+                <w:noProof/>
+                <w:webHidden/>
+              </w:rPr>
+              <w:tab/>
+            </w:r>
+            <w:r>
+              <w:rPr>
+                <w:noProof/>
+                <w:webHidden/>
+              </w:rPr>
+              <w:fldChar w:fldCharType="begin"/>
+            </w:r>
+            <w:r>
+              <w:rPr>
+                <w:noProof/>
+                <w:webHidden/>
+              </w:rPr>
+              <w:instrText xml:space="preserve"> PAGEREF _Toc181104361 \h </w:instrText>
+            </w:r>
+            <w:r>
+              <w:rPr>
+                <w:noProof/>
+                <w:webHidden/>
+              </w:rPr>
+            </w:r>
+            <w:r>
+              <w:rPr>
+                <w:noProof/>
+                <w:webHidden/>
+              </w:rPr>
+              <w:fldChar w:fldCharType="separate"/>
+            </w:r>
+            <w:r>
+              <w:rPr>
+                <w:noProof/>
+                <w:webHidden/>
+              </w:rPr>
+              <w:t>7</w:t>
+            </w:r>
+            <w:r>
+              <w:rPr>
+                <w:noProof/>
+                <w:webHidden/>
+              </w:rPr>
+              <w:fldChar w:fldCharType="end"/>
+            </w:r>
+          </w:hyperlink>
+        </w:p>
+        <w:p>
+          <w:pPr>
+            <w:pStyle w:val="TOC3"/>
+            <w:tabs>
+              <w:tab w:val="right" w:leader="dot" w:pos="9016"/>
+            </w:tabs>
+            <w:rPr>
+              <w:rFonts w:eastAsiaTheme="minorEastAsia"/>
+              <w:noProof/>
+              <w:sz w:val="24"/>
+              <w:szCs w:val="24"/>
+              <w:lang w:eastAsia="en-GB"/>
+            </w:rPr>
+          </w:pPr>
+          <w:hyperlink w:anchor="_Toc181104362" w:history="1">
+            <w:r>
+              <w:rPr>
+                <w:rStyle w:val="Hyperlink"/>
+                <w:noProof/>
+              </w:rPr>
+              <w:t>Actions</w:t>
+            </w:r>
+            <w:r>
+              <w:rPr>
+                <w:noProof/>
+                <w:webHidden/>
+              </w:rPr>
+              <w:tab/>
+            </w:r>
+            <w:r>
+              <w:rPr>
+                <w:noProof/>
+                <w:webHidden/>
+              </w:rPr>
+              <w:fldChar w:fldCharType="begin"/>
+            </w:r>
+            <w:r>
+              <w:rPr>
+                <w:noProof/>
+                <w:webHidden/>
+              </w:rPr>
+              <w:instrText xml:space="preserve"> PAGEREF _Toc181104362 \h </w:instrText>
+            </w:r>
+            <w:r>
+              <w:rPr>
+                <w:noProof/>
+                <w:webHidden/>
+              </w:rPr>
+            </w:r>
+            <w:r>
+              <w:rPr>
+                <w:noProof/>
+                <w:webHidden/>
+              </w:rPr>
+              <w:fldChar w:fldCharType="separate"/>
+            </w:r>
+            <w:r>
+              <w:rPr>
+                <w:noProof/>
+                <w:webHidden/>
+              </w:rPr>
+              <w:t>7</w:t>
+            </w:r>
+            <w:r>
+              <w:rPr>
+                <w:noProof/>
+                <w:webHidden/>
+              </w:rPr>
+              <w:fldChar w:fldCharType="end"/>
+            </w:r>
+          </w:hyperlink>
+        </w:p>
+        <w:p>
+          <w:pPr>
+            <w:pStyle w:val="TOC3"/>
+            <w:tabs>
+              <w:tab w:val="right" w:leader="dot" w:pos="9016"/>
+            </w:tabs>
+            <w:rPr>
+              <w:rFonts w:eastAsiaTheme="minorEastAsia"/>
+              <w:noProof/>
+              <w:sz w:val="24"/>
+              <w:szCs w:val="24"/>
+              <w:lang w:eastAsia="en-GB"/>
+            </w:rPr>
+          </w:pPr>
+          <w:hyperlink w:anchor="_Toc181104363" w:history="1">
+            <w:r>
+              <w:rPr>
+                <w:rStyle w:val="Hyperlink"/>
+                <w:noProof/>
+              </w:rPr>
+              <w:t>Deadlines</w:t>
+            </w:r>
+            <w:r>
+              <w:rPr>
+                <w:noProof/>
+                <w:webHidden/>
+              </w:rPr>
+              <w:tab/>
+            </w:r>
+            <w:r>
+              <w:rPr>
+                <w:noProof/>
+                <w:webHidden/>
+              </w:rPr>
+              <w:fldChar w:fldCharType="begin"/>
+            </w:r>
+            <w:r>
+              <w:rPr>
+                <w:noProof/>
+                <w:webHidden/>
+              </w:rPr>
+              <w:instrText xml:space="preserve"> PAGEREF _Toc181104363 \h </w:instrText>
+            </w:r>
+            <w:r>
+              <w:rPr>
+                <w:noProof/>
+                <w:webHidden/>
+              </w:rPr>
+            </w:r>
+            <w:r>
+              <w:rPr>
+                <w:noProof/>
+                <w:webHidden/>
+              </w:rPr>
+              <w:fldChar w:fldCharType="separate"/>
+            </w:r>
+            <w:r>
+              <w:rPr>
+                <w:noProof/>
+                <w:webHidden/>
+              </w:rPr>
+              <w:t>7</w:t>
             </w:r>
             <w:r>
               <w:rPr>
@@ -1147,22 +2000,10 @@
       </w:pPr>
       <w:bookmarkStart w:id="4" w:name="_Toc178896307"/>
       <w:bookmarkStart w:id="5" w:name="_Toc178896373"/>
-      <w:bookmarkStart w:id="6" w:name="_Toc179729668"/>
+      <w:bookmarkStart w:id="6" w:name="_Toc181104344"/>
       <w:r>
         <w:lastRenderedPageBreak/>
-        <w:t>2024-</w:t>
-      </w:r>
-      <w:r>
-        <w:t>21</w:t>
-      </w:r>
-      <w:r>
-        <w:t>-</w:t>
-      </w:r>
-      <w:r>
-        <w:t>10</w:t>
-      </w:r>
-      <w:r>
-        <w:t xml:space="preserve"> First meeting</w:t>
+        <w:t>2024-21-10 First meeting</w:t>
       </w:r>
       <w:bookmarkEnd w:id="4"/>
       <w:bookmarkEnd w:id="5"/>
@@ -1172,50 +2013,13 @@
       <w:pPr>
         <w:rPr>
           <w:rStyle w:val="SubtleReference"/>
-          <w:lang w:val="it-IT"/>
-        </w:rPr>
-      </w:pPr>
-      <w:r>
-        <w:rPr>
-          <w:rStyle w:val="SubtleReference"/>
-          <w:lang w:val="it-IT"/>
-        </w:rPr>
-        <w:t xml:space="preserve">Present: </w:t>
-      </w:r>
-      <w:r>
-        <w:rPr>
-          <w:rStyle w:val="SubtleReference"/>
-          <w:lang w:val="it-IT"/>
-        </w:rPr>
-        <w:t>Claudio Vestini</w:t>
-      </w:r>
-      <w:r>
-        <w:rPr>
-          <w:rStyle w:val="SubtleReference"/>
-          <w:lang w:val="it-IT"/>
-        </w:rPr>
-        <w:t>,</w:t>
-      </w:r>
-      <w:r>
-        <w:rPr>
-          <w:rStyle w:val="SubtleReference"/>
-          <w:lang w:val="it-IT"/>
-        </w:rPr>
-        <w:t xml:space="preserve"> Hani Moussa</w:t>
-      </w:r>
-      <w:r>
-        <w:rPr>
-          <w:rStyle w:val="SubtleReference"/>
-          <w:lang w:val="it-IT"/>
-        </w:rPr>
-        <w:t xml:space="preserve">, </w:t>
-      </w:r>
-      <w:r>
-        <w:rPr>
-          <w:rStyle w:val="SubtleReference"/>
-          <w:lang w:val="it-IT"/>
-        </w:rPr>
-        <w:t>Alex Berresford, Fizza Naqvi</w:t>
+        </w:rPr>
+      </w:pPr>
+      <w:r>
+        <w:rPr>
+          <w:rStyle w:val="SubtleReference"/>
+        </w:rPr>
+        <w:t>Present: Claudio Vestini, Hani Moussa, Alex Berresford, Fizza Naqvi</w:t>
       </w:r>
     </w:p>
     <w:p>
@@ -1309,13 +2113,7 @@
         </w:numPr>
       </w:pPr>
       <w:r>
-        <w:t>File system</w:t>
-      </w:r>
-      <w:r>
-        <w:t xml:space="preserve"> (GitHub repository, GitHub Projects roadmap (Gantt chart)</w:t>
-      </w:r>
-      <w:r>
-        <w:t>)</w:t>
+        <w:t>File system (GitHub repository, GitHub Projects roadmap (Gantt chart))</w:t>
       </w:r>
     </w:p>
     <w:p>
@@ -1339,13 +2137,7 @@
         </w:numPr>
       </w:pPr>
       <w:r>
-        <w:t xml:space="preserve"> </w:t>
-      </w:r>
-      <w:r>
-        <w:t>R</w:t>
-      </w:r>
-      <w:r>
-        <w:t>eport LaTeX file</w:t>
+        <w:t xml:space="preserve"> Report LaTeX file</w:t>
       </w:r>
     </w:p>
     <w:p>
@@ -1390,13 +2182,7 @@
         </w:numPr>
       </w:pPr>
       <w:r>
-        <w:t>Allocation of tasks</w:t>
-      </w:r>
-      <w:r>
-        <w:t xml:space="preserve"> (initial draft)</w:t>
-      </w:r>
-      <w:r>
-        <w:t>:</w:t>
+        <w:t>Allocation of tasks (initial draft):</w:t>
       </w:r>
     </w:p>
     <w:p>
@@ -1565,10 +2351,7 @@
         </w:numPr>
       </w:pPr>
       <w:r>
-        <w:t>Discussion of scientific goals</w:t>
-      </w:r>
-      <w:r>
-        <w:t>:</w:t>
+        <w:t>Discussion of scientific goals:</w:t>
       </w:r>
     </w:p>
     <w:p>
@@ -1580,13 +2363,7 @@
         </w:numPr>
       </w:pPr>
       <w:r>
-        <w:t xml:space="preserve">CubeSat constraints </w:t>
-      </w:r>
-      <w:r>
-        <w:t xml:space="preserve">dictated by launch service provider </w:t>
-      </w:r>
-      <w:r>
-        <w:t xml:space="preserve">(size, weight, </w:t>
+        <w:t xml:space="preserve">CubeSat constraints dictated by launch service provider (size, weight, </w:t>
       </w:r>
       <w:proofErr w:type="spellStart"/>
       <w:r>
@@ -1594,10 +2371,7 @@
       </w:r>
       <w:proofErr w:type="spellEnd"/>
       <w:r>
-        <w:t xml:space="preserve"> of mass, electronics, stress response)</w:t>
-      </w:r>
-      <w:r>
-        <w:t xml:space="preserve"> - Alex</w:t>
+        <w:t xml:space="preserve"> of mass, electronics, stress response) - Alex</w:t>
       </w:r>
     </w:p>
     <w:p>
@@ -1633,10 +2407,7 @@
         </w:numPr>
       </w:pPr>
       <w:r>
-        <w:t>Budget</w:t>
-      </w:r>
-      <w:r>
-        <w:t xml:space="preserve"> analysis - everyone</w:t>
+        <w:t>Budget analysis - everyone</w:t>
       </w:r>
     </w:p>
     <w:p>
@@ -1648,10 +2419,7 @@
         </w:numPr>
       </w:pPr>
       <w:r>
-        <w:t>Model Predictive Control for maintaining trajectory attitude (both in orbit and during re-entry)</w:t>
-      </w:r>
-      <w:r>
-        <w:t>. Use of cold gas thrusters as actuators - Claudio</w:t>
+        <w:t>Model Predictive Control for maintaining trajectory attitude (both in orbit and during re-entry). Use of cold gas thrusters as actuators - Claudio</w:t>
       </w:r>
     </w:p>
     <w:p>
@@ -1712,7 +2480,7 @@
         <w:pStyle w:val="Heading3"/>
       </w:pPr>
       <w:bookmarkStart w:id="7" w:name="_Toc178896308"/>
-      <w:bookmarkStart w:id="8" w:name="_Toc179729669"/>
+      <w:bookmarkStart w:id="8" w:name="_Toc181104345"/>
       <w:r>
         <w:lastRenderedPageBreak/>
         <w:t>References</w:t>
@@ -1725,7 +2493,7 @@
         <w:pStyle w:val="Heading3"/>
       </w:pPr>
       <w:bookmarkStart w:id="9" w:name="_Toc178896309"/>
-      <w:bookmarkStart w:id="10" w:name="_Toc179729670"/>
+      <w:bookmarkStart w:id="10" w:name="_Toc181104346"/>
       <w:r>
         <w:t>Actions</w:t>
       </w:r>
@@ -1749,7 +2517,7 @@
         <w:pStyle w:val="Heading3"/>
       </w:pPr>
       <w:bookmarkStart w:id="11" w:name="_Toc178896310"/>
-      <w:bookmarkStart w:id="12" w:name="_Toc179729671"/>
+      <w:bookmarkStart w:id="12" w:name="_Toc181104347"/>
       <w:r>
         <w:t>Deadlines</w:t>
       </w:r>
@@ -1773,10 +2541,10 @@
       <w:pPr>
         <w:pStyle w:val="Heading1"/>
       </w:pPr>
-      <w:bookmarkStart w:id="13" w:name="_Toc179729672"/>
+      <w:bookmarkStart w:id="13" w:name="_Toc181104348"/>
       <w:r>
         <w:lastRenderedPageBreak/>
-        <w:t>2024-10-05 Second meeting</w:t>
+        <w:t>2024-22-10 Second meeting</w:t>
       </w:r>
       <w:bookmarkEnd w:id="13"/>
     </w:p>
@@ -1784,200 +2552,1182 @@
       <w:pPr>
         <w:rPr>
           <w:rStyle w:val="SubtleReference"/>
-        </w:rPr>
-      </w:pPr>
-      <w:r>
-        <w:rPr>
-          <w:rStyle w:val="SubtleReference"/>
-        </w:rPr>
-        <w:t>Present: Name1, Name2, Name3</w:t>
-      </w:r>
-    </w:p>
-    <w:p>
-      <w:pPr>
-        <w:rPr>
-          <w:rStyle w:val="SubtleReference"/>
-        </w:rPr>
-      </w:pPr>
-      <w:r>
-        <w:rPr>
-          <w:rStyle w:val="SubtleReference"/>
-        </w:rPr>
-        <w:t>Apologies: Name4</w:t>
-      </w:r>
-    </w:p>
-    <w:p>
-      <w:pPr>
-        <w:rPr>
-          <w:rStyle w:val="SubtleReference"/>
-        </w:rPr>
-      </w:pPr>
-      <w:r>
-        <w:rPr>
-          <w:rStyle w:val="SubtleReference"/>
-        </w:rPr>
-        <w:t>Location and time: … at …</w:t>
-      </w:r>
-    </w:p>
-    <w:p>
-      <w:pPr>
-        <w:rPr>
-          <w:rStyle w:val="SubtleReference"/>
-        </w:rPr>
-      </w:pPr>
-      <w:r>
-        <w:rPr>
-          <w:rStyle w:val="SubtleReference"/>
-        </w:rPr>
-        <w:t>Author of minutes: Name 2</w:t>
-      </w:r>
-    </w:p>
-    <w:p>
-      <w:pPr>
-        <w:rPr>
-          <w:rStyle w:val="SubtleReference"/>
-        </w:rPr>
-      </w:pPr>
-    </w:p>
-    <w:p>
-      <w:r>
-        <w:t>Content goes here</w:t>
+          <w:lang w:val="it-IT"/>
+        </w:rPr>
+      </w:pPr>
+      <w:r>
+        <w:rPr>
+          <w:rStyle w:val="SubtleReference"/>
+          <w:lang w:val="it-IT"/>
+        </w:rPr>
+        <w:t>Present: Alex, Claudio, Hani, Fizza, Tobias (Supervisor)</w:t>
+      </w:r>
+    </w:p>
+    <w:p>
+      <w:pPr>
+        <w:rPr>
+          <w:rStyle w:val="SubtleReference"/>
+        </w:rPr>
+      </w:pPr>
+      <w:r>
+        <w:rPr>
+          <w:rStyle w:val="SubtleReference"/>
+        </w:rPr>
+        <w:t xml:space="preserve">Apologies: </w:t>
+      </w:r>
+    </w:p>
+    <w:p>
+      <w:pPr>
+        <w:rPr>
+          <w:rStyle w:val="SubtleReference"/>
+        </w:rPr>
+      </w:pPr>
+      <w:r>
+        <w:rPr>
+          <w:rStyle w:val="SubtleReference"/>
+        </w:rPr>
+        <w:t>Location and time:</w:t>
+      </w:r>
+      <w:r>
+        <w:rPr>
+          <w:rStyle w:val="SubtleReference"/>
+        </w:rPr>
+        <w:t>LR7</w:t>
+      </w:r>
+      <w:r>
+        <w:rPr>
+          <w:rStyle w:val="SubtleReference"/>
+        </w:rPr>
+        <w:t xml:space="preserve"> at</w:t>
+      </w:r>
+      <w:r>
+        <w:rPr>
+          <w:rStyle w:val="SubtleReference"/>
+        </w:rPr>
+        <w:t xml:space="preserve"> 2:00pm</w:t>
+      </w:r>
+    </w:p>
+    <w:p>
+      <w:pPr>
+        <w:rPr>
+          <w:rStyle w:val="SubtleReference"/>
+        </w:rPr>
+      </w:pPr>
+      <w:r>
+        <w:rPr>
+          <w:rStyle w:val="SubtleReference"/>
+        </w:rPr>
+        <w:t xml:space="preserve">Author of minutes: </w:t>
+      </w:r>
+      <w:r>
+        <w:rPr>
+          <w:rStyle w:val="SubtleReference"/>
+        </w:rPr>
+        <w:t>Alex Berresford</w:t>
+      </w:r>
+    </w:p>
+    <w:p>
+      <w:pPr>
+        <w:rPr>
+          <w:rStyle w:val="SubtleReference"/>
+        </w:rPr>
+      </w:pPr>
+    </w:p>
+    <w:p>
+      <w:pPr>
+        <w:rPr>
+          <w:rStyle w:val="SubtleReference"/>
+        </w:rPr>
+      </w:pPr>
+    </w:p>
+    <w:p>
+      <w:pPr>
+        <w:rPr>
+          <w:rStyle w:val="SubtleReference"/>
+          <w:color w:val="auto"/>
+        </w:rPr>
+      </w:pPr>
+      <w:r>
+        <w:rPr>
+          <w:rStyle w:val="SubtleReference"/>
+          <w:color w:val="auto"/>
+        </w:rPr>
+        <w:t>-Briefing Tobias on our progress, file system</w:t>
+      </w:r>
+      <w:r>
+        <w:rPr>
+          <w:rStyle w:val="SubtleReference"/>
+          <w:color w:val="auto"/>
+        </w:rPr>
+        <w:t>, organisation etc</w:t>
+      </w:r>
+    </w:p>
+    <w:p>
+      <w:pPr>
+        <w:rPr>
+          <w:rStyle w:val="SubtleReference"/>
+          <w:color w:val="auto"/>
+        </w:rPr>
+      </w:pPr>
+      <w:r>
+        <w:rPr>
+          <w:rStyle w:val="SubtleReference"/>
+          <w:color w:val="auto"/>
+        </w:rPr>
+        <w:tab/>
+        <w:t xml:space="preserve">-Mendeley </w:t>
+      </w:r>
+      <w:proofErr w:type="gramStart"/>
+      <w:r>
+        <w:rPr>
+          <w:rStyle w:val="SubtleReference"/>
+          <w:color w:val="auto"/>
+        </w:rPr>
+        <w:t>for .bib</w:t>
+      </w:r>
+      <w:proofErr w:type="gramEnd"/>
+      <w:r>
+        <w:rPr>
+          <w:rStyle w:val="SubtleReference"/>
+          <w:color w:val="auto"/>
+        </w:rPr>
+        <w:t xml:space="preserve"> file for</w:t>
+      </w:r>
+      <w:r>
+        <w:rPr>
+          <w:rStyle w:val="SubtleReference"/>
+          <w:color w:val="auto"/>
+        </w:rPr>
+        <w:t xml:space="preserve"> automatically referencing papers</w:t>
+      </w:r>
+    </w:p>
+    <w:p>
+      <w:pPr>
+        <w:rPr>
+          <w:rStyle w:val="SubtleReference"/>
+          <w:color w:val="auto"/>
+        </w:rPr>
+      </w:pPr>
+    </w:p>
+    <w:p>
+      <w:pPr>
+        <w:rPr>
+          <w:rStyle w:val="SubtleReference"/>
+          <w:color w:val="auto"/>
+        </w:rPr>
+      </w:pPr>
+      <w:r>
+        <w:rPr>
+          <w:rStyle w:val="SubtleReference"/>
+          <w:color w:val="auto"/>
+        </w:rPr>
+        <w:t>-Briefing Tobias on project ideas</w:t>
+      </w:r>
+    </w:p>
+    <w:p>
+      <w:pPr>
+        <w:rPr>
+          <w:rStyle w:val="SubtleReference"/>
+          <w:color w:val="auto"/>
+        </w:rPr>
+      </w:pPr>
+      <w:r>
+        <w:rPr>
+          <w:rStyle w:val="SubtleReference"/>
+          <w:color w:val="auto"/>
+        </w:rPr>
+        <w:tab/>
+        <w:t>-Ionosphere disturbances</w:t>
+      </w:r>
+    </w:p>
+    <w:p>
+      <w:pPr>
+        <w:ind w:left="2160" w:hanging="720"/>
+        <w:rPr>
+          <w:rStyle w:val="SubtleReference"/>
+          <w:color w:val="auto"/>
+        </w:rPr>
+      </w:pPr>
+      <w:r>
+        <w:rPr>
+          <w:rStyle w:val="SubtleReference"/>
+          <w:color w:val="auto"/>
+        </w:rPr>
+        <w:t>-</w:t>
+      </w:r>
+      <w:proofErr w:type="spellStart"/>
+      <w:proofErr w:type="gramStart"/>
+      <w:r>
+        <w:rPr>
+          <w:rStyle w:val="SubtleReference"/>
+          <w:color w:val="auto"/>
+        </w:rPr>
+        <w:t>Feedback:Interesting</w:t>
+      </w:r>
+      <w:proofErr w:type="spellEnd"/>
+      <w:proofErr w:type="gramEnd"/>
+      <w:r>
+        <w:rPr>
+          <w:rStyle w:val="SubtleReference"/>
+          <w:color w:val="auto"/>
+        </w:rPr>
+        <w:t>, but a bit of a secondary goal, not directly related to re-entry</w:t>
+      </w:r>
+    </w:p>
+    <w:p>
+      <w:pPr>
+        <w:rPr>
+          <w:rStyle w:val="SubtleReference"/>
+          <w:color w:val="auto"/>
+        </w:rPr>
+      </w:pPr>
+      <w:r>
+        <w:rPr>
+          <w:rStyle w:val="SubtleReference"/>
+          <w:color w:val="auto"/>
+        </w:rPr>
+        <w:tab/>
+        <w:t>-Materials for re-entry</w:t>
+      </w:r>
+    </w:p>
+    <w:p>
+      <w:pPr>
+        <w:ind w:left="1440"/>
+        <w:rPr>
+          <w:rStyle w:val="SubtleReference"/>
+          <w:color w:val="auto"/>
+        </w:rPr>
+      </w:pPr>
+      <w:r>
+        <w:rPr>
+          <w:rStyle w:val="SubtleReference"/>
+          <w:color w:val="auto"/>
+        </w:rPr>
+        <w:t xml:space="preserve">- Use </w:t>
+      </w:r>
+      <w:proofErr w:type="spellStart"/>
+      <w:r>
+        <w:rPr>
+          <w:rStyle w:val="SubtleReference"/>
+          <w:color w:val="auto"/>
+        </w:rPr>
+        <w:t>Cubesat</w:t>
+      </w:r>
+      <w:proofErr w:type="spellEnd"/>
+      <w:r>
+        <w:rPr>
+          <w:rStyle w:val="SubtleReference"/>
+          <w:color w:val="auto"/>
+        </w:rPr>
+        <w:t xml:space="preserve"> as a test rig for materials and how they demise in extreme flow conditions</w:t>
+      </w:r>
+    </w:p>
+    <w:p>
+      <w:pPr>
+        <w:ind w:left="1440"/>
+        <w:rPr>
+          <w:rStyle w:val="SubtleReference"/>
+          <w:color w:val="auto"/>
+        </w:rPr>
+      </w:pPr>
+      <w:r>
+        <w:rPr>
+          <w:rStyle w:val="SubtleReference"/>
+          <w:color w:val="auto"/>
+        </w:rPr>
+        <w:tab/>
+        <w:t>-</w:t>
+      </w:r>
+      <w:proofErr w:type="spellStart"/>
+      <w:proofErr w:type="gramStart"/>
+      <w:r>
+        <w:rPr>
+          <w:rStyle w:val="SubtleReference"/>
+          <w:color w:val="auto"/>
+        </w:rPr>
+        <w:t>Feedback:On</w:t>
+      </w:r>
+      <w:proofErr w:type="spellEnd"/>
+      <w:proofErr w:type="gramEnd"/>
+      <w:r>
+        <w:rPr>
+          <w:rStyle w:val="SubtleReference"/>
+          <w:color w:val="auto"/>
+        </w:rPr>
+        <w:t xml:space="preserve"> topic, very current bit of research for space industry</w:t>
+      </w:r>
+    </w:p>
+    <w:p>
+      <w:pPr>
+        <w:ind w:left="1440"/>
+        <w:rPr>
+          <w:rStyle w:val="SubtleReference"/>
+          <w:color w:val="auto"/>
+        </w:rPr>
+      </w:pPr>
+      <w:r>
+        <w:rPr>
+          <w:rStyle w:val="SubtleReference"/>
+          <w:color w:val="auto"/>
+        </w:rPr>
+        <w:tab/>
+      </w:r>
+      <w:r>
+        <w:rPr>
+          <w:rStyle w:val="SubtleReference"/>
+          <w:color w:val="auto"/>
+        </w:rPr>
+        <w:tab/>
+        <w:t xml:space="preserve">-How would you mitigate </w:t>
+      </w:r>
+      <w:proofErr w:type="spellStart"/>
+      <w:r>
+        <w:rPr>
+          <w:rStyle w:val="SubtleReference"/>
+          <w:color w:val="auto"/>
+        </w:rPr>
+        <w:t>inequaltities</w:t>
+      </w:r>
+      <w:proofErr w:type="spellEnd"/>
+      <w:r>
+        <w:rPr>
+          <w:rStyle w:val="SubtleReference"/>
+          <w:color w:val="auto"/>
+        </w:rPr>
+        <w:t xml:space="preserve"> in material conditions</w:t>
+      </w:r>
+    </w:p>
+    <w:p>
+      <w:pPr>
+        <w:ind w:left="1440"/>
+        <w:rPr>
+          <w:rStyle w:val="SubtleReference"/>
+          <w:color w:val="auto"/>
+        </w:rPr>
+      </w:pPr>
+      <w:r>
+        <w:rPr>
+          <w:rStyle w:val="SubtleReference"/>
+          <w:color w:val="auto"/>
+        </w:rPr>
+        <w:tab/>
+      </w:r>
+      <w:r>
+        <w:rPr>
+          <w:rStyle w:val="SubtleReference"/>
+          <w:color w:val="auto"/>
+        </w:rPr>
+        <w:tab/>
+        <w:t>-Sample sphere’s inside sacrificial shell?</w:t>
+      </w:r>
+    </w:p>
+    <w:p>
+      <w:pPr>
+        <w:ind w:left="1440"/>
+        <w:rPr>
+          <w:rStyle w:val="SubtleReference"/>
+          <w:color w:val="auto"/>
+        </w:rPr>
+      </w:pPr>
+      <w:r>
+        <w:rPr>
+          <w:rStyle w:val="SubtleReference"/>
+          <w:color w:val="auto"/>
+        </w:rPr>
+        <w:tab/>
+      </w:r>
+      <w:r>
+        <w:rPr>
+          <w:rStyle w:val="SubtleReference"/>
+          <w:color w:val="auto"/>
+        </w:rPr>
+        <w:tab/>
+      </w:r>
+    </w:p>
+    <w:p>
+      <w:pPr>
+        <w:rPr>
+          <w:rStyle w:val="SubtleReference"/>
+          <w:color w:val="auto"/>
+        </w:rPr>
+      </w:pPr>
+      <w:r>
+        <w:rPr>
+          <w:rStyle w:val="SubtleReference"/>
+          <w:color w:val="auto"/>
+        </w:rPr>
+        <w:tab/>
+        <w:t>-Altitude control using spin</w:t>
+      </w:r>
+    </w:p>
+    <w:p>
+      <w:pPr>
+        <w:rPr>
+          <w:rStyle w:val="SubtleReference"/>
+          <w:color w:val="auto"/>
+        </w:rPr>
+      </w:pPr>
+      <w:r>
+        <w:rPr>
+          <w:rStyle w:val="SubtleReference"/>
+          <w:color w:val="auto"/>
+        </w:rPr>
+        <w:tab/>
+      </w:r>
+      <w:r>
+        <w:rPr>
+          <w:rStyle w:val="SubtleReference"/>
+          <w:color w:val="auto"/>
+        </w:rPr>
+        <w:tab/>
+        <w:t>-Magnus effect</w:t>
+      </w:r>
+    </w:p>
+    <w:p>
+      <w:pPr>
+        <w:ind w:left="2160"/>
+        <w:rPr>
+          <w:rStyle w:val="SubtleReference"/>
+          <w:color w:val="auto"/>
+        </w:rPr>
+      </w:pPr>
+      <w:r>
+        <w:rPr>
+          <w:rStyle w:val="SubtleReference"/>
+          <w:color w:val="auto"/>
+        </w:rPr>
+        <w:t>-Feedback: Could be used to control material conditions to allow                   for testing</w:t>
+      </w:r>
+    </w:p>
+    <w:p>
+      <w:pPr>
+        <w:rPr>
+          <w:rStyle w:val="SubtleReference"/>
+          <w:color w:val="auto"/>
+        </w:rPr>
+      </w:pPr>
+      <w:r>
+        <w:rPr>
+          <w:rStyle w:val="SubtleReference"/>
+          <w:color w:val="auto"/>
+        </w:rPr>
+        <w:tab/>
+      </w:r>
+      <w:r>
+        <w:rPr>
+          <w:rStyle w:val="SubtleReference"/>
+          <w:color w:val="auto"/>
+        </w:rPr>
+        <w:tab/>
+      </w:r>
+      <w:r>
+        <w:rPr>
+          <w:rStyle w:val="SubtleReference"/>
+          <w:color w:val="auto"/>
+        </w:rPr>
+        <w:tab/>
+      </w:r>
+      <w:r>
+        <w:rPr>
+          <w:rStyle w:val="SubtleReference"/>
+          <w:color w:val="auto"/>
+        </w:rPr>
+        <w:tab/>
+        <w:t>-Serious control problem</w:t>
+      </w:r>
+    </w:p>
+    <w:p>
+      <w:pPr>
+        <w:rPr>
+          <w:rStyle w:val="SubtleReference"/>
+          <w:color w:val="auto"/>
+        </w:rPr>
+      </w:pPr>
+      <w:r>
+        <w:rPr>
+          <w:rStyle w:val="SubtleReference"/>
+          <w:color w:val="auto"/>
+        </w:rPr>
+        <w:t>Overall Feedback:</w:t>
+      </w:r>
+    </w:p>
+    <w:p>
+      <w:pPr>
+        <w:rPr>
+          <w:rStyle w:val="SubtleReference"/>
+          <w:color w:val="auto"/>
+        </w:rPr>
+      </w:pPr>
+      <w:r>
+        <w:rPr>
+          <w:rStyle w:val="SubtleReference"/>
+          <w:color w:val="auto"/>
+        </w:rPr>
+        <w:tab/>
+        <w:t>-Find rough bounds to problem through research and rough calculations</w:t>
+      </w:r>
+    </w:p>
+    <w:p>
+      <w:r>
+        <w:tab/>
+        <w:t>-Budget unlimited, but must be justified</w:t>
+      </w:r>
+    </w:p>
+    <w:p>
+      <w:r>
+        <w:tab/>
+        <w:t>-Black box vs Comms system</w:t>
+      </w:r>
+    </w:p>
+    <w:p>
+      <w:r>
+        <w:tab/>
+      </w:r>
+      <w:r>
+        <w:tab/>
+        <w:t>-Both realistic, depends on specific design choices</w:t>
+      </w:r>
+    </w:p>
+    <w:p>
+      <w:r>
+        <w:t>Long Term goals</w:t>
+      </w:r>
+    </w:p>
+    <w:p>
+      <w:pPr>
+        <w:pStyle w:val="Heading3"/>
+      </w:pPr>
+      <w:bookmarkStart w:id="14" w:name="_Toc181104349"/>
+      <w:r>
+        <w:t>References</w:t>
+      </w:r>
+      <w:bookmarkEnd w:id="14"/>
+    </w:p>
+    <w:p>
+      <w:pPr>
+        <w:pStyle w:val="Heading3"/>
+      </w:pPr>
+      <w:bookmarkStart w:id="15" w:name="_Toc181104350"/>
+      <w:r>
+        <w:t>Actions</w:t>
+      </w:r>
+      <w:bookmarkEnd w:id="15"/>
+    </w:p>
+    <w:p>
+      <w:pPr>
+        <w:pStyle w:val="Heading3"/>
+      </w:pPr>
+      <w:bookmarkStart w:id="16" w:name="_Toc181104351"/>
+      <w:r>
+        <w:t>Deadlines</w:t>
+      </w:r>
+      <w:bookmarkEnd w:id="16"/>
+    </w:p>
+    <w:p>
+      <w:r>
+        <w:t>Research Tasks by 29/10/2024</w:t>
+      </w:r>
+    </w:p>
+    <w:p>
+      <w:r>
+        <w:tab/>
+        <w:t>-Hani – sensors for material degradation</w:t>
+      </w:r>
+    </w:p>
+    <w:p>
+      <w:r>
+        <w:tab/>
+        <w:t>-Claudio – Magnus effect, and realism of generating spin</w:t>
+      </w:r>
+    </w:p>
+    <w:p>
+      <w:pPr>
+        <w:ind w:left="720"/>
+      </w:pPr>
+      <w:r>
+        <w:t>-Fizza – Look into trajectory, expected burn altitude and ideal orbital altitude as well as ionosphere</w:t>
+      </w:r>
+      <w:r>
+        <w:tab/>
+      </w:r>
+    </w:p>
+    <w:p>
+      <w:pPr>
+        <w:ind w:left="720"/>
+      </w:pPr>
+      <w:r>
+        <w:t xml:space="preserve">-Alex - Investigate different </w:t>
+      </w:r>
+      <w:proofErr w:type="spellStart"/>
+      <w:r>
+        <w:t>cubesat</w:t>
+      </w:r>
+      <w:proofErr w:type="spellEnd"/>
+      <w:r>
+        <w:t xml:space="preserve"> geometries, costs, pros, cons et. Keep up with Launch provider research.</w:t>
+      </w:r>
+      <w:r>
+        <w:br w:type="page"/>
+      </w:r>
+    </w:p>
+    <w:p>
+      <w:pPr>
+        <w:pStyle w:val="Heading1"/>
+      </w:pPr>
+      <w:bookmarkStart w:id="17" w:name="_Toc181104352"/>
+      <w:r>
+        <w:lastRenderedPageBreak/>
+        <w:t>2024-10-28 Third meeting</w:t>
+      </w:r>
+      <w:bookmarkEnd w:id="17"/>
+    </w:p>
+    <w:p>
+      <w:pPr>
+        <w:rPr>
+          <w:rStyle w:val="SubtleReference"/>
+        </w:rPr>
+      </w:pPr>
+      <w:r>
+        <w:rPr>
+          <w:rStyle w:val="SubtleReference"/>
+        </w:rPr>
+        <w:t>Present: Claudio Vestini, Hani Moussa, Alex Berresford, Fizza Naqvi</w:t>
+      </w:r>
+    </w:p>
+    <w:p>
+      <w:pPr>
+        <w:rPr>
+          <w:rStyle w:val="SubtleReference"/>
+        </w:rPr>
+      </w:pPr>
+      <w:r>
+        <w:rPr>
+          <w:rStyle w:val="SubtleReference"/>
+        </w:rPr>
+        <w:t>Apologies: N</w:t>
+      </w:r>
+      <w:r>
+        <w:rPr>
+          <w:rStyle w:val="SubtleReference"/>
+        </w:rPr>
+        <w:t>one</w:t>
+      </w:r>
+    </w:p>
+    <w:p>
+      <w:pPr>
+        <w:rPr>
+          <w:rStyle w:val="SubtleReference"/>
+        </w:rPr>
+      </w:pPr>
+      <w:r>
+        <w:rPr>
+          <w:rStyle w:val="SubtleReference"/>
+        </w:rPr>
+        <w:t>Location and time:</w:t>
+      </w:r>
+      <w:r>
+        <w:rPr>
+          <w:rStyle w:val="SubtleReference"/>
+        </w:rPr>
+        <w:t xml:space="preserve"> RSL Study Room 2</w:t>
+      </w:r>
+      <w:r>
+        <w:rPr>
+          <w:rStyle w:val="SubtleReference"/>
+        </w:rPr>
+        <w:t xml:space="preserve"> at</w:t>
+      </w:r>
+      <w:r>
+        <w:rPr>
+          <w:rStyle w:val="SubtleReference"/>
+        </w:rPr>
+        <w:t xml:space="preserve"> 13:00</w:t>
+      </w:r>
+    </w:p>
+    <w:p>
+      <w:pPr>
+        <w:rPr>
+          <w:rStyle w:val="SubtleReference"/>
+        </w:rPr>
+      </w:pPr>
+      <w:r>
+        <w:rPr>
+          <w:rStyle w:val="SubtleReference"/>
+        </w:rPr>
+        <w:t xml:space="preserve">Author of minutes: </w:t>
+      </w:r>
+      <w:r>
+        <w:rPr>
+          <w:rStyle w:val="SubtleReference"/>
+        </w:rPr>
+        <w:t>Fizza Naqvi</w:t>
+      </w:r>
+    </w:p>
+    <w:p>
+      <w:pPr>
+        <w:rPr>
+          <w:rStyle w:val="SubtleReference"/>
+        </w:rPr>
+      </w:pPr>
+    </w:p>
+    <w:p>
+      <w:pPr>
+        <w:pStyle w:val="ListParagraph"/>
+        <w:numPr>
+          <w:ilvl w:val="0"/>
+          <w:numId w:val="4"/>
+        </w:numPr>
+      </w:pPr>
+      <w:r>
+        <w:t>Discussion on how to get Mendeley working for references</w:t>
+      </w:r>
+    </w:p>
+    <w:p>
+      <w:pPr>
+        <w:pStyle w:val="ListParagraph"/>
+      </w:pPr>
+    </w:p>
+    <w:p>
+      <w:pPr>
+        <w:pStyle w:val="ListParagraph"/>
+        <w:numPr>
+          <w:ilvl w:val="0"/>
+          <w:numId w:val="4"/>
+        </w:numPr>
+      </w:pPr>
+      <w:r>
+        <w:t>Hani’s research: discussion on the different types of sensors that already exist</w:t>
+      </w:r>
+    </w:p>
+    <w:p>
+      <w:pPr>
+        <w:pStyle w:val="ListParagraph"/>
+        <w:numPr>
+          <w:ilvl w:val="1"/>
+          <w:numId w:val="4"/>
+        </w:numPr>
+      </w:pPr>
+      <w:proofErr w:type="spellStart"/>
+      <w:r>
+        <w:t>Accoustic</w:t>
+      </w:r>
+      <w:proofErr w:type="spellEnd"/>
+      <w:r>
+        <w:t xml:space="preserve"> emission sensor</w:t>
+      </w:r>
+    </w:p>
+    <w:p>
+      <w:pPr>
+        <w:pStyle w:val="ListParagraph"/>
+        <w:numPr>
+          <w:ilvl w:val="1"/>
+          <w:numId w:val="4"/>
+        </w:numPr>
+      </w:pPr>
+      <w:r>
+        <w:t xml:space="preserve">Recession sensors (used to measure how thermal protection systems are damaged as they enter the atmosphere); NASA and ESA </w:t>
+      </w:r>
+      <w:proofErr w:type="gramStart"/>
+      <w:r>
+        <w:t>has</w:t>
+      </w:r>
+      <w:proofErr w:type="gramEnd"/>
+      <w:r>
+        <w:t xml:space="preserve"> used this before so there’s lots of information available</w:t>
+      </w:r>
+    </w:p>
+    <w:p>
+      <w:pPr>
+        <w:pStyle w:val="ListParagraph"/>
+        <w:numPr>
+          <w:ilvl w:val="1"/>
+          <w:numId w:val="4"/>
+        </w:numPr>
+      </w:pPr>
+      <w:r>
+        <w:t xml:space="preserve">Look into what we’re </w:t>
+      </w:r>
+      <w:proofErr w:type="gramStart"/>
+      <w:r>
+        <w:t>actually going</w:t>
+      </w:r>
+      <w:proofErr w:type="gramEnd"/>
+      <w:r>
+        <w:t xml:space="preserve"> to measure before deciding on what sensors we should use</w:t>
+      </w:r>
+    </w:p>
+    <w:p>
+      <w:pPr>
+        <w:pStyle w:val="ListParagraph"/>
+        <w:numPr>
+          <w:ilvl w:val="1"/>
+          <w:numId w:val="4"/>
+        </w:numPr>
+      </w:pPr>
+      <w:r>
+        <w:t>Ensure that our experiment cannot be easily conducted on Earth</w:t>
       </w:r>
     </w:p>
     <w:p/>
     <w:p>
       <w:pPr>
+        <w:pStyle w:val="ListParagraph"/>
+        <w:numPr>
+          <w:ilvl w:val="0"/>
+          <w:numId w:val="4"/>
+        </w:numPr>
+      </w:pPr>
+      <w:r>
+        <w:t>Claudio’s research: magnus effect and MPC</w:t>
+      </w:r>
+    </w:p>
+    <w:p>
+      <w:pPr>
+        <w:pStyle w:val="ListParagraph"/>
+        <w:numPr>
+          <w:ilvl w:val="1"/>
+          <w:numId w:val="4"/>
+        </w:numPr>
+      </w:pPr>
+      <w:r>
+        <w:t>Magnus effect at hypersonic speeds works very differently</w:t>
+      </w:r>
+    </w:p>
+    <w:p>
+      <w:pPr>
+        <w:pStyle w:val="ListParagraph"/>
+        <w:numPr>
+          <w:ilvl w:val="1"/>
+          <w:numId w:val="4"/>
+        </w:numPr>
+      </w:pPr>
+      <w:r>
+        <w:t xml:space="preserve">Most research is done on </w:t>
+      </w:r>
+      <w:proofErr w:type="gramStart"/>
+      <w:r>
+        <w:t>sphere’s</w:t>
+      </w:r>
+      <w:proofErr w:type="gramEnd"/>
+      <w:r>
+        <w:t xml:space="preserve"> but calculations might be able to be manipulated to work with a cube</w:t>
+      </w:r>
+    </w:p>
+    <w:p>
+      <w:pPr>
+        <w:pStyle w:val="ListParagraph"/>
+        <w:numPr>
+          <w:ilvl w:val="1"/>
+          <w:numId w:val="4"/>
+        </w:numPr>
+      </w:pPr>
+      <w:r>
+        <w:t>Looking at simulations- the ones that are currently available are limited as it won’t test everything we need</w:t>
+      </w:r>
+    </w:p>
+    <w:p>
+      <w:pPr>
+        <w:pStyle w:val="ListParagraph"/>
+        <w:numPr>
+          <w:ilvl w:val="1"/>
+          <w:numId w:val="4"/>
+        </w:numPr>
+      </w:pPr>
+      <w:r>
+        <w:t>Magnus effect can be tested when we have our CAD models</w:t>
+      </w:r>
+    </w:p>
+    <w:p>
+      <w:pPr>
+        <w:pStyle w:val="ListParagraph"/>
+        <w:numPr>
+          <w:ilvl w:val="1"/>
+          <w:numId w:val="4"/>
+        </w:numPr>
+      </w:pPr>
+      <w:r>
+        <w:t>For control: our main options are cold gas thrusters</w:t>
+      </w:r>
+    </w:p>
+    <w:p>
+      <w:pPr>
+        <w:pStyle w:val="ListParagraph"/>
+        <w:numPr>
+          <w:ilvl w:val="1"/>
+          <w:numId w:val="4"/>
+        </w:numPr>
+      </w:pPr>
+      <w:r>
+        <w:t>Reaction wheels- cheapest, easiest to manufacture, least risk involved but takes up lots of space, quite heavy</w:t>
+      </w:r>
+    </w:p>
+    <w:p>
+      <w:pPr>
+        <w:pStyle w:val="ListParagraph"/>
+        <w:numPr>
+          <w:ilvl w:val="1"/>
+          <w:numId w:val="4"/>
+        </w:numPr>
+      </w:pPr>
+      <w:r>
+        <w:t>other forms of thrust such as hypergolic- mainly used in thrust systems in capsules or small satellites; easy however it’s extremely toxic; slightly more expensive</w:t>
+      </w:r>
+    </w:p>
+    <w:p>
+      <w:pPr>
+        <w:pStyle w:val="ListParagraph"/>
+        <w:numPr>
+          <w:ilvl w:val="1"/>
+          <w:numId w:val="4"/>
+        </w:numPr>
+      </w:pPr>
+      <w:r>
+        <w:t>MPC</w:t>
+      </w:r>
+    </w:p>
+    <w:p>
+      <w:pPr>
+        <w:pStyle w:val="ListParagraph"/>
+        <w:numPr>
+          <w:ilvl w:val="1"/>
+          <w:numId w:val="4"/>
+        </w:numPr>
+      </w:pPr>
+      <w:r>
+        <w:t>Find a company that has architecture already made up for this or make it from scratch</w:t>
+      </w:r>
+    </w:p>
+    <w:p>
+      <w:pPr>
+        <w:pStyle w:val="ListParagraph"/>
+        <w:numPr>
+          <w:ilvl w:val="1"/>
+          <w:numId w:val="4"/>
+        </w:numPr>
+      </w:pPr>
+      <w:r>
+        <w:t>We need 2 separate controllers</w:t>
+      </w:r>
+    </w:p>
+    <w:p/>
+    <w:p>
+      <w:pPr>
+        <w:pStyle w:val="ListParagraph"/>
+        <w:numPr>
+          <w:ilvl w:val="0"/>
+          <w:numId w:val="4"/>
+        </w:numPr>
+      </w:pPr>
+      <w:r>
+        <w:t>Fizza’s research:</w:t>
+      </w:r>
+    </w:p>
+    <w:p>
+      <w:pPr>
+        <w:pStyle w:val="ListParagraph"/>
+        <w:numPr>
+          <w:ilvl w:val="1"/>
+          <w:numId w:val="4"/>
+        </w:numPr>
+      </w:pPr>
+      <w:r>
+        <w:t>Burn up altitude is typically 80-120km but depends on size, mass orientation and material composition</w:t>
+      </w:r>
+    </w:p>
+    <w:p>
+      <w:pPr>
+        <w:pStyle w:val="ListParagraph"/>
+        <w:numPr>
+          <w:ilvl w:val="1"/>
+          <w:numId w:val="4"/>
+        </w:numPr>
+      </w:pPr>
+      <w:r>
+        <w:t xml:space="preserve">Design for Design study- use </w:t>
+      </w:r>
+      <w:proofErr w:type="gramStart"/>
+      <w:r>
+        <w:t>semi controlled</w:t>
+      </w:r>
+      <w:proofErr w:type="gramEnd"/>
+      <w:r>
+        <w:t xml:space="preserve"> re-entry</w:t>
+      </w:r>
+    </w:p>
+    <w:p>
+      <w:pPr>
+        <w:pStyle w:val="ListParagraph"/>
+        <w:numPr>
+          <w:ilvl w:val="1"/>
+          <w:numId w:val="4"/>
+        </w:numPr>
+      </w:pPr>
+      <w:r>
+        <w:t xml:space="preserve">Trajectory model that simulated </w:t>
+      </w:r>
+      <w:proofErr w:type="spellStart"/>
+      <w:r>
+        <w:t>Cubesat</w:t>
+      </w:r>
+      <w:proofErr w:type="spellEnd"/>
+      <w:r>
+        <w:t xml:space="preserve"> re-entry trajectory; lots of assumptions are made on the atmosphere calculations and dynamic calculations</w:t>
+      </w:r>
+    </w:p>
+    <w:p>
+      <w:pPr>
+        <w:pStyle w:val="ListParagraph"/>
+        <w:numPr>
+          <w:ilvl w:val="1"/>
+          <w:numId w:val="4"/>
+        </w:numPr>
+      </w:pPr>
+      <w:r>
+        <w:t xml:space="preserve">Ionospheric impact research- the range at which satellite demise occurs overlaps with the “E region” which reflects </w:t>
+      </w:r>
+      <w:proofErr w:type="spellStart"/>
+      <w:r>
+        <w:t>radiowaves</w:t>
+      </w:r>
+      <w:proofErr w:type="spellEnd"/>
+      <w:r>
+        <w:t xml:space="preserve"> and is essential for long distance communication</w:t>
+      </w:r>
+    </w:p>
+    <w:p>
+      <w:pPr>
+        <w:pStyle w:val="ListParagraph"/>
+        <w:numPr>
+          <w:ilvl w:val="1"/>
+          <w:numId w:val="4"/>
+        </w:numPr>
+      </w:pPr>
+      <w:r>
+        <w:lastRenderedPageBreak/>
+        <w:t xml:space="preserve">Could monitor atmospheric composition changes because materials from the </w:t>
+      </w:r>
+      <w:proofErr w:type="spellStart"/>
+      <w:r>
+        <w:t>cubesat</w:t>
+      </w:r>
+      <w:proofErr w:type="spellEnd"/>
+      <w:r>
+        <w:t xml:space="preserve"> could remain in the ionosphere temporarily- use spectrometers to detect the wavelengths and see how the different material affects the ionosphere composition, therefore radio wave reflection and </w:t>
+      </w:r>
+      <w:proofErr w:type="gramStart"/>
+      <w:r>
+        <w:t>long distance</w:t>
+      </w:r>
+      <w:proofErr w:type="gramEnd"/>
+      <w:r>
+        <w:t xml:space="preserve"> communication</w:t>
+      </w:r>
+    </w:p>
+    <w:p>
+      <w:pPr>
+        <w:pStyle w:val="ListParagraph"/>
+      </w:pPr>
+    </w:p>
+    <w:p>
+      <w:pPr>
+        <w:pStyle w:val="ListParagraph"/>
+        <w:numPr>
+          <w:ilvl w:val="0"/>
+          <w:numId w:val="4"/>
+        </w:numPr>
+      </w:pPr>
+      <w:r>
+        <w:t>Alex’s research:</w:t>
+      </w:r>
+    </w:p>
+    <w:p>
+      <w:pPr>
+        <w:pStyle w:val="ListParagraph"/>
+        <w:numPr>
+          <w:ilvl w:val="1"/>
+          <w:numId w:val="4"/>
+        </w:numPr>
+      </w:pPr>
+      <w:r>
+        <w:t xml:space="preserve">NASA has info on different possible </w:t>
+      </w:r>
+      <w:proofErr w:type="spellStart"/>
+      <w:r>
+        <w:t>cubesat</w:t>
+      </w:r>
+      <w:proofErr w:type="spellEnd"/>
+      <w:r>
+        <w:t xml:space="preserve"> sizes- we want to do a 1U size due to how easy the geometry is, but we could expand greater if needed</w:t>
+      </w:r>
+    </w:p>
+    <w:p>
+      <w:pPr>
+        <w:pStyle w:val="ListParagraph"/>
+        <w:numPr>
+          <w:ilvl w:val="1"/>
+          <w:numId w:val="4"/>
+        </w:numPr>
+      </w:pPr>
+      <w:proofErr w:type="spellStart"/>
+      <w:r>
+        <w:t>Endurosat</w:t>
+      </w:r>
+      <w:proofErr w:type="spellEnd"/>
+      <w:r>
+        <w:t>- cost calculator; limited to a 1.5U platform</w:t>
+      </w:r>
+    </w:p>
+    <w:p>
+      <w:pPr>
+        <w:pStyle w:val="ListParagraph"/>
+      </w:pPr>
+    </w:p>
+    <w:p/>
+    <w:p/>
+    <w:p>
+      <w:pPr>
         <w:pStyle w:val="Heading3"/>
       </w:pPr>
-      <w:bookmarkStart w:id="14" w:name="_Toc179729673"/>
+      <w:bookmarkStart w:id="18" w:name="_Toc181104353"/>
       <w:r>
         <w:t>References</w:t>
       </w:r>
-      <w:bookmarkEnd w:id="14"/>
+      <w:bookmarkEnd w:id="18"/>
     </w:p>
     <w:p>
       <w:pPr>
         <w:pStyle w:val="Heading3"/>
       </w:pPr>
-      <w:bookmarkStart w:id="15" w:name="_Toc179729674"/>
+      <w:bookmarkStart w:id="19" w:name="_Toc181104354"/>
       <w:r>
         <w:t>Actions</w:t>
       </w:r>
-      <w:bookmarkEnd w:id="15"/>
+      <w:bookmarkEnd w:id="19"/>
+    </w:p>
+    <w:p>
+      <w:pPr>
+        <w:pStyle w:val="ListParagraph"/>
+        <w:numPr>
+          <w:ilvl w:val="0"/>
+          <w:numId w:val="5"/>
+        </w:numPr>
+      </w:pPr>
+      <w:r>
+        <w:t>Ask Tobias about what data would be good for our measurements</w:t>
+      </w:r>
     </w:p>
     <w:p>
       <w:pPr>
         <w:pStyle w:val="Heading3"/>
-      </w:pPr>
-      <w:bookmarkStart w:id="16" w:name="_Toc179729675"/>
+        <w:rPr>
+          <w:rStyle w:val="SubtleReference"/>
+        </w:rPr>
+      </w:pPr>
+      <w:bookmarkStart w:id="20" w:name="_Toc181104355"/>
       <w:r>
         <w:t>Deadlines</w:t>
       </w:r>
-      <w:bookmarkEnd w:id="16"/>
-      <w:r>
-        <w:br w:type="page"/>
-      </w:r>
-    </w:p>
-    <w:p>
-      <w:pPr>
-        <w:pStyle w:val="Heading1"/>
-      </w:pPr>
-      <w:r>
-        <w:lastRenderedPageBreak/>
-        <w:t>2024-10-05 Third meeting</w:t>
-      </w:r>
-    </w:p>
-    <w:p>
-      <w:pPr>
-        <w:rPr>
-          <w:rStyle w:val="SubtleReference"/>
-        </w:rPr>
-      </w:pPr>
-      <w:r>
-        <w:rPr>
-          <w:rStyle w:val="SubtleReference"/>
-        </w:rPr>
-        <w:t>Present: Name1, Name2, Name3</w:t>
-      </w:r>
-    </w:p>
-    <w:p>
-      <w:pPr>
-        <w:rPr>
-          <w:rStyle w:val="SubtleReference"/>
-        </w:rPr>
-      </w:pPr>
-      <w:r>
-        <w:rPr>
-          <w:rStyle w:val="SubtleReference"/>
-        </w:rPr>
-        <w:t>Apologies: Name4</w:t>
-      </w:r>
-    </w:p>
-    <w:p>
-      <w:pPr>
-        <w:rPr>
-          <w:rStyle w:val="SubtleReference"/>
-        </w:rPr>
-      </w:pPr>
-      <w:r>
-        <w:rPr>
-          <w:rStyle w:val="SubtleReference"/>
-        </w:rPr>
-        <w:t>Location and time: … at …</w:t>
-      </w:r>
-    </w:p>
-    <w:p>
-      <w:pPr>
-        <w:rPr>
-          <w:rStyle w:val="SubtleReference"/>
-        </w:rPr>
-      </w:pPr>
-      <w:r>
-        <w:rPr>
-          <w:rStyle w:val="SubtleReference"/>
-        </w:rPr>
-        <w:t>Author of minutes: Name 2</w:t>
-      </w:r>
-    </w:p>
-    <w:p>
-      <w:pPr>
-        <w:rPr>
-          <w:rStyle w:val="SubtleReference"/>
-        </w:rPr>
-      </w:pPr>
-    </w:p>
-    <w:p>
-      <w:r>
-        <w:t>Content goes here</w:t>
-      </w:r>
-    </w:p>
-    <w:p/>
-    <w:p>
-      <w:pPr>
-        <w:pStyle w:val="Heading3"/>
-      </w:pPr>
-      <w:r>
-        <w:t>References</w:t>
-      </w:r>
-    </w:p>
-    <w:p>
-      <w:pPr>
-        <w:pStyle w:val="Heading3"/>
-      </w:pPr>
-      <w:r>
-        <w:t>Actions</w:t>
-      </w:r>
-    </w:p>
-    <w:p>
-      <w:pPr>
-        <w:pStyle w:val="Heading3"/>
-        <w:rPr>
-          <w:rStyle w:val="SubtleReference"/>
-        </w:rPr>
-      </w:pPr>
-      <w:r>
-        <w:t>Deadlines</w:t>
-      </w:r>
+      <w:bookmarkEnd w:id="20"/>
     </w:p>
     <w:p>
       <w:pPr>
@@ -1999,10 +3749,12 @@
       <w:pPr>
         <w:pStyle w:val="Heading1"/>
       </w:pPr>
+      <w:bookmarkStart w:id="21" w:name="_Toc181104356"/>
       <w:r>
         <w:lastRenderedPageBreak/>
         <w:t>2024-10-05 Fourth meeting</w:t>
       </w:r>
+      <w:bookmarkEnd w:id="21"/>
     </w:p>
     <w:p>
       <w:pPr>
@@ -2073,17 +3825,21 @@
       <w:pPr>
         <w:pStyle w:val="Heading3"/>
       </w:pPr>
+      <w:bookmarkStart w:id="22" w:name="_Toc181104357"/>
       <w:r>
         <w:t>References</w:t>
       </w:r>
+      <w:bookmarkEnd w:id="22"/>
     </w:p>
     <w:p>
       <w:pPr>
         <w:pStyle w:val="Heading3"/>
       </w:pPr>
+      <w:bookmarkStart w:id="23" w:name="_Toc181104358"/>
       <w:r>
         <w:t>Actions</w:t>
       </w:r>
+      <w:bookmarkEnd w:id="23"/>
     </w:p>
     <w:p>
       <w:pPr>
@@ -2092,9 +3848,11 @@
           <w:rStyle w:val="SubtleReference"/>
         </w:rPr>
       </w:pPr>
+      <w:bookmarkStart w:id="24" w:name="_Toc181104359"/>
       <w:r>
         <w:t>Deadlines</w:t>
       </w:r>
+      <w:bookmarkEnd w:id="24"/>
     </w:p>
     <w:p>
       <w:pPr>
@@ -2116,10 +3874,12 @@
       <w:pPr>
         <w:pStyle w:val="Heading1"/>
       </w:pPr>
+      <w:bookmarkStart w:id="25" w:name="_Toc181104360"/>
       <w:r>
         <w:lastRenderedPageBreak/>
         <w:t>2024-10-05 Fifth meeting</w:t>
       </w:r>
+      <w:bookmarkEnd w:id="25"/>
     </w:p>
     <w:p>
       <w:pPr>
@@ -2190,17 +3950,21 @@
       <w:pPr>
         <w:pStyle w:val="Heading3"/>
       </w:pPr>
+      <w:bookmarkStart w:id="26" w:name="_Toc181104361"/>
       <w:r>
         <w:t>References</w:t>
       </w:r>
+      <w:bookmarkEnd w:id="26"/>
     </w:p>
     <w:p>
       <w:pPr>
         <w:pStyle w:val="Heading3"/>
       </w:pPr>
+      <w:bookmarkStart w:id="27" w:name="_Toc181104362"/>
       <w:r>
         <w:t>Actions</w:t>
       </w:r>
+      <w:bookmarkEnd w:id="27"/>
     </w:p>
     <w:p>
       <w:pPr>
@@ -2209,9 +3973,11 @@
           <w:rStyle w:val="SubtleReference"/>
         </w:rPr>
       </w:pPr>
+      <w:bookmarkStart w:id="28" w:name="_Toc181104363"/>
       <w:r>
         <w:t>Deadlines</w:t>
       </w:r>
+      <w:bookmarkEnd w:id="28"/>
     </w:p>
     <w:p>
       <w:pPr>
@@ -2229,8 +3995,12 @@
         </w:rPr>
       </w:pPr>
     </w:p>
+    <w:p/>
     <w:p/>
     <w:sectPr>
+      <w:footerReference w:type="even" r:id="rId11"/>
+      <w:footerReference w:type="default" r:id="rId12"/>
+      <w:footerReference w:type="first" r:id="rId13"/>
       <w:pgSz w:w="11906" w:h="16838"/>
       <w:pgMar w:top="1440" w:right="1440" w:bottom="1440" w:left="1440" w:header="709" w:footer="709" w:gutter="0"/>
       <w:pgNumType w:start="1"/>
@@ -2262,6 +4032,180 @@
 </file>
 
 <file path=word/footer1.xml><?xml version="1.0" encoding="utf-8"?>
+<w:ftr xmlns:wpc="http://schemas.microsoft.com/office/word/2010/wordprocessingCanvas" xmlns:cx="http://schemas.microsoft.com/office/drawing/2014/chartex" xmlns:cx1="http://schemas.microsoft.com/office/drawing/2015/9/8/chartex" xmlns:cx2="http://schemas.microsoft.com/office/drawing/2015/10/21/chartex" xmlns:cx3="http://schemas.microsoft.com/office/drawing/2016/5/9/chartex" xmlns:cx4="http://schemas.microsoft.com/office/drawing/2016/5/10/chartex" xmlns:cx5="http://schemas.microsoft.com/office/drawing/2016/5/11/chartex" xmlns:cx6="http://schemas.microsoft.com/office/drawing/2016/5/12/chartex" xmlns:cx7="http://schemas.microsoft.com/office/drawing/2016/5/13/chartex" xmlns:cx8="http://schemas.microsoft.com/office/drawing/2016/5/14/chartex" xmlns:mc="http://schemas.openxmlformats.org/markup-compatibility/2006" xmlns:aink="http://schemas.microsoft.com/office/drawing/2016/ink" xmlns:am3d="http://schemas.microsoft.com/office/drawing/2017/model3d" xmlns:o="urn:schemas-microsoft-com:office:office" xmlns:oel="http://schemas.microsoft.com/office/2019/extlst" xmlns:r="http://schemas.openxmlformats.org/officeDocument/2006/relationships" xmlns:m="http://schemas.openxmlformats.org/officeDocument/2006/math" xmlns:v="urn:schemas-microsoft-com:vml" xmlns:wp14="http://schemas.microsoft.com/office/word/2010/wordprocessingDrawing" xmlns:wp="http://schemas.openxmlformats.org/drawingml/2006/wordprocessingDrawing" xmlns:w10="urn:schemas-microsoft-com:office:word" xmlns:w="http://schemas.openxmlformats.org/wordprocessingml/2006/main" xmlns:w14="http://schemas.microsoft.com/office/word/2010/wordml" xmlns:w15="http://schemas.microsoft.com/office/word/2012/wordml" xmlns:w16cex="http://schemas.microsoft.com/office/word/2018/wordml/cex" xmlns:w16cid="http://schemas.microsoft.com/office/word/2016/wordml/cid" xmlns:w16="http://schemas.microsoft.com/office/word/2018/wordml" xmlns:w16du="http://schemas.microsoft.com/office/word/2023/wordml/word16du" xmlns:w16sdtdh="http://schemas.microsoft.com/office/word/2020/wordml/sdtdatahash" xmlns:w16se="http://schemas.microsoft.com/office/word/2015/wordml/symex" xmlns:wpg="http://schemas.microsoft.com/office/word/2010/wordprocessingGroup" xmlns:wpi="http://schemas.microsoft.com/office/word/2010/wordprocessingInk" xmlns:wne="http://schemas.microsoft.com/office/word/2006/wordml" xmlns:wps="http://schemas.microsoft.com/office/word/2010/wordprocessingShape" mc:Ignorable="w14 w15 w16se w16cid w16 w16cex w16sdtdh w16du wp14">
+  <w:sdt>
+    <w:sdtPr>
+      <w:rPr>
+        <w:rStyle w:val="PageNumber"/>
+      </w:rPr>
+      <w:id w:val="-28339042"/>
+      <w:docPartObj>
+        <w:docPartGallery w:val="Page Numbers (Bottom of Page)"/>
+        <w:docPartUnique/>
+      </w:docPartObj>
+    </w:sdtPr>
+    <w:sdtContent>
+      <w:p>
+        <w:pPr>
+          <w:pStyle w:val="Footer"/>
+          <w:framePr w:wrap="none" w:vAnchor="text" w:hAnchor="margin" w:xAlign="right" w:y="1"/>
+          <w:rPr>
+            <w:rStyle w:val="PageNumber"/>
+          </w:rPr>
+        </w:pPr>
+        <w:r>
+          <w:rPr>
+            <w:rStyle w:val="PageNumber"/>
+          </w:rPr>
+          <w:fldChar w:fldCharType="begin"/>
+        </w:r>
+        <w:r>
+          <w:rPr>
+            <w:rStyle w:val="PageNumber"/>
+          </w:rPr>
+          <w:instrText xml:space="preserve"> PAGE </w:instrText>
+        </w:r>
+        <w:r>
+          <w:rPr>
+            <w:rStyle w:val="PageNumber"/>
+          </w:rPr>
+          <w:fldChar w:fldCharType="end"/>
+        </w:r>
+      </w:p>
+    </w:sdtContent>
+  </w:sdt>
+  <w:p>
+    <w:pPr>
+      <w:pStyle w:val="Footer"/>
+      <w:ind w:right="360"/>
+    </w:pPr>
+  </w:p>
+</w:ftr>
+</file>
+
+<file path=word/footer2.xml><?xml version="1.0" encoding="utf-8"?>
+<w:ftr xmlns:wpc="http://schemas.microsoft.com/office/word/2010/wordprocessingCanvas" xmlns:cx="http://schemas.microsoft.com/office/drawing/2014/chartex" xmlns:cx1="http://schemas.microsoft.com/office/drawing/2015/9/8/chartex" xmlns:cx2="http://schemas.microsoft.com/office/drawing/2015/10/21/chartex" xmlns:cx3="http://schemas.microsoft.com/office/drawing/2016/5/9/chartex" xmlns:cx4="http://schemas.microsoft.com/office/drawing/2016/5/10/chartex" xmlns:cx5="http://schemas.microsoft.com/office/drawing/2016/5/11/chartex" xmlns:cx6="http://schemas.microsoft.com/office/drawing/2016/5/12/chartex" xmlns:cx7="http://schemas.microsoft.com/office/drawing/2016/5/13/chartex" xmlns:cx8="http://schemas.microsoft.com/office/drawing/2016/5/14/chartex" xmlns:mc="http://schemas.openxmlformats.org/markup-compatibility/2006" xmlns:aink="http://schemas.microsoft.com/office/drawing/2016/ink" xmlns:am3d="http://schemas.microsoft.com/office/drawing/2017/model3d" xmlns:o="urn:schemas-microsoft-com:office:office" xmlns:oel="http://schemas.microsoft.com/office/2019/extlst" xmlns:r="http://schemas.openxmlformats.org/officeDocument/2006/relationships" xmlns:m="http://schemas.openxmlformats.org/officeDocument/2006/math" xmlns:v="urn:schemas-microsoft-com:vml" xmlns:wp14="http://schemas.microsoft.com/office/word/2010/wordprocessingDrawing" xmlns:wp="http://schemas.openxmlformats.org/drawingml/2006/wordprocessingDrawing" xmlns:w10="urn:schemas-microsoft-com:office:word" xmlns:w="http://schemas.openxmlformats.org/wordprocessingml/2006/main" xmlns:w14="http://schemas.microsoft.com/office/word/2010/wordml" xmlns:w15="http://schemas.microsoft.com/office/word/2012/wordml" xmlns:w16cex="http://schemas.microsoft.com/office/word/2018/wordml/cex" xmlns:w16cid="http://schemas.microsoft.com/office/word/2016/wordml/cid" xmlns:w16="http://schemas.microsoft.com/office/word/2018/wordml" xmlns:w16du="http://schemas.microsoft.com/office/word/2023/wordml/word16du" xmlns:w16sdtdh="http://schemas.microsoft.com/office/word/2020/wordml/sdtdatahash" xmlns:w16se="http://schemas.microsoft.com/office/word/2015/wordml/symex" xmlns:wpg="http://schemas.microsoft.com/office/word/2010/wordprocessingGroup" xmlns:wpi="http://schemas.microsoft.com/office/word/2010/wordprocessingInk" xmlns:wne="http://schemas.microsoft.com/office/word/2006/wordml" xmlns:wps="http://schemas.microsoft.com/office/word/2010/wordprocessingShape" mc:Ignorable="w14 w15 w16se w16cid w16 w16cex w16sdtdh w16du wp14">
+  <w:sdt>
+    <w:sdtPr>
+      <w:id w:val="-961813985"/>
+      <w:docPartObj>
+        <w:docPartGallery w:val="Page Numbers (Bottom of Page)"/>
+        <w:docPartUnique/>
+      </w:docPartObj>
+    </w:sdtPr>
+    <w:sdtEndPr>
+      <w:rPr>
+        <w:noProof/>
+      </w:rPr>
+    </w:sdtEndPr>
+    <w:sdtContent>
+      <w:p>
+        <w:pPr>
+          <w:pStyle w:val="Footer"/>
+          <w:jc w:val="right"/>
+        </w:pPr>
+        <w:r>
+          <w:fldChar w:fldCharType="begin"/>
+        </w:r>
+        <w:r>
+          <w:instrText xml:space="preserve"> PAGE   \* MERGEFORMAT </w:instrText>
+        </w:r>
+        <w:r>
+          <w:fldChar w:fldCharType="separate"/>
+        </w:r>
+        <w:r>
+          <w:rPr>
+            <w:noProof/>
+          </w:rPr>
+          <w:t>2</w:t>
+        </w:r>
+        <w:r>
+          <w:rPr>
+            <w:noProof/>
+          </w:rPr>
+          <w:fldChar w:fldCharType="end"/>
+        </w:r>
+      </w:p>
+    </w:sdtContent>
+  </w:sdt>
+  <w:p>
+    <w:pPr>
+      <w:pStyle w:val="Footer"/>
+      <w:ind w:right="360"/>
+    </w:pPr>
+    <w:r>
+      <w:t>[DATE][SIGNATURE]</w:t>
+    </w:r>
+  </w:p>
+</w:ftr>
+</file>
+
+<file path=word/footer3.xml><?xml version="1.0" encoding="utf-8"?>
+<w:ftr xmlns:wpc="http://schemas.microsoft.com/office/word/2010/wordprocessingCanvas" xmlns:cx="http://schemas.microsoft.com/office/drawing/2014/chartex" xmlns:cx1="http://schemas.microsoft.com/office/drawing/2015/9/8/chartex" xmlns:cx2="http://schemas.microsoft.com/office/drawing/2015/10/21/chartex" xmlns:cx3="http://schemas.microsoft.com/office/drawing/2016/5/9/chartex" xmlns:cx4="http://schemas.microsoft.com/office/drawing/2016/5/10/chartex" xmlns:cx5="http://schemas.microsoft.com/office/drawing/2016/5/11/chartex" xmlns:cx6="http://schemas.microsoft.com/office/drawing/2016/5/12/chartex" xmlns:cx7="http://schemas.microsoft.com/office/drawing/2016/5/13/chartex" xmlns:cx8="http://schemas.microsoft.com/office/drawing/2016/5/14/chartex" xmlns:mc="http://schemas.openxmlformats.org/markup-compatibility/2006" xmlns:aink="http://schemas.microsoft.com/office/drawing/2016/ink" xmlns:am3d="http://schemas.microsoft.com/office/drawing/2017/model3d" xmlns:o="urn:schemas-microsoft-com:office:office" xmlns:oel="http://schemas.microsoft.com/office/2019/extlst" xmlns:r="http://schemas.openxmlformats.org/officeDocument/2006/relationships" xmlns:m="http://schemas.openxmlformats.org/officeDocument/2006/math" xmlns:v="urn:schemas-microsoft-com:vml" xmlns:wp14="http://schemas.microsoft.com/office/word/2010/wordprocessingDrawing" xmlns:wp="http://schemas.openxmlformats.org/drawingml/2006/wordprocessingDrawing" xmlns:w10="urn:schemas-microsoft-com:office:word" xmlns:w="http://schemas.openxmlformats.org/wordprocessingml/2006/main" xmlns:w14="http://schemas.microsoft.com/office/word/2010/wordml" xmlns:w15="http://schemas.microsoft.com/office/word/2012/wordml" xmlns:w16cex="http://schemas.microsoft.com/office/word/2018/wordml/cex" xmlns:w16cid="http://schemas.microsoft.com/office/word/2016/wordml/cid" xmlns:w16="http://schemas.microsoft.com/office/word/2018/wordml" xmlns:w16du="http://schemas.microsoft.com/office/word/2023/wordml/word16du" xmlns:w16sdtdh="http://schemas.microsoft.com/office/word/2020/wordml/sdtdatahash" xmlns:w16se="http://schemas.microsoft.com/office/word/2015/wordml/symex" xmlns:wpg="http://schemas.microsoft.com/office/word/2010/wordprocessingGroup" xmlns:wpi="http://schemas.microsoft.com/office/word/2010/wordprocessingInk" xmlns:wne="http://schemas.microsoft.com/office/word/2006/wordml" xmlns:wps="http://schemas.microsoft.com/office/word/2010/wordprocessingShape" mc:Ignorable="w14 w15 w16se w16cid w16 w16cex w16sdtdh w16du wp14">
+  <w:sdt>
+    <w:sdtPr>
+      <w:id w:val="570619811"/>
+      <w:docPartObj>
+        <w:docPartGallery w:val="Page Numbers (Bottom of Page)"/>
+        <w:docPartUnique/>
+      </w:docPartObj>
+    </w:sdtPr>
+    <w:sdtEndPr>
+      <w:rPr>
+        <w:noProof/>
+      </w:rPr>
+    </w:sdtEndPr>
+    <w:sdtContent>
+      <w:p>
+        <w:pPr>
+          <w:pStyle w:val="Footer"/>
+          <w:jc w:val="right"/>
+        </w:pPr>
+        <w:r>
+          <w:fldChar w:fldCharType="begin"/>
+        </w:r>
+        <w:r>
+          <w:instrText xml:space="preserve"> PAGE   \* MERGEFORMAT </w:instrText>
+        </w:r>
+        <w:r>
+          <w:fldChar w:fldCharType="separate"/>
+        </w:r>
+        <w:r>
+          <w:rPr>
+            <w:noProof/>
+          </w:rPr>
+          <w:t>2</w:t>
+        </w:r>
+        <w:r>
+          <w:rPr>
+            <w:noProof/>
+          </w:rPr>
+          <w:fldChar w:fldCharType="end"/>
+        </w:r>
+      </w:p>
+    </w:sdtContent>
+  </w:sdt>
+  <w:p>
+    <w:pPr>
+      <w:pStyle w:val="Footer"/>
+      <w:ind w:right="360"/>
+    </w:pPr>
+    <w:r>
+      <w:t>[21/10/</w:t>
+    </w:r>
+    <w:proofErr w:type="gramStart"/>
+    <w:r>
+      <w:t>2024][</w:t>
+    </w:r>
+    <w:proofErr w:type="gramEnd"/>
+    <w:r>
+      <w:t>Claudio Vestini]</w:t>
+    </w:r>
+  </w:p>
+</w:ftr>
+</file>
+
+<file path=word/footer4.xml><?xml version="1.0" encoding="utf-8"?>
 <w:ftr xmlns:wpc="http://schemas.microsoft.com/office/word/2010/wordprocessingCanvas" xmlns:cx="http://schemas.microsoft.com/office/drawing/2014/chartex" xmlns:cx1="http://schemas.microsoft.com/office/drawing/2015/9/8/chartex" xmlns:cx2="http://schemas.microsoft.com/office/drawing/2015/10/21/chartex" xmlns:cx3="http://schemas.microsoft.com/office/drawing/2016/5/9/chartex" xmlns:cx4="http://schemas.microsoft.com/office/drawing/2016/5/10/chartex" xmlns:cx5="http://schemas.microsoft.com/office/drawing/2016/5/11/chartex" xmlns:cx6="http://schemas.microsoft.com/office/drawing/2016/5/12/chartex" xmlns:cx7="http://schemas.microsoft.com/office/drawing/2016/5/13/chartex" xmlns:cx8="http://schemas.microsoft.com/office/drawing/2016/5/14/chartex" xmlns:mc="http://schemas.openxmlformats.org/markup-compatibility/2006" xmlns:aink="http://schemas.microsoft.com/office/drawing/2016/ink" xmlns:am3d="http://schemas.microsoft.com/office/drawing/2017/model3d" xmlns:o="urn:schemas-microsoft-com:office:office" xmlns:oel="http://schemas.microsoft.com/office/2019/extlst" xmlns:r="http://schemas.openxmlformats.org/officeDocument/2006/relationships" xmlns:m="http://schemas.openxmlformats.org/officeDocument/2006/math" xmlns:v="urn:schemas-microsoft-com:vml" xmlns:wp14="http://schemas.microsoft.com/office/word/2010/wordprocessingDrawing" xmlns:wp="http://schemas.openxmlformats.org/drawingml/2006/wordprocessingDrawing" xmlns:w10="urn:schemas-microsoft-com:office:word" xmlns:w="http://schemas.openxmlformats.org/wordprocessingml/2006/main" xmlns:w14="http://schemas.microsoft.com/office/word/2010/wordml" xmlns:w15="http://schemas.microsoft.com/office/word/2012/wordml" xmlns:w16cex="http://schemas.microsoft.com/office/word/2018/wordml/cex" xmlns:w16cid="http://schemas.microsoft.com/office/word/2016/wordml/cid" xmlns:w16="http://schemas.microsoft.com/office/word/2018/wordml" xmlns:w16du="http://schemas.microsoft.com/office/word/2023/wordml/word16du" xmlns:w16sdtdh="http://schemas.microsoft.com/office/word/2020/wordml/sdtdatahash" xmlns:w16se="http://schemas.microsoft.com/office/word/2015/wordml/symex" xmlns:wpg="http://schemas.microsoft.com/office/word/2010/wordprocessingGroup" xmlns:wpi="http://schemas.microsoft.com/office/word/2010/wordprocessingInk" xmlns:wne="http://schemas.microsoft.com/office/word/2006/wordml" xmlns:wps="http://schemas.microsoft.com/office/word/2010/wordprocessingShape" mc:Ignorable="w14 w15 w16se w16cid w16 w16cex w16sdtdh w16du wp14">
   <w:sdt>
     <w:sdtPr>
@@ -2313,7 +4257,7 @@
 </w:ftr>
 </file>
 
-<file path=word/footer2.xml><?xml version="1.0" encoding="utf-8"?>
+<file path=word/footer5.xml><?xml version="1.0" encoding="utf-8"?>
 <w:ftr xmlns:wpc="http://schemas.microsoft.com/office/word/2010/wordprocessingCanvas" xmlns:cx="http://schemas.microsoft.com/office/drawing/2014/chartex" xmlns:cx1="http://schemas.microsoft.com/office/drawing/2015/9/8/chartex" xmlns:cx2="http://schemas.microsoft.com/office/drawing/2015/10/21/chartex" xmlns:cx3="http://schemas.microsoft.com/office/drawing/2016/5/9/chartex" xmlns:cx4="http://schemas.microsoft.com/office/drawing/2016/5/10/chartex" xmlns:cx5="http://schemas.microsoft.com/office/drawing/2016/5/11/chartex" xmlns:cx6="http://schemas.microsoft.com/office/drawing/2016/5/12/chartex" xmlns:cx7="http://schemas.microsoft.com/office/drawing/2016/5/13/chartex" xmlns:cx8="http://schemas.microsoft.com/office/drawing/2016/5/14/chartex" xmlns:mc="http://schemas.openxmlformats.org/markup-compatibility/2006" xmlns:aink="http://schemas.microsoft.com/office/drawing/2016/ink" xmlns:am3d="http://schemas.microsoft.com/office/drawing/2017/model3d" xmlns:o="urn:schemas-microsoft-com:office:office" xmlns:oel="http://schemas.microsoft.com/office/2019/extlst" xmlns:r="http://schemas.openxmlformats.org/officeDocument/2006/relationships" xmlns:m="http://schemas.openxmlformats.org/officeDocument/2006/math" xmlns:v="urn:schemas-microsoft-com:vml" xmlns:wp14="http://schemas.microsoft.com/office/word/2010/wordprocessingDrawing" xmlns:wp="http://schemas.openxmlformats.org/drawingml/2006/wordprocessingDrawing" xmlns:w10="urn:schemas-microsoft-com:office:word" xmlns:w="http://schemas.openxmlformats.org/wordprocessingml/2006/main" xmlns:w14="http://schemas.microsoft.com/office/word/2010/wordml" xmlns:w15="http://schemas.microsoft.com/office/word/2012/wordml" xmlns:w16cex="http://schemas.microsoft.com/office/word/2018/wordml/cex" xmlns:w16cid="http://schemas.microsoft.com/office/word/2016/wordml/cid" xmlns:w16="http://schemas.microsoft.com/office/word/2018/wordml" xmlns:w16du="http://schemas.microsoft.com/office/word/2023/wordml/word16du" xmlns:w16sdtdh="http://schemas.microsoft.com/office/word/2020/wordml/sdtdatahash" xmlns:w16se="http://schemas.microsoft.com/office/word/2015/wordml/symex" xmlns:wpg="http://schemas.microsoft.com/office/word/2010/wordprocessingGroup" xmlns:wpi="http://schemas.microsoft.com/office/word/2010/wordprocessingInk" xmlns:wne="http://schemas.microsoft.com/office/word/2006/wordml" xmlns:wps="http://schemas.microsoft.com/office/word/2010/wordprocessingShape" mc:Ignorable="w14 w15 w16se w16cid w16 w16cex w16sdtdh w16du wp14">
   <w:sdt>
     <w:sdtPr>
@@ -2370,7 +4314,7 @@
 </w:ftr>
 </file>
 
-<file path=word/footer3.xml><?xml version="1.0" encoding="utf-8"?>
+<file path=word/footer6.xml><?xml version="1.0" encoding="utf-8"?>
 <w:ftr xmlns:wpc="http://schemas.microsoft.com/office/word/2010/wordprocessingCanvas" xmlns:cx="http://schemas.microsoft.com/office/drawing/2014/chartex" xmlns:cx1="http://schemas.microsoft.com/office/drawing/2015/9/8/chartex" xmlns:cx2="http://schemas.microsoft.com/office/drawing/2015/10/21/chartex" xmlns:cx3="http://schemas.microsoft.com/office/drawing/2016/5/9/chartex" xmlns:cx4="http://schemas.microsoft.com/office/drawing/2016/5/10/chartex" xmlns:cx5="http://schemas.microsoft.com/office/drawing/2016/5/11/chartex" xmlns:cx6="http://schemas.microsoft.com/office/drawing/2016/5/12/chartex" xmlns:cx7="http://schemas.microsoft.com/office/drawing/2016/5/13/chartex" xmlns:cx8="http://schemas.microsoft.com/office/drawing/2016/5/14/chartex" xmlns:mc="http://schemas.openxmlformats.org/markup-compatibility/2006" xmlns:aink="http://schemas.microsoft.com/office/drawing/2016/ink" xmlns:am3d="http://schemas.microsoft.com/office/drawing/2017/model3d" xmlns:o="urn:schemas-microsoft-com:office:office" xmlns:oel="http://schemas.microsoft.com/office/2019/extlst" xmlns:r="http://schemas.openxmlformats.org/officeDocument/2006/relationships" xmlns:m="http://schemas.openxmlformats.org/officeDocument/2006/math" xmlns:v="urn:schemas-microsoft-com:vml" xmlns:wp14="http://schemas.microsoft.com/office/word/2010/wordprocessingDrawing" xmlns:wp="http://schemas.openxmlformats.org/drawingml/2006/wordprocessingDrawing" xmlns:w10="urn:schemas-microsoft-com:office:word" xmlns:w="http://schemas.openxmlformats.org/wordprocessingml/2006/main" xmlns:w14="http://schemas.microsoft.com/office/word/2010/wordml" xmlns:w15="http://schemas.microsoft.com/office/word/2012/wordml" xmlns:w16cex="http://schemas.microsoft.com/office/word/2018/wordml/cex" xmlns:w16cid="http://schemas.microsoft.com/office/word/2016/wordml/cid" xmlns:w16="http://schemas.microsoft.com/office/word/2018/wordml" xmlns:w16du="http://schemas.microsoft.com/office/word/2023/wordml/word16du" xmlns:w16sdtdh="http://schemas.microsoft.com/office/word/2020/wordml/sdtdatahash" xmlns:w16se="http://schemas.microsoft.com/office/word/2015/wordml/symex" xmlns:wpg="http://schemas.microsoft.com/office/word/2010/wordprocessingGroup" xmlns:wpi="http://schemas.microsoft.com/office/word/2010/wordprocessingInk" xmlns:wne="http://schemas.microsoft.com/office/word/2006/wordml" xmlns:wps="http://schemas.microsoft.com/office/word/2010/wordprocessingShape" mc:Ignorable="w14 w15 w16se w16cid w16 w16cex w16sdtdh w16du wp14">
   <w:sdt>
     <w:sdtPr>
@@ -2594,7 +4538,7 @@
         <w:rFonts w:ascii="Symbol" w:hAnsi="Symbol" w:hint="default"/>
       </w:rPr>
     </w:lvl>
-    <w:lvl w:ilvl="1" w:tplc="08090003" w:tentative="1">
+    <w:lvl w:ilvl="1" w:tplc="08090003">
       <w:start w:val="1"/>
       <w:numFmt w:val="bullet"/>
       <w:lvlText w:val="o"/>
@@ -2890,6 +4834,119 @@
       </w:pPr>
     </w:lvl>
   </w:abstractNum>
+  <w:abstractNum w:abstractNumId="4" w15:restartNumberingAfterBreak="0">
+    <w:nsid w:val="721E3C90"/>
+    <w:multiLevelType w:val="hybridMultilevel"/>
+    <w:tmpl w:val="66B6B9AA"/>
+    <w:lvl w:ilvl="0" w:tplc="08090001">
+      <w:start w:val="1"/>
+      <w:numFmt w:val="bullet"/>
+      <w:lvlText w:val=""/>
+      <w:lvlJc w:val="left"/>
+      <w:pPr>
+        <w:ind w:left="720" w:hanging="360"/>
+      </w:pPr>
+      <w:rPr>
+        <w:rFonts w:ascii="Symbol" w:hAnsi="Symbol" w:hint="default"/>
+      </w:rPr>
+    </w:lvl>
+    <w:lvl w:ilvl="1" w:tplc="08090003" w:tentative="1">
+      <w:start w:val="1"/>
+      <w:numFmt w:val="bullet"/>
+      <w:lvlText w:val="o"/>
+      <w:lvlJc w:val="left"/>
+      <w:pPr>
+        <w:ind w:left="1440" w:hanging="360"/>
+      </w:pPr>
+      <w:rPr>
+        <w:rFonts w:ascii="Courier New" w:hAnsi="Courier New" w:cs="Courier New" w:hint="default"/>
+      </w:rPr>
+    </w:lvl>
+    <w:lvl w:ilvl="2" w:tplc="08090005" w:tentative="1">
+      <w:start w:val="1"/>
+      <w:numFmt w:val="bullet"/>
+      <w:lvlText w:val=""/>
+      <w:lvlJc w:val="left"/>
+      <w:pPr>
+        <w:ind w:left="2160" w:hanging="360"/>
+      </w:pPr>
+      <w:rPr>
+        <w:rFonts w:ascii="Wingdings" w:hAnsi="Wingdings" w:hint="default"/>
+      </w:rPr>
+    </w:lvl>
+    <w:lvl w:ilvl="3" w:tplc="08090001" w:tentative="1">
+      <w:start w:val="1"/>
+      <w:numFmt w:val="bullet"/>
+      <w:lvlText w:val=""/>
+      <w:lvlJc w:val="left"/>
+      <w:pPr>
+        <w:ind w:left="2880" w:hanging="360"/>
+      </w:pPr>
+      <w:rPr>
+        <w:rFonts w:ascii="Symbol" w:hAnsi="Symbol" w:hint="default"/>
+      </w:rPr>
+    </w:lvl>
+    <w:lvl w:ilvl="4" w:tplc="08090003" w:tentative="1">
+      <w:start w:val="1"/>
+      <w:numFmt w:val="bullet"/>
+      <w:lvlText w:val="o"/>
+      <w:lvlJc w:val="left"/>
+      <w:pPr>
+        <w:ind w:left="3600" w:hanging="360"/>
+      </w:pPr>
+      <w:rPr>
+        <w:rFonts w:ascii="Courier New" w:hAnsi="Courier New" w:cs="Courier New" w:hint="default"/>
+      </w:rPr>
+    </w:lvl>
+    <w:lvl w:ilvl="5" w:tplc="08090005" w:tentative="1">
+      <w:start w:val="1"/>
+      <w:numFmt w:val="bullet"/>
+      <w:lvlText w:val=""/>
+      <w:lvlJc w:val="left"/>
+      <w:pPr>
+        <w:ind w:left="4320" w:hanging="360"/>
+      </w:pPr>
+      <w:rPr>
+        <w:rFonts w:ascii="Wingdings" w:hAnsi="Wingdings" w:hint="default"/>
+      </w:rPr>
+    </w:lvl>
+    <w:lvl w:ilvl="6" w:tplc="08090001" w:tentative="1">
+      <w:start w:val="1"/>
+      <w:numFmt w:val="bullet"/>
+      <w:lvlText w:val=""/>
+      <w:lvlJc w:val="left"/>
+      <w:pPr>
+        <w:ind w:left="5040" w:hanging="360"/>
+      </w:pPr>
+      <w:rPr>
+        <w:rFonts w:ascii="Symbol" w:hAnsi="Symbol" w:hint="default"/>
+      </w:rPr>
+    </w:lvl>
+    <w:lvl w:ilvl="7" w:tplc="08090003" w:tentative="1">
+      <w:start w:val="1"/>
+      <w:numFmt w:val="bullet"/>
+      <w:lvlText w:val="o"/>
+      <w:lvlJc w:val="left"/>
+      <w:pPr>
+        <w:ind w:left="5760" w:hanging="360"/>
+      </w:pPr>
+      <w:rPr>
+        <w:rFonts w:ascii="Courier New" w:hAnsi="Courier New" w:cs="Courier New" w:hint="default"/>
+      </w:rPr>
+    </w:lvl>
+    <w:lvl w:ilvl="8" w:tplc="08090005" w:tentative="1">
+      <w:start w:val="1"/>
+      <w:numFmt w:val="bullet"/>
+      <w:lvlText w:val=""/>
+      <w:lvlJc w:val="left"/>
+      <w:pPr>
+        <w:ind w:left="6480" w:hanging="360"/>
+      </w:pPr>
+      <w:rPr>
+        <w:rFonts w:ascii="Wingdings" w:hAnsi="Wingdings" w:hint="default"/>
+      </w:rPr>
+    </w:lvl>
+  </w:abstractNum>
   <w:num w:numId="1" w16cid:durableId="1709986352">
     <w:abstractNumId w:val="2"/>
   </w:num>
@@ -2901,6 +4958,9 @@
   </w:num>
   <w:num w:numId="4" w16cid:durableId="2086755334">
     <w:abstractNumId w:val="1"/>
+  </w:num>
+  <w:num w:numId="5" w16cid:durableId="299531230">
+    <w:abstractNumId w:val="4"/>
   </w:num>
 </w:numbering>
 </file>

</xml_diff>

<commit_message>
Add papers and CFD simulations
</commit_message>
<xml_diff>
--- a/Claudio/Logbook - ClaudioVestini.docx
+++ b/Claudio/Logbook - ClaudioVestini.docx
@@ -1979,9 +1979,12 @@
     <w:p>
       <w:pPr>
         <w:sectPr>
-          <w:footerReference w:type="even" r:id="rId8"/>
-          <w:footerReference w:type="default" r:id="rId9"/>
-          <w:footerReference w:type="first" r:id="rId10"/>
+          <w:headerReference w:type="even" r:id="rId8"/>
+          <w:headerReference w:type="default" r:id="rId9"/>
+          <w:footerReference w:type="even" r:id="rId10"/>
+          <w:footerReference w:type="default" r:id="rId11"/>
+          <w:headerReference w:type="first" r:id="rId12"/>
+          <w:footerReference w:type="first" r:id="rId13"/>
           <w:pgSz w:w="11906" w:h="16838"/>
           <w:pgMar w:top="1440" w:right="1440" w:bottom="1440" w:left="1440" w:header="708" w:footer="708" w:gutter="0"/>
           <w:pgNumType w:fmt="lowerRoman" w:start="1"/>
@@ -4981,6 +4984,8 @@
         <w:t>Could be the case that we do not need to be as rigorous with certification as it is only necessary if you stay in atmosphere for a long time - &gt; our satellite demises so could get away w/o certification if launch company is okay with it -&gt; Ask someone at the company</w:t>
       </w:r>
     </w:p>
+    <w:p/>
+    <w:p/>
     <w:p>
       <w:pPr>
         <w:pStyle w:val="ListParagraph"/>
@@ -4990,6 +4995,7 @@
         </w:numPr>
       </w:pPr>
       <w:r>
+        <w:lastRenderedPageBreak/>
         <w:t>Claudio:</w:t>
       </w:r>
     </w:p>
@@ -5002,7 +5008,6 @@
         </w:numPr>
       </w:pPr>
       <w:r>
-        <w:lastRenderedPageBreak/>
         <w:t>Book for general understanding of hypersonic regimes, for both trajectory and aerothermal environment</w:t>
       </w:r>
       <w:r>
@@ -5219,9 +5224,6 @@
     <w:p>
       <w:pPr>
         <w:pStyle w:val="Heading3"/>
-        <w:rPr>
-          <w:rStyle w:val="SubtleReference"/>
-        </w:rPr>
       </w:pPr>
       <w:bookmarkStart w:id="28" w:name="_Toc181104363"/>
       <w:r>
@@ -5230,27 +5232,550 @@
       <w:bookmarkEnd w:id="28"/>
     </w:p>
     <w:p>
+      <w:r>
+        <w:br w:type="page"/>
+      </w:r>
+    </w:p>
+    <w:p>
+      <w:pPr>
+        <w:pStyle w:val="Heading1"/>
+      </w:pPr>
+      <w:bookmarkStart w:id="29" w:name="_Toc181104667"/>
+      <w:r>
+        <w:lastRenderedPageBreak/>
+        <w:t>2024-05-11 Sixth meeting</w:t>
+      </w:r>
+      <w:bookmarkEnd w:id="29"/>
+    </w:p>
+    <w:p>
+      <w:pPr>
+        <w:rPr>
+          <w:rStyle w:val="SubtleReference"/>
+        </w:rPr>
+      </w:pPr>
+      <w:r>
+        <w:rPr>
+          <w:rStyle w:val="SubtleReference"/>
+        </w:rPr>
+        <w:t xml:space="preserve">Present: </w:t>
+      </w:r>
+      <w:proofErr w:type="spellStart"/>
+      <w:r>
+        <w:rPr>
+          <w:rStyle w:val="SubtleReference"/>
+        </w:rPr>
+        <w:t>ALex</w:t>
+      </w:r>
+      <w:proofErr w:type="spellEnd"/>
+      <w:r>
+        <w:rPr>
+          <w:rStyle w:val="SubtleReference"/>
+        </w:rPr>
+        <w:t>, Claudio, Fizza, Hani</w:t>
+      </w:r>
+    </w:p>
+    <w:p>
+      <w:pPr>
+        <w:rPr>
+          <w:rStyle w:val="SubtleReference"/>
+        </w:rPr>
+      </w:pPr>
+      <w:r>
+        <w:rPr>
+          <w:rStyle w:val="SubtleReference"/>
+        </w:rPr>
+        <w:t>Apologies: Name4</w:t>
+      </w:r>
+    </w:p>
+    <w:p>
+      <w:pPr>
+        <w:rPr>
+          <w:rStyle w:val="SubtleReference"/>
+        </w:rPr>
+      </w:pPr>
+      <w:r>
+        <w:rPr>
+          <w:rStyle w:val="SubtleReference"/>
+        </w:rPr>
+        <w:t xml:space="preserve">Location and time: </w:t>
+      </w:r>
+      <w:r>
+        <w:rPr>
+          <w:rStyle w:val="SubtleReference"/>
+        </w:rPr>
+        <w:t xml:space="preserve">14:00 </w:t>
+      </w:r>
+      <w:r>
+        <w:rPr>
+          <w:rStyle w:val="SubtleReference"/>
+        </w:rPr>
+        <w:t>a</w:t>
+      </w:r>
+      <w:r>
+        <w:rPr>
+          <w:rStyle w:val="SubtleReference"/>
+        </w:rPr>
+        <w:t>t IEB LR7</w:t>
+      </w:r>
+    </w:p>
+    <w:p>
+      <w:pPr>
+        <w:rPr>
+          <w:rStyle w:val="SubtleReference"/>
+        </w:rPr>
+      </w:pPr>
+      <w:r>
+        <w:rPr>
+          <w:rStyle w:val="SubtleReference"/>
+        </w:rPr>
+        <w:t xml:space="preserve">Author of minutes: </w:t>
+      </w:r>
+      <w:r>
+        <w:rPr>
+          <w:rStyle w:val="SubtleReference"/>
+        </w:rPr>
+        <w:t>Alex Berresford</w:t>
+      </w:r>
+    </w:p>
+    <w:p>
+      <w:pPr>
+        <w:rPr>
+          <w:rStyle w:val="SubtleReference"/>
+        </w:rPr>
+      </w:pPr>
+    </w:p>
+    <w:p>
+      <w:r>
+        <w:t>Catching up Tobias on design choices</w:t>
+      </w:r>
+    </w:p>
+    <w:p>
+      <w:r>
+        <w:tab/>
+        <w:t>Rule out Black box</w:t>
+      </w:r>
+    </w:p>
+    <w:p>
+      <w:r>
+        <w:tab/>
+        <w:t>Settled for cold gas for altitude control</w:t>
+      </w:r>
+    </w:p>
+    <w:p>
+      <w:r>
+        <w:tab/>
+        <w:t>Spectroscopy</w:t>
+      </w:r>
+    </w:p>
+    <w:p>
+      <w:pPr>
+        <w:ind w:left="1440"/>
+      </w:pPr>
+      <w:r>
+        <w:t>Use Fibre coupled spectrometer (Thor labs), multiple fibres possible per spectrometer, one on each face is possible.</w:t>
+      </w:r>
+    </w:p>
+    <w:p>
+      <w:pPr>
+        <w:ind w:left="1440"/>
+      </w:pPr>
+      <w:r>
+        <w:t>Ground observation difficult due to range.</w:t>
+      </w:r>
+    </w:p>
+    <w:p>
+      <w:pPr>
+        <w:ind w:left="720"/>
+      </w:pPr>
+      <w:r>
+        <w:t>Space certification is on launch provider and not strictly legislative. Minimise risk where possible.</w:t>
+      </w:r>
+    </w:p>
+    <w:p>
+      <w:pPr>
+        <w:ind w:left="720"/>
+      </w:pPr>
+      <w:r>
+        <w:t>Devices that will function in a space environment difficult to find:</w:t>
+      </w:r>
+    </w:p>
+    <w:p>
+      <w:pPr>
+        <w:ind w:left="1440"/>
+      </w:pPr>
+      <w:r>
+        <w:t>Electronics want to be certified to ensure they won’t be damaged by radiation.</w:t>
+      </w:r>
+    </w:p>
+    <w:p>
+      <w:pPr>
+        <w:ind w:left="1440"/>
+      </w:pPr>
+      <w:r>
+        <w:t>Simpler components e.g. thermocouple/mechanical frame are more case by case.</w:t>
+      </w:r>
+    </w:p>
+    <w:p>
+      <w:r>
+        <w:tab/>
+        <w:t>Problem obtaining technical components (e.g. recession sensors)</w:t>
+      </w:r>
+    </w:p>
+    <w:p>
+      <w:r>
+        <w:tab/>
+      </w:r>
+      <w:r>
+        <w:tab/>
+        <w:t>Make a mock up CAD and reference a paper describing use.</w:t>
+      </w:r>
+    </w:p>
+    <w:p/>
+    <w:p>
+      <w:r>
+        <w:tab/>
+        <w:t>Based on component sizing, 1U design unrealistic.</w:t>
+      </w:r>
+    </w:p>
+    <w:p/>
+    <w:p>
+      <w:pPr>
+        <w:ind w:left="720"/>
+      </w:pPr>
+      <w:r>
+        <w:t xml:space="preserve">Possibility of de-orbit using ISS “trash” system – </w:t>
+      </w:r>
+      <w:proofErr w:type="spellStart"/>
+      <w:r>
+        <w:t>Nanoracks</w:t>
+      </w:r>
+      <w:proofErr w:type="spellEnd"/>
+      <w:r>
+        <w:t xml:space="preserve"> deployment goes via ISS anyway. – solves deorbit issue.</w:t>
+      </w:r>
+    </w:p>
+    <w:p>
+      <w:pPr>
+        <w:ind w:left="720"/>
+      </w:pPr>
+      <w:r>
+        <w:t>Spin up in vacuum during de-orbit but before colliding with atmosphere to avoid competing with aerodynamic forces.</w:t>
+      </w:r>
+    </w:p>
+    <w:p>
+      <w:pPr>
+        <w:ind w:left="720"/>
+      </w:pPr>
+      <w:r>
+        <w:tab/>
+        <w:t>Dependent on launch provider altitude.</w:t>
+      </w:r>
+    </w:p>
+    <w:p>
+      <w:pPr>
+        <w:ind w:left="720"/>
+      </w:pPr>
+      <w:proofErr w:type="spellStart"/>
+      <w:r>
+        <w:t>Roshko</w:t>
+      </w:r>
+      <w:proofErr w:type="spellEnd"/>
+      <w:r>
+        <w:t xml:space="preserve"> number – ND group for describing oscillating flow mechanisms.</w:t>
+      </w:r>
+    </w:p>
+    <w:p>
+      <w:pPr>
+        <w:ind w:left="720"/>
+      </w:pPr>
+    </w:p>
+    <w:p>
+      <w:pPr>
+        <w:ind w:left="720"/>
+      </w:pPr>
+      <w:r>
+        <w:t>For electronics, heating needs to be critically considered. Build up models from 0D to having a heating solution.</w:t>
+      </w:r>
+    </w:p>
+    <w:p>
+      <w:pPr>
+        <w:ind w:left="720"/>
+      </w:pPr>
+      <w:r>
+        <w:tab/>
+        <w:t>Shielding should be considered for digital information stream to prevent bit flips, unnecessary for analogue streams.</w:t>
+      </w:r>
+    </w:p>
+    <w:p>
       <w:pPr>
         <w:pStyle w:val="Heading3"/>
-        <w:rPr>
-          <w:rStyle w:val="SubtleReference"/>
-        </w:rPr>
-      </w:pPr>
+      </w:pPr>
+      <w:bookmarkStart w:id="30" w:name="_Toc181104668"/>
+      <w:r>
+        <w:t>References</w:t>
+      </w:r>
+      <w:bookmarkEnd w:id="30"/>
     </w:p>
     <w:p>
       <w:pPr>
         <w:pStyle w:val="Heading3"/>
-        <w:rPr>
-          <w:rStyle w:val="SubtleReference"/>
-        </w:rPr>
-      </w:pPr>
-    </w:p>
-    <w:p/>
-    <w:p/>
+      </w:pPr>
+      <w:bookmarkStart w:id="31" w:name="_Toc181104669"/>
+      <w:r>
+        <w:t>Actions</w:t>
+      </w:r>
+      <w:bookmarkEnd w:id="31"/>
+    </w:p>
+    <w:p>
+      <w:r>
+        <w:t>Fizza – Design an orbit to allow for burn at apogee, followed by a spin up in vacuum before reaching atmosphere.</w:t>
+      </w:r>
+    </w:p>
+    <w:p>
+      <w:r>
+        <w:t xml:space="preserve">Hani - Background reading on heating for CubeSat electronic, followed by </w:t>
+      </w:r>
+      <w:r>
+        <w:t>another look at thermocouple and recession sensor implementation.</w:t>
+      </w:r>
+    </w:p>
+    <w:p>
+      <w:r>
+        <w:t>Claudio</w:t>
+      </w:r>
+      <w:r>
+        <w:t xml:space="preserve"> </w:t>
+      </w:r>
+      <w:r>
+        <w:t xml:space="preserve">- </w:t>
+      </w:r>
+      <w:proofErr w:type="spellStart"/>
+      <w:r>
+        <w:t>Roshko</w:t>
+      </w:r>
+      <w:proofErr w:type="spellEnd"/>
+      <w:r>
+        <w:t xml:space="preserve"> number, Strouhal number and CFD </w:t>
+      </w:r>
+      <w:proofErr w:type="spellStart"/>
+      <w:r>
+        <w:t>hypersonics</w:t>
+      </w:r>
+      <w:proofErr w:type="spellEnd"/>
+      <w:r>
+        <w:t>.</w:t>
+      </w:r>
+    </w:p>
+    <w:p>
+      <w:r>
+        <w:t>Alex – begin CAD modelling to get idea of internal design.</w:t>
+      </w:r>
+    </w:p>
+    <w:p>
+      <w:pPr>
+        <w:pStyle w:val="Heading3"/>
+      </w:pPr>
+      <w:bookmarkStart w:id="32" w:name="_Toc181104670"/>
+      <w:r>
+        <w:lastRenderedPageBreak/>
+        <w:t>Deadlines</w:t>
+      </w:r>
+      <w:bookmarkEnd w:id="32"/>
+    </w:p>
+    <w:p>
+      <w:pPr>
+        <w:rPr>
+          <w:rStyle w:val="SubtleReference"/>
+          <w:color w:val="auto"/>
+        </w:rPr>
+      </w:pPr>
+      <w:r>
+        <w:rPr>
+          <w:rStyle w:val="SubtleReference"/>
+          <w:color w:val="auto"/>
+        </w:rPr>
+        <w:t>Re-entry breakup recorder non – viability</w:t>
+      </w:r>
+    </w:p>
+    <w:p>
+      <w:pPr>
+        <w:rPr>
+          <w:rStyle w:val="SubtleReference"/>
+          <w:rFonts w:eastAsiaTheme="majorEastAsia" w:cstheme="majorBidi"/>
+          <w:color w:val="auto"/>
+        </w:rPr>
+      </w:pPr>
+      <w:r>
+        <w:rPr>
+          <w:rStyle w:val="SubtleReference"/>
+          <w:rFonts w:eastAsiaTheme="majorEastAsia" w:cstheme="majorBidi"/>
+          <w:color w:val="auto"/>
+          <w:sz w:val="28"/>
+          <w:szCs w:val="28"/>
+        </w:rPr>
+        <w:t>-</w:t>
+      </w:r>
+      <w:r>
+        <w:rPr>
+          <w:rStyle w:val="SubtleReference"/>
+          <w:rFonts w:eastAsiaTheme="majorEastAsia" w:cstheme="majorBidi"/>
+          <w:color w:val="auto"/>
+        </w:rPr>
+        <w:t xml:space="preserve">No commercially available </w:t>
+      </w:r>
+      <w:r>
+        <w:rPr>
+          <w:rStyle w:val="SubtleReference"/>
+          <w:rFonts w:eastAsiaTheme="majorEastAsia" w:cstheme="majorBidi"/>
+          <w:color w:val="auto"/>
+        </w:rPr>
+        <w:t xml:space="preserve">options suitable for </w:t>
+      </w:r>
+      <w:proofErr w:type="spellStart"/>
+      <w:r>
+        <w:rPr>
+          <w:rStyle w:val="SubtleReference"/>
+          <w:rFonts w:eastAsiaTheme="majorEastAsia" w:cstheme="majorBidi"/>
+          <w:color w:val="auto"/>
+        </w:rPr>
+        <w:t>cubesat</w:t>
+      </w:r>
+      <w:proofErr w:type="spellEnd"/>
+      <w:r>
+        <w:rPr>
+          <w:rStyle w:val="SubtleReference"/>
+          <w:rFonts w:eastAsiaTheme="majorEastAsia" w:cstheme="majorBidi"/>
+          <w:color w:val="auto"/>
+        </w:rPr>
+        <w:t xml:space="preserve"> sizes</w:t>
+      </w:r>
+    </w:p>
+    <w:p>
+      <w:pPr>
+        <w:rPr>
+          <w:rStyle w:val="SubtleReference"/>
+          <w:rFonts w:eastAsiaTheme="majorEastAsia" w:cstheme="majorBidi"/>
+          <w:color w:val="auto"/>
+        </w:rPr>
+      </w:pPr>
+      <w:r>
+        <w:rPr>
+          <w:rStyle w:val="SubtleReference"/>
+          <w:rFonts w:eastAsiaTheme="majorEastAsia" w:cstheme="majorBidi"/>
+          <w:color w:val="auto"/>
+        </w:rPr>
+        <w:t>-Designing one would be too technical and a project of its own</w:t>
+      </w:r>
+    </w:p>
+    <w:p>
+      <w:pPr>
+        <w:rPr>
+          <w:rStyle w:val="SubtleReference"/>
+          <w:rFonts w:eastAsiaTheme="majorEastAsia" w:cstheme="majorBidi"/>
+          <w:color w:val="auto"/>
+        </w:rPr>
+      </w:pPr>
+      <w:r>
+        <w:rPr>
+          <w:rStyle w:val="SubtleReference"/>
+          <w:rFonts w:eastAsiaTheme="majorEastAsia" w:cstheme="majorBidi"/>
+          <w:color w:val="auto"/>
+        </w:rPr>
+        <w:t>-examples of designs from space companies in “Black Box” Folder</w:t>
+      </w:r>
+    </w:p>
+    <w:p>
+      <w:pPr>
+        <w:rPr>
+          <w:rStyle w:val="SubtleReference"/>
+          <w:rFonts w:eastAsiaTheme="majorEastAsia" w:cstheme="majorBidi"/>
+          <w:color w:val="auto"/>
+        </w:rPr>
+      </w:pPr>
+      <w:r>
+        <w:rPr>
+          <w:rStyle w:val="SubtleReference"/>
+          <w:rFonts w:eastAsiaTheme="majorEastAsia" w:cstheme="majorBidi"/>
+          <w:color w:val="auto"/>
+        </w:rPr>
+        <w:t xml:space="preserve">-Unrealistic to build one small enough for a </w:t>
+      </w:r>
+      <w:proofErr w:type="spellStart"/>
+      <w:r>
+        <w:rPr>
+          <w:rStyle w:val="SubtleReference"/>
+          <w:rFonts w:eastAsiaTheme="majorEastAsia" w:cstheme="majorBidi"/>
+          <w:color w:val="auto"/>
+        </w:rPr>
+        <w:t>cubesat</w:t>
+      </w:r>
+      <w:proofErr w:type="spellEnd"/>
+      <w:r>
+        <w:rPr>
+          <w:rStyle w:val="SubtleReference"/>
+          <w:rFonts w:eastAsiaTheme="majorEastAsia" w:cstheme="majorBidi"/>
+          <w:color w:val="auto"/>
+        </w:rPr>
+        <w:t xml:space="preserve"> that will survive re-entry</w:t>
+      </w:r>
+    </w:p>
+    <w:p>
+      <w:pPr>
+        <w:rPr>
+          <w:rStyle w:val="SubtleReference"/>
+          <w:rFonts w:eastAsiaTheme="majorEastAsia" w:cstheme="majorBidi"/>
+          <w:color w:val="auto"/>
+        </w:rPr>
+      </w:pPr>
+      <w:r>
+        <w:rPr>
+          <w:rStyle w:val="SubtleReference"/>
+          <w:rFonts w:eastAsiaTheme="majorEastAsia" w:cstheme="majorBidi"/>
+          <w:color w:val="auto"/>
+        </w:rPr>
+        <w:tab/>
+      </w:r>
+      <w:r>
+        <w:rPr>
+          <w:rStyle w:val="SubtleReference"/>
+          <w:rFonts w:eastAsiaTheme="majorEastAsia" w:cstheme="majorBidi"/>
+          <w:color w:val="auto"/>
+        </w:rPr>
+        <w:t>e.g. ESA design &gt;8kg</w:t>
+      </w:r>
+    </w:p>
+    <w:p>
+      <w:pPr>
+        <w:rPr>
+          <w:rStyle w:val="SubtleReference"/>
+          <w:rFonts w:eastAsiaTheme="majorEastAsia" w:cstheme="majorBidi"/>
+          <w:color w:val="auto"/>
+        </w:rPr>
+      </w:pPr>
+    </w:p>
+    <w:p>
+      <w:r>
+        <w:rPr>
+          <w:rStyle w:val="SubtleReference"/>
+          <w:rFonts w:eastAsiaTheme="majorEastAsia" w:cstheme="majorBidi"/>
+          <w:color w:val="auto"/>
+        </w:rPr>
+        <w:t xml:space="preserve">Spectrometer options info link </w:t>
+      </w:r>
+      <w:hyperlink r:id="rId14" w:anchor="ad-image-0" w:history="1">
+        <w:r>
+          <w:rPr>
+            <w:rStyle w:val="Hyperlink"/>
+            <w:rFonts w:eastAsiaTheme="majorEastAsia" w:cstheme="majorBidi"/>
+          </w:rPr>
+          <w:t>https://www.thorlabs.com/thorproduct.cfm?partnumber=CCS100/M#ad-image-0</w:t>
+        </w:r>
+      </w:hyperlink>
+    </w:p>
     <w:sectPr>
-      <w:footerReference w:type="even" r:id="rId11"/>
-      <w:footerReference w:type="default" r:id="rId12"/>
-      <w:footerReference w:type="first" r:id="rId13"/>
+      <w:footerReference w:type="even" r:id="rId15"/>
+      <w:footerReference w:type="default" r:id="rId16"/>
+      <w:footerReference w:type="first" r:id="rId17"/>
       <w:pgSz w:w="11906" w:h="16838"/>
       <w:pgMar w:top="1440" w:right="1440" w:bottom="1440" w:left="1440" w:header="709" w:footer="709" w:gutter="0"/>
       <w:pgNumType w:start="1"/>
@@ -5314,6 +5839,19 @@
             <w:rStyle w:val="PageNumber"/>
           </w:rPr>
           <w:instrText xml:space="preserve"> PAGE </w:instrText>
+        </w:r>
+        <w:r>
+          <w:rPr>
+            <w:rStyle w:val="PageNumber"/>
+          </w:rPr>
+          <w:fldChar w:fldCharType="separate"/>
+        </w:r>
+        <w:r>
+          <w:rPr>
+            <w:rStyle w:val="PageNumber"/>
+            <w:noProof/>
+          </w:rPr>
+          <w:t>ii</w:t>
         </w:r>
         <w:r>
           <w:rPr>
@@ -5655,6 +6193,36 @@
     </w:p>
   </w:footnote>
 </w:footnotes>
+</file>
+
+<file path=word/header1.xml><?xml version="1.0" encoding="utf-8"?>
+<w:hdr xmlns:wpc="http://schemas.microsoft.com/office/word/2010/wordprocessingCanvas" xmlns:cx="http://schemas.microsoft.com/office/drawing/2014/chartex" xmlns:cx1="http://schemas.microsoft.com/office/drawing/2015/9/8/chartex" xmlns:cx2="http://schemas.microsoft.com/office/drawing/2015/10/21/chartex" xmlns:cx3="http://schemas.microsoft.com/office/drawing/2016/5/9/chartex" xmlns:cx4="http://schemas.microsoft.com/office/drawing/2016/5/10/chartex" xmlns:cx5="http://schemas.microsoft.com/office/drawing/2016/5/11/chartex" xmlns:cx6="http://schemas.microsoft.com/office/drawing/2016/5/12/chartex" xmlns:cx7="http://schemas.microsoft.com/office/drawing/2016/5/13/chartex" xmlns:cx8="http://schemas.microsoft.com/office/drawing/2016/5/14/chartex" xmlns:mc="http://schemas.openxmlformats.org/markup-compatibility/2006" xmlns:aink="http://schemas.microsoft.com/office/drawing/2016/ink" xmlns:am3d="http://schemas.microsoft.com/office/drawing/2017/model3d" xmlns:o="urn:schemas-microsoft-com:office:office" xmlns:oel="http://schemas.microsoft.com/office/2019/extlst" xmlns:r="http://schemas.openxmlformats.org/officeDocument/2006/relationships" xmlns:m="http://schemas.openxmlformats.org/officeDocument/2006/math" xmlns:v="urn:schemas-microsoft-com:vml" xmlns:wp14="http://schemas.microsoft.com/office/word/2010/wordprocessingDrawing" xmlns:wp="http://schemas.openxmlformats.org/drawingml/2006/wordprocessingDrawing" xmlns:w10="urn:schemas-microsoft-com:office:word" xmlns:w="http://schemas.openxmlformats.org/wordprocessingml/2006/main" xmlns:w14="http://schemas.microsoft.com/office/word/2010/wordml" xmlns:w15="http://schemas.microsoft.com/office/word/2012/wordml" xmlns:w16cex="http://schemas.microsoft.com/office/word/2018/wordml/cex" xmlns:w16cid="http://schemas.microsoft.com/office/word/2016/wordml/cid" xmlns:w16="http://schemas.microsoft.com/office/word/2018/wordml" xmlns:w16du="http://schemas.microsoft.com/office/word/2023/wordml/word16du" xmlns:w16sdtdh="http://schemas.microsoft.com/office/word/2020/wordml/sdtdatahash" xmlns:w16se="http://schemas.microsoft.com/office/word/2015/wordml/symex" xmlns:wpg="http://schemas.microsoft.com/office/word/2010/wordprocessingGroup" xmlns:wpi="http://schemas.microsoft.com/office/word/2010/wordprocessingInk" xmlns:wne="http://schemas.microsoft.com/office/word/2006/wordml" xmlns:wps="http://schemas.microsoft.com/office/word/2010/wordprocessingShape" mc:Ignorable="w14 w15 w16se w16cid w16 w16cex w16sdtdh w16du wp14">
+  <w:p>
+    <w:pPr>
+      <w:pStyle w:val="Header"/>
+    </w:pPr>
+  </w:p>
+</w:hdr>
+</file>
+
+<file path=word/header2.xml><?xml version="1.0" encoding="utf-8"?>
+<w:hdr xmlns:wpc="http://schemas.microsoft.com/office/word/2010/wordprocessingCanvas" xmlns:cx="http://schemas.microsoft.com/office/drawing/2014/chartex" xmlns:cx1="http://schemas.microsoft.com/office/drawing/2015/9/8/chartex" xmlns:cx2="http://schemas.microsoft.com/office/drawing/2015/10/21/chartex" xmlns:cx3="http://schemas.microsoft.com/office/drawing/2016/5/9/chartex" xmlns:cx4="http://schemas.microsoft.com/office/drawing/2016/5/10/chartex" xmlns:cx5="http://schemas.microsoft.com/office/drawing/2016/5/11/chartex" xmlns:cx6="http://schemas.microsoft.com/office/drawing/2016/5/12/chartex" xmlns:cx7="http://schemas.microsoft.com/office/drawing/2016/5/13/chartex" xmlns:cx8="http://schemas.microsoft.com/office/drawing/2016/5/14/chartex" xmlns:mc="http://schemas.openxmlformats.org/markup-compatibility/2006" xmlns:aink="http://schemas.microsoft.com/office/drawing/2016/ink" xmlns:am3d="http://schemas.microsoft.com/office/drawing/2017/model3d" xmlns:o="urn:schemas-microsoft-com:office:office" xmlns:oel="http://schemas.microsoft.com/office/2019/extlst" xmlns:r="http://schemas.openxmlformats.org/officeDocument/2006/relationships" xmlns:m="http://schemas.openxmlformats.org/officeDocument/2006/math" xmlns:v="urn:schemas-microsoft-com:vml" xmlns:wp14="http://schemas.microsoft.com/office/word/2010/wordprocessingDrawing" xmlns:wp="http://schemas.openxmlformats.org/drawingml/2006/wordprocessingDrawing" xmlns:w10="urn:schemas-microsoft-com:office:word" xmlns:w="http://schemas.openxmlformats.org/wordprocessingml/2006/main" xmlns:w14="http://schemas.microsoft.com/office/word/2010/wordml" xmlns:w15="http://schemas.microsoft.com/office/word/2012/wordml" xmlns:w16cex="http://schemas.microsoft.com/office/word/2018/wordml/cex" xmlns:w16cid="http://schemas.microsoft.com/office/word/2016/wordml/cid" xmlns:w16="http://schemas.microsoft.com/office/word/2018/wordml" xmlns:w16du="http://schemas.microsoft.com/office/word/2023/wordml/word16du" xmlns:w16sdtdh="http://schemas.microsoft.com/office/word/2020/wordml/sdtdatahash" xmlns:w16se="http://schemas.microsoft.com/office/word/2015/wordml/symex" xmlns:wpg="http://schemas.microsoft.com/office/word/2010/wordprocessingGroup" xmlns:wpi="http://schemas.microsoft.com/office/word/2010/wordprocessingInk" xmlns:wne="http://schemas.microsoft.com/office/word/2006/wordml" xmlns:wps="http://schemas.microsoft.com/office/word/2010/wordprocessingShape" mc:Ignorable="w14 w15 w16se w16cid w16 w16cex w16sdtdh w16du wp14">
+  <w:p>
+    <w:pPr>
+      <w:pStyle w:val="Header"/>
+    </w:pPr>
+  </w:p>
+</w:hdr>
+</file>
+
+<file path=word/header3.xml><?xml version="1.0" encoding="utf-8"?>
+<w:hdr xmlns:wpc="http://schemas.microsoft.com/office/word/2010/wordprocessingCanvas" xmlns:cx="http://schemas.microsoft.com/office/drawing/2014/chartex" xmlns:cx1="http://schemas.microsoft.com/office/drawing/2015/9/8/chartex" xmlns:cx2="http://schemas.microsoft.com/office/drawing/2015/10/21/chartex" xmlns:cx3="http://schemas.microsoft.com/office/drawing/2016/5/9/chartex" xmlns:cx4="http://schemas.microsoft.com/office/drawing/2016/5/10/chartex" xmlns:cx5="http://schemas.microsoft.com/office/drawing/2016/5/11/chartex" xmlns:cx6="http://schemas.microsoft.com/office/drawing/2016/5/12/chartex" xmlns:cx7="http://schemas.microsoft.com/office/drawing/2016/5/13/chartex" xmlns:cx8="http://schemas.microsoft.com/office/drawing/2016/5/14/chartex" xmlns:mc="http://schemas.openxmlformats.org/markup-compatibility/2006" xmlns:aink="http://schemas.microsoft.com/office/drawing/2016/ink" xmlns:am3d="http://schemas.microsoft.com/office/drawing/2017/model3d" xmlns:o="urn:schemas-microsoft-com:office:office" xmlns:oel="http://schemas.microsoft.com/office/2019/extlst" xmlns:r="http://schemas.openxmlformats.org/officeDocument/2006/relationships" xmlns:m="http://schemas.openxmlformats.org/officeDocument/2006/math" xmlns:v="urn:schemas-microsoft-com:vml" xmlns:wp14="http://schemas.microsoft.com/office/word/2010/wordprocessingDrawing" xmlns:wp="http://schemas.openxmlformats.org/drawingml/2006/wordprocessingDrawing" xmlns:w10="urn:schemas-microsoft-com:office:word" xmlns:w="http://schemas.openxmlformats.org/wordprocessingml/2006/main" xmlns:w14="http://schemas.microsoft.com/office/word/2010/wordml" xmlns:w15="http://schemas.microsoft.com/office/word/2012/wordml" xmlns:w16cex="http://schemas.microsoft.com/office/word/2018/wordml/cex" xmlns:w16cid="http://schemas.microsoft.com/office/word/2016/wordml/cid" xmlns:w16="http://schemas.microsoft.com/office/word/2018/wordml" xmlns:w16du="http://schemas.microsoft.com/office/word/2023/wordml/word16du" xmlns:w16sdtdh="http://schemas.microsoft.com/office/word/2020/wordml/sdtdatahash" xmlns:w16se="http://schemas.microsoft.com/office/word/2015/wordml/symex" xmlns:wpg="http://schemas.microsoft.com/office/word/2010/wordprocessingGroup" xmlns:wpi="http://schemas.microsoft.com/office/word/2010/wordprocessingInk" xmlns:wne="http://schemas.microsoft.com/office/word/2006/wordml" xmlns:wps="http://schemas.microsoft.com/office/word/2010/wordprocessingShape" mc:Ignorable="w14 w15 w16se w16cid w16 w16cex w16sdtdh w16du wp14">
+  <w:p>
+    <w:pPr>
+      <w:pStyle w:val="Header"/>
+    </w:pPr>
+  </w:p>
+</w:hdr>
 </file>
 
 <file path=word/numbering.xml><?xml version="1.0" encoding="utf-8"?>

</xml_diff>